<commit_message>
B001 opgelost retro beleggen
</commit_message>
<xml_diff>
--- a/Ontwerp/Sprints/Sprint 035.docx
+++ b/Ontwerp/Sprints/Sprint 035.docx
@@ -418,6 +418,9 @@
               <w:pStyle w:val="Lijstalinea"/>
               <w:ind w:left="0"/>
               <w:jc w:val="both"/>
+              <w:rPr>
+                <w:lang w:val="nl-NL"/>
+              </w:rPr>
             </w:pPr>
             <w:r>
               <w:rPr>
@@ -487,6 +490,9 @@
               <w:pStyle w:val="Lijstalinea"/>
               <w:ind w:left="0"/>
               <w:jc w:val="both"/>
+              <w:rPr>
+                <w:lang w:val="nl-NL"/>
+              </w:rPr>
             </w:pPr>
           </w:p>
           <w:p>
@@ -494,9 +500,21 @@
               <w:pStyle w:val="Lijstalinea"/>
               <w:ind w:left="0"/>
               <w:jc w:val="both"/>
-            </w:pPr>
-            <w:r>
-              <w:t>Waarschijnlijk niet moeilijk te verhelpen. Geschat op halve dag</w:t>
+              <w:rPr>
+                <w:lang w:val="nl-NL"/>
+              </w:rPr>
+            </w:pPr>
+            <w:r>
+              <w:rPr>
+                <w:lang w:val="nl-NL"/>
+              </w:rPr>
+              <w:t xml:space="preserve">Waarschijnlijk niet moeilijk te verhelpen. </w:t>
+            </w:r>
+            <w:r>
+              <w:rPr>
+                <w:lang w:val="nl-NL"/>
+              </w:rPr>
+              <w:t>Geschat op halve dag</w:t>
             </w:r>
           </w:p>
           <w:p>
@@ -504,6 +522,51 @@
               <w:pStyle w:val="Lijstalinea"/>
               <w:ind w:left="0"/>
               <w:jc w:val="both"/>
+              <w:rPr>
+                <w:lang w:val="nl-NL"/>
+              </w:rPr>
+            </w:pPr>
+          </w:p>
+          <w:p>
+            <w:pPr>
+              <w:pStyle w:val="Lijstalinea"/>
+              <w:ind w:left="0"/>
+              <w:jc w:val="both"/>
+              <w:rPr>
+                <w:lang w:val="nl-NL"/>
+              </w:rPr>
+            </w:pPr>
+          </w:p>
+          <w:p>
+            <w:pPr>
+              <w:pStyle w:val="Lijstalinea"/>
+              <w:ind w:left="0"/>
+              <w:jc w:val="both"/>
+              <w:rPr>
+                <w:lang w:val="nl-NL"/>
+              </w:rPr>
+            </w:pPr>
+            <w:r>
+              <w:rPr>
+                <w:lang w:val="nl-NL"/>
+              </w:rPr>
+              <w:t>Z</w:t>
+            </w:r>
+            <w:r>
+              <w:rPr>
+                <w:lang w:val="nl-NL"/>
+              </w:rPr>
+              <w:t>a 10 okt opgelost. Bleek dat ten onrechte twee beursdagen naar rechts werd geschoven bij klikken op beursdag naar rechts bij “retro” beleggen.</w:t>
+            </w:r>
+          </w:p>
+          <w:p>
+            <w:pPr>
+              <w:pStyle w:val="Lijstalinea"/>
+              <w:ind w:left="0"/>
+              <w:jc w:val="both"/>
+              <w:rPr>
+                <w:lang w:val="nl-NL"/>
+              </w:rPr>
             </w:pPr>
           </w:p>
         </w:tc>
@@ -667,19 +730,20 @@
                 <w:ilvl w:val="0"/>
                 <w:numId w:val="1"/>
               </w:numPr>
-            </w:pPr>
-            <w:r>
-              <w:t xml:space="preserve">Al dan </w:t>
-            </w:r>
-            <w:proofErr w:type="spellStart"/>
-            <w:r>
-              <w:t>niet</w:t>
-            </w:r>
-            <w:proofErr w:type="spellEnd"/>
-            <w:r>
-              <w:t xml:space="preserve"> de tijdelijke dagkoers in de koersbestanden op te nemen</w:t>
-            </w:r>
-            <w:r>
+              <w:rPr>
+                <w:lang w:val="nl-NL"/>
+              </w:rPr>
+            </w:pPr>
+            <w:r>
+              <w:rPr>
+                <w:lang w:val="nl-NL"/>
+              </w:rPr>
+              <w:t>Al dan niet de tijdelijke dagkoers in de koersbestanden op te nemen</w:t>
+            </w:r>
+            <w:r>
+              <w:rPr>
+                <w:lang w:val="nl-NL"/>
+              </w:rPr>
               <w:br/>
             </w:r>
           </w:p>

</xml_diff>

<commit_message>
transacties en orders verplaatst naar portefeuille
</commit_message>
<xml_diff>
--- a/Ontwerp/Sprints/Sprint 035.docx
+++ b/Ontwerp/Sprints/Sprint 035.docx
@@ -3,6 +3,9 @@
 <w:document xmlns:wpc="http://schemas.microsoft.com/office/word/2010/wordprocessingCanvas" xmlns:cx="http://schemas.microsoft.com/office/drawing/2014/chartex" xmlns:cx1="http://schemas.microsoft.com/office/drawing/2015/9/8/chartex" xmlns:cx2="http://schemas.microsoft.com/office/drawing/2015/10/21/chartex" xmlns:cx3="http://schemas.microsoft.com/office/drawing/2016/5/9/chartex" xmlns:cx4="http://schemas.microsoft.com/office/drawing/2016/5/10/chartex" xmlns:cx5="http://schemas.microsoft.com/office/drawing/2016/5/11/chartex" xmlns:cx6="http://schemas.microsoft.com/office/drawing/2016/5/12/chartex" xmlns:cx7="http://schemas.microsoft.com/office/drawing/2016/5/13/chartex" xmlns:cx8="http://schemas.microsoft.com/office/drawing/2016/5/14/chartex" xmlns:mc="http://schemas.openxmlformats.org/markup-compatibility/2006" xmlns:aink="http://schemas.microsoft.com/office/drawing/2016/ink" xmlns:am3d="http://schemas.microsoft.com/office/drawing/2017/model3d" xmlns:o="urn:schemas-microsoft-com:office:office" xmlns:r="http://schemas.openxmlformats.org/officeDocument/2006/relationships" xmlns:m="http://schemas.openxmlformats.org/officeDocument/2006/math" xmlns:v="urn:schemas-microsoft-com:vml" xmlns:wp14="http://schemas.microsoft.com/office/word/2010/wordprocessingDrawing" xmlns:wp="http://schemas.openxmlformats.org/drawingml/2006/wordprocessingDrawing" xmlns:w10="urn:schemas-microsoft-com:office:word" xmlns:w="http://schemas.openxmlformats.org/wordprocessingml/2006/main" xmlns:w14="http://schemas.microsoft.com/office/word/2010/wordml" xmlns:w15="http://schemas.microsoft.com/office/word/2012/wordml" xmlns:w16cex="http://schemas.microsoft.com/office/word/2018/wordml/cex" xmlns:w16cid="http://schemas.microsoft.com/office/word/2016/wordml/cid" xmlns:w16="http://schemas.microsoft.com/office/word/2018/wordml" xmlns:w16se="http://schemas.microsoft.com/office/word/2015/wordml/symex" xmlns:wpg="http://schemas.microsoft.com/office/word/2010/wordprocessingGroup" xmlns:wpi="http://schemas.microsoft.com/office/word/2010/wordprocessingInk" xmlns:wne="http://schemas.microsoft.com/office/word/2006/wordml" xmlns:wps="http://schemas.microsoft.com/office/word/2010/wordprocessingShape" mc:Ignorable="w14 w15 w16se w16cid w16 w16cex wp14">
   <w:body>
     <w:p>
+      <w:pPr>
+        <w:pStyle w:val="Kop1"/>
+      </w:pPr>
       <w:r>
         <w:t>Sprint 0.35</w:t>
       </w:r>
@@ -41,37 +44,17 @@
           <w:sz w:val="22"/>
           <w:szCs w:val="22"/>
         </w:rPr>
-        <w:t>/Users/</w:t>
-      </w:r>
-      <w:proofErr w:type="spellStart"/>
-      <w:r>
+        <w:t>/Users/abakker/Pakket/ideaal-beleggen</w:t>
+      </w:r>
+    </w:p>
+    <w:p>
+      <w:pPr>
         <w:rPr>
           <w:rFonts w:ascii="Menlo" w:hAnsi="Menlo" w:cs="Menlo"/>
           <w:color w:val="000000"/>
           <w:sz w:val="22"/>
           <w:szCs w:val="22"/>
         </w:rPr>
-        <w:t>abakker</w:t>
-      </w:r>
-      <w:proofErr w:type="spellEnd"/>
-      <w:r>
-        <w:rPr>
-          <w:rFonts w:ascii="Menlo" w:hAnsi="Menlo" w:cs="Menlo"/>
-          <w:color w:val="000000"/>
-          <w:sz w:val="22"/>
-          <w:szCs w:val="22"/>
-        </w:rPr>
-        <w:t>/Pakket/ideaal-beleggen</w:t>
-      </w:r>
-    </w:p>
-    <w:p>
-      <w:pPr>
-        <w:rPr>
-          <w:rFonts w:ascii="Menlo" w:hAnsi="Menlo" w:cs="Menlo"/>
-          <w:color w:val="000000"/>
-          <w:sz w:val="22"/>
-          <w:szCs w:val="22"/>
-        </w:rPr>
       </w:pPr>
     </w:p>
     <w:p/>
@@ -83,31 +66,8 @@
           <w:numId w:val="1"/>
         </w:numPr>
       </w:pPr>
-      <w:proofErr w:type="spellStart"/>
-      <w:proofErr w:type="gramStart"/>
-      <w:r>
-        <w:t>stockprices</w:t>
-      </w:r>
-      <w:proofErr w:type="spellEnd"/>
-      <w:proofErr w:type="gramEnd"/>
-      <w:r>
-        <w:t xml:space="preserve"> is hiervan een </w:t>
-      </w:r>
-      <w:proofErr w:type="spellStart"/>
-      <w:r>
-        <w:t>subfolder</w:t>
-      </w:r>
-      <w:proofErr w:type="spellEnd"/>
-      <w:r>
-        <w:t xml:space="preserve">, GIT </w:t>
-      </w:r>
-      <w:proofErr w:type="spellStart"/>
-      <w:r>
-        <w:t>repo</w:t>
-      </w:r>
-      <w:proofErr w:type="spellEnd"/>
-      <w:r>
-        <w:t xml:space="preserve"> bewaart ook de koersinformatie</w:t>
+      <w:r>
+        <w:t>stockprices is hiervan een subfolder, GIT repo bewaart ook de koersinformatie</w:t>
       </w:r>
     </w:p>
     <w:p>
@@ -119,23 +79,7 @@
         </w:numPr>
       </w:pPr>
       <w:r>
-        <w:t xml:space="preserve">Webapplicatie is hiervan een </w:t>
-      </w:r>
-      <w:proofErr w:type="spellStart"/>
-      <w:r>
-        <w:t>subfolder</w:t>
-      </w:r>
-      <w:proofErr w:type="spellEnd"/>
-      <w:r>
-        <w:t xml:space="preserve">, bevat de </w:t>
-      </w:r>
-      <w:proofErr w:type="spellStart"/>
-      <w:r>
-        <w:t>subfolders</w:t>
-      </w:r>
-      <w:proofErr w:type="spellEnd"/>
-      <w:r>
-        <w:t xml:space="preserve"> voor de microservices</w:t>
+        <w:t>Webapplicatie is hiervan een subfolder, bevat de subfolders voor de microservices</w:t>
       </w:r>
     </w:p>
     <w:p>
@@ -166,15 +110,7 @@
         <w:jc w:val="both"/>
       </w:pPr>
       <w:r>
-        <w:t xml:space="preserve">Beleggingspakket wordt buiten </w:t>
-      </w:r>
-      <w:proofErr w:type="spellStart"/>
-      <w:r>
-        <w:t>url</w:t>
-      </w:r>
-      <w:proofErr w:type="spellEnd"/>
-      <w:r>
-        <w:t xml:space="preserve"> om opgestart.</w:t>
+        <w:t>Beleggingspakket wordt buiten url om opgestart.</w:t>
       </w:r>
     </w:p>
     <w:p>
@@ -184,15 +120,7 @@
         <w:jc w:val="both"/>
       </w:pPr>
       <w:r>
-        <w:t xml:space="preserve">Koersenmodule heeft momenteel een REST </w:t>
-      </w:r>
-      <w:proofErr w:type="spellStart"/>
-      <w:r>
-        <w:t>endpoint</w:t>
-      </w:r>
-      <w:proofErr w:type="spellEnd"/>
-      <w:r>
-        <w:t>:</w:t>
+        <w:t>Koersenmodule heeft momenteel een REST endpoint:</w:t>
       </w:r>
     </w:p>
     <w:p>
@@ -208,25 +136,12 @@
         <w:ind w:left="0"/>
         <w:jc w:val="both"/>
       </w:pPr>
-      <w:proofErr w:type="gramStart"/>
-      <w:r>
-        <w:t>localhost</w:t>
-      </w:r>
-      <w:proofErr w:type="gramEnd"/>
-      <w:r>
-        <w:t>:8080/koersen/verversen</w:t>
+      <w:r>
+        <w:t>localhost:8080/koersen/verversen</w:t>
       </w:r>
       <w:r>
         <w:br/>
-        <w:t>localhost:8080/koersen/</w:t>
-      </w:r>
-      <w:proofErr w:type="spellStart"/>
-      <w:r>
-        <w:t>verversen?eindJaar</w:t>
-      </w:r>
-      <w:proofErr w:type="spellEnd"/>
-      <w:r>
-        <w:t>=2020&amp;eindMaand=08</w:t>
+        <w:t>localhost:8080/koersen/verversen?eindJaar=2020&amp;eindMaand=08</w:t>
       </w:r>
     </w:p>
     <w:p>
@@ -371,21 +286,7 @@
               <w:rPr>
                 <w:lang w:val="nl-NL"/>
               </w:rPr>
-              <w:t xml:space="preserve">Bij aankoop </w:t>
-            </w:r>
-            <w:proofErr w:type="spellStart"/>
-            <w:r>
-              <w:rPr>
-                <w:lang w:val="nl-NL"/>
-              </w:rPr>
-              <w:t>bestens</w:t>
-            </w:r>
-            <w:proofErr w:type="spellEnd"/>
-            <w:r>
-              <w:rPr>
-                <w:lang w:val="nl-NL"/>
-              </w:rPr>
-              <w:t xml:space="preserve"> wordt</w:t>
+              <w:t>Bij aankoop bestens wordt</w:t>
             </w:r>
             <w:r>
               <w:rPr>
@@ -456,49 +357,7 @@
               <w:rPr>
                 <w:lang w:val="nl-NL"/>
               </w:rPr>
-              <w:t xml:space="preserve"> dag. De knop moet zijn </w:t>
-            </w:r>
-            <w:proofErr w:type="spellStart"/>
-            <w:r>
-              <w:rPr>
-                <w:lang w:val="nl-NL"/>
-              </w:rPr>
-              <w:t>uitgegrijsd</w:t>
-            </w:r>
-            <w:proofErr w:type="spellEnd"/>
-            <w:r>
-              <w:rPr>
-                <w:lang w:val="nl-NL"/>
-              </w:rPr>
-              <w:t xml:space="preserve"> als de laatst in de grafiek getoonde </w:t>
-            </w:r>
-            <w:proofErr w:type="spellStart"/>
-            <w:r>
-              <w:rPr>
-                <w:lang w:val="nl-NL"/>
-              </w:rPr>
-              <w:t>candle</w:t>
-            </w:r>
-            <w:proofErr w:type="spellEnd"/>
-            <w:r>
-              <w:rPr>
-                <w:lang w:val="nl-NL"/>
-              </w:rPr>
-              <w:t xml:space="preserve"> de </w:t>
-            </w:r>
-            <w:proofErr w:type="spellStart"/>
-            <w:r>
-              <w:rPr>
-                <w:lang w:val="nl-NL"/>
-              </w:rPr>
-              <w:t>candle</w:t>
-            </w:r>
-            <w:proofErr w:type="spellEnd"/>
-            <w:r>
-              <w:rPr>
-                <w:lang w:val="nl-NL"/>
-              </w:rPr>
-              <w:t xml:space="preserve"> is van de laatste beursdag in de reeks.</w:t>
+              <w:t xml:space="preserve"> dag. De knop moet zijn uitgegrijsd als de laatst in de grafiek getoonde candle de candle is van de laatste beursdag in de reeks.</w:t>
             </w:r>
           </w:p>
           <w:p>
@@ -767,21 +626,7 @@
               <w:rPr>
                 <w:lang w:val="nl-NL"/>
               </w:rPr>
-              <w:t xml:space="preserve">Eventueel in de grafiek een indicatie opnemen bij de laatste </w:t>
-            </w:r>
-            <w:proofErr w:type="spellStart"/>
-            <w:r>
-              <w:rPr>
-                <w:lang w:val="nl-NL"/>
-              </w:rPr>
-              <w:t>candle</w:t>
-            </w:r>
-            <w:proofErr w:type="spellEnd"/>
-            <w:r>
-              <w:rPr>
-                <w:lang w:val="nl-NL"/>
-              </w:rPr>
-              <w:t xml:space="preserve"> (zodat duidelijk is dat de </w:t>
+              <w:t xml:space="preserve">Eventueel in de grafiek een indicatie opnemen bij de laatste candle (zodat duidelijk is dat de </w:t>
             </w:r>
             <w:r>
               <w:rPr>
@@ -789,19 +634,11 @@
               </w:rPr>
               <w:t xml:space="preserve">koersen bij de laatste </w:t>
             </w:r>
-            <w:proofErr w:type="spellStart"/>
-            <w:r>
-              <w:rPr>
-                <w:lang w:val="nl-NL"/>
-              </w:rPr>
-              <w:t>candle</w:t>
-            </w:r>
-            <w:proofErr w:type="spellEnd"/>
-            <w:r>
-              <w:rPr>
-                <w:lang w:val="nl-NL"/>
-              </w:rPr>
-              <w:t xml:space="preserve"> nog niet definitief </w:t>
+            <w:r>
+              <w:rPr>
+                <w:lang w:val="nl-NL"/>
+              </w:rPr>
+              <w:t xml:space="preserve">candle nog niet definitief </w:t>
             </w:r>
             <w:r>
               <w:rPr>
@@ -1071,35 +908,7 @@
               <w:rPr>
                 <w:lang w:val="nl-NL"/>
               </w:rPr>
-              <w:t xml:space="preserve"> via een aantal </w:t>
-            </w:r>
-            <w:proofErr w:type="spellStart"/>
-            <w:r>
-              <w:rPr>
-                <w:lang w:val="nl-NL"/>
-              </w:rPr>
-              <w:t>queries</w:t>
-            </w:r>
-            <w:proofErr w:type="spellEnd"/>
-            <w:r>
-              <w:rPr>
-                <w:lang w:val="nl-NL"/>
-              </w:rPr>
-              <w:t xml:space="preserve"> op historische data: bijvoorbeeld, hoe groot de kans is bij een </w:t>
-            </w:r>
-            <w:proofErr w:type="spellStart"/>
-            <w:r>
-              <w:rPr>
-                <w:lang w:val="nl-NL"/>
-              </w:rPr>
-              <w:t>macd</w:t>
-            </w:r>
-            <w:proofErr w:type="spellEnd"/>
-            <w:r>
-              <w:rPr>
-                <w:lang w:val="nl-NL"/>
-              </w:rPr>
-              <w:t xml:space="preserve"> koopsignaal dat de koers inderdaad gaat stijgen. Gemiddelde stijging en daling binnen een week na dat signaal. </w:t>
+              <w:t xml:space="preserve"> via een aantal queries op historische data: bijvoorbeeld, hoe groot de kans is bij een macd koopsignaal dat de koers inderdaad gaat stijgen. Gemiddelde stijging en daling binnen een week na dat signaal. </w:t>
             </w:r>
           </w:p>
           <w:p>
@@ -1283,44 +1092,12 @@
     <w:p/>
     <w:p>
       <w:r>
-        <w:t xml:space="preserve">In de portefeuillebeheer-controller bevindt zich een methode </w:t>
-      </w:r>
-      <w:proofErr w:type="spellStart"/>
-      <w:r>
-        <w:t>verwerkOrders</w:t>
-      </w:r>
-      <w:proofErr w:type="spellEnd"/>
-      <w:r>
-        <w:t>(</w:t>
-      </w:r>
-      <w:proofErr w:type="spellStart"/>
-      <w:r>
-        <w:t>dpr</w:t>
-      </w:r>
-      <w:proofErr w:type="spellEnd"/>
-      <w:r>
-        <w:t>).</w:t>
-      </w:r>
-    </w:p>
-    <w:p>
-      <w:r>
-        <w:t xml:space="preserve">Het </w:t>
-      </w:r>
-      <w:proofErr w:type="spellStart"/>
-      <w:r>
-        <w:t>day</w:t>
-      </w:r>
-      <w:proofErr w:type="spellEnd"/>
-      <w:r>
-        <w:t>-</w:t>
-      </w:r>
-      <w:proofErr w:type="spellStart"/>
-      <w:r>
-        <w:t>price</w:t>
-      </w:r>
-      <w:proofErr w:type="spellEnd"/>
-      <w:r>
-        <w:t xml:space="preserve">-record bevat de gegevens van de eindedagkoers op de handelsdag (datum plus open/hoog/laag/slot). Er worden twee lijsten opgebouwd, te verwijderen orders en toe te voegen transacties. Dit aan de hand van de openstaande orders uit het </w:t>
+        <w:t>In de portefeuillebeheer-controller bevindt zich een methode verwerkOrders(dpr).</w:t>
+      </w:r>
+    </w:p>
+    <w:p>
+      <w:r>
+        <w:t xml:space="preserve">Het day-price-record bevat de gegevens van de eindedagkoers op de handelsdag (datum plus open/hoog/laag/slot). Er worden twee lijsten opgebouwd, te verwijderen orders en toe te voegen transacties. Dit aan de hand van de openstaande orders uit het </w:t>
       </w:r>
       <w:r>
         <w:rPr>
@@ -1407,90 +1184,10 @@
     <w:p/>
     <w:p>
       <w:r>
-        <w:t xml:space="preserve">Vervolgens worden de orders via de </w:t>
-      </w:r>
-      <w:proofErr w:type="spellStart"/>
-      <w:r>
-        <w:t>de</w:t>
-      </w:r>
-      <w:proofErr w:type="spellEnd"/>
-      <w:r>
-        <w:t xml:space="preserve"> </w:t>
-      </w:r>
-      <w:r>
-        <w:t>portefeuillebeheercontroller</w:t>
-      </w:r>
-      <w:r>
-        <w:t xml:space="preserve"> (het </w:t>
-      </w:r>
-      <w:proofErr w:type="spellStart"/>
-      <w:r>
-        <w:t>pfController</w:t>
-      </w:r>
-      <w:proofErr w:type="spellEnd"/>
-      <w:r>
-        <w:t xml:space="preserve"> object) verwerkt (</w:t>
-      </w:r>
-      <w:proofErr w:type="spellStart"/>
-      <w:proofErr w:type="gramStart"/>
-      <w:r>
-        <w:t>processMatchedOrders</w:t>
-      </w:r>
-      <w:proofErr w:type="spellEnd"/>
-      <w:r>
-        <w:t>(</w:t>
-      </w:r>
-      <w:proofErr w:type="gramEnd"/>
-      <w:r>
-        <w:t>) methode). De orders en de transacties in respectievelijk het orders object en het transacties object worden bijgewerkt. Tevens wordt het rekeningtegoed in de portefeuillebeheercontroller bijgewerkt. Vervolgens wordt het schermobject bijgewerkt met de nieuwe gegevens (</w:t>
-      </w:r>
-      <w:proofErr w:type="spellStart"/>
-      <w:proofErr w:type="gramStart"/>
-      <w:r>
-        <w:t>addTransactionsToScreen</w:t>
-      </w:r>
-      <w:proofErr w:type="spellEnd"/>
-      <w:r>
-        <w:t>(</w:t>
-      </w:r>
-      <w:proofErr w:type="gramEnd"/>
-      <w:r>
-        <w:t xml:space="preserve">), </w:t>
-      </w:r>
-      <w:proofErr w:type="spellStart"/>
-      <w:r>
-        <w:t>addOrdersToScreen</w:t>
-      </w:r>
-      <w:proofErr w:type="spellEnd"/>
-      <w:r>
-        <w:t xml:space="preserve">() en </w:t>
-      </w:r>
-      <w:proofErr w:type="spellStart"/>
-      <w:r>
-        <w:t>addPositionsToScreen</w:t>
-      </w:r>
-      <w:proofErr w:type="spellEnd"/>
-      <w:r>
-        <w:t xml:space="preserve">() van de </w:t>
-      </w:r>
-      <w:proofErr w:type="spellStart"/>
-      <w:r>
-        <w:t>pfController</w:t>
-      </w:r>
-      <w:proofErr w:type="spellEnd"/>
-      <w:r>
-        <w:t xml:space="preserve">) en worden </w:t>
-      </w:r>
-      <w:r>
-        <w:t xml:space="preserve">de orders getoond via de methode </w:t>
-      </w:r>
-      <w:proofErr w:type="spellStart"/>
-      <w:r>
-        <w:t>toonOrders</w:t>
-      </w:r>
-      <w:proofErr w:type="spellEnd"/>
-      <w:r>
-        <w:t>().</w:t>
+        <w:t xml:space="preserve">Vervolgens worden de orders via de de portefeuillebeheercontroller (het pfController object) verwerkt (processMatchedOrders() methode). De orders en de transacties in respectievelijk het orders object en het transacties object worden bijgewerkt. Tevens wordt het rekeningtegoed in de portefeuillebeheercontroller bijgewerkt. Vervolgens wordt het schermobject bijgewerkt met de nieuwe gegevens (addTransactionsToScreen(), addOrdersToScreen() en addPositionsToScreen() van de pfController) en worden </w:t>
+      </w:r>
+      <w:r>
+        <w:t>de orders getoond via de methode toonOrders().</w:t>
       </w:r>
     </w:p>
     <w:p/>
@@ -1537,8 +1234,6 @@
                 <w:lang w:val="nl-NL" w:eastAsia="nl-NL"/>
               </w:rPr>
             </w:pPr>
-            <w:proofErr w:type="spellStart"/>
-            <w:proofErr w:type="gramStart"/>
             <w:r>
               <w:rPr>
                 <w:rFonts w:ascii="Courier New" w:eastAsia="Times New Roman" w:hAnsi="Courier New" w:cs="Courier New"/>
@@ -1547,10 +1242,18 @@
                 <w:szCs w:val="20"/>
                 <w:lang w:val="nl-NL" w:eastAsia="nl-NL"/>
               </w:rPr>
-              <w:t>result</w:t>
-            </w:r>
-            <w:proofErr w:type="spellEnd"/>
-            <w:proofErr w:type="gramEnd"/>
+              <w:t xml:space="preserve">result = </w:t>
+            </w:r>
+            <w:r>
+              <w:rPr>
+                <w:rFonts w:ascii="Courier New" w:eastAsia="Times New Roman" w:hAnsi="Courier New" w:cs="Courier New"/>
+                <w:color w:val="871094"/>
+                <w:sz w:val="20"/>
+                <w:szCs w:val="20"/>
+                <w:lang w:val="nl-NL" w:eastAsia="nl-NL"/>
+              </w:rPr>
+              <w:t>pfController</w:t>
+            </w:r>
             <w:r>
               <w:rPr>
                 <w:rFonts w:ascii="Courier New" w:eastAsia="Times New Roman" w:hAnsi="Courier New" w:cs="Courier New"/>
@@ -1559,9 +1262,18 @@
                 <w:szCs w:val="20"/>
                 <w:lang w:val="nl-NL" w:eastAsia="nl-NL"/>
               </w:rPr>
-              <w:t xml:space="preserve"> = </w:t>
-            </w:r>
-            <w:proofErr w:type="spellStart"/>
+              <w:t>.verwerkOrders(dpr);</w:t>
+            </w:r>
+            <w:r>
+              <w:rPr>
+                <w:rFonts w:ascii="Courier New" w:eastAsia="Times New Roman" w:hAnsi="Courier New" w:cs="Courier New"/>
+                <w:color w:val="080808"/>
+                <w:sz w:val="20"/>
+                <w:szCs w:val="20"/>
+                <w:lang w:val="nl-NL" w:eastAsia="nl-NL"/>
+              </w:rPr>
+              <w:br/>
+            </w:r>
             <w:r>
               <w:rPr>
                 <w:rFonts w:ascii="Courier New" w:eastAsia="Times New Roman" w:hAnsi="Courier New" w:cs="Courier New"/>
@@ -1580,9 +1292,8 @@
                 <w:szCs w:val="20"/>
                 <w:lang w:val="nl-NL" w:eastAsia="nl-NL"/>
               </w:rPr>
-              <w:t>.verwerkOrders</w:t>
-            </w:r>
-            <w:proofErr w:type="spellEnd"/>
+              <w:t>.processMatchedOrders();</w:t>
+            </w:r>
             <w:r>
               <w:rPr>
                 <w:rFonts w:ascii="Courier New" w:eastAsia="Times New Roman" w:hAnsi="Courier New" w:cs="Courier New"/>
@@ -1591,9 +1302,18 @@
                 <w:szCs w:val="20"/>
                 <w:lang w:val="nl-NL" w:eastAsia="nl-NL"/>
               </w:rPr>
-              <w:t>(</w:t>
-            </w:r>
-            <w:proofErr w:type="spellStart"/>
+              <w:br/>
+            </w:r>
+            <w:r>
+              <w:rPr>
+                <w:rFonts w:ascii="Courier New" w:eastAsia="Times New Roman" w:hAnsi="Courier New" w:cs="Courier New"/>
+                <w:color w:val="871094"/>
+                <w:sz w:val="20"/>
+                <w:szCs w:val="20"/>
+                <w:lang w:val="nl-NL" w:eastAsia="nl-NL"/>
+              </w:rPr>
+              <w:t>pfController</w:t>
+            </w:r>
             <w:r>
               <w:rPr>
                 <w:rFonts w:ascii="Courier New" w:eastAsia="Times New Roman" w:hAnsi="Courier New" w:cs="Courier New"/>
@@ -1602,9 +1322,8 @@
                 <w:szCs w:val="20"/>
                 <w:lang w:val="nl-NL" w:eastAsia="nl-NL"/>
               </w:rPr>
-              <w:t>dpr</w:t>
-            </w:r>
-            <w:proofErr w:type="spellEnd"/>
+              <w:t>.addOrdersToScreen();</w:t>
+            </w:r>
             <w:r>
               <w:rPr>
                 <w:rFonts w:ascii="Courier New" w:eastAsia="Times New Roman" w:hAnsi="Courier New" w:cs="Courier New"/>
@@ -1613,7 +1332,17 @@
                 <w:szCs w:val="20"/>
                 <w:lang w:val="nl-NL" w:eastAsia="nl-NL"/>
               </w:rPr>
-              <w:t>);</w:t>
+              <w:br/>
+            </w:r>
+            <w:r>
+              <w:rPr>
+                <w:rFonts w:ascii="Courier New" w:eastAsia="Times New Roman" w:hAnsi="Courier New" w:cs="Courier New"/>
+                <w:color w:val="871094"/>
+                <w:sz w:val="20"/>
+                <w:szCs w:val="20"/>
+                <w:lang w:val="nl-NL" w:eastAsia="nl-NL"/>
+              </w:rPr>
+              <w:t>pfController</w:t>
             </w:r>
             <w:r>
               <w:rPr>
@@ -1623,9 +1352,18 @@
                 <w:szCs w:val="20"/>
                 <w:lang w:val="nl-NL" w:eastAsia="nl-NL"/>
               </w:rPr>
+              <w:t>.addTransactionsToScreen();</w:t>
+            </w:r>
+            <w:r>
+              <w:rPr>
+                <w:rFonts w:ascii="Courier New" w:eastAsia="Times New Roman" w:hAnsi="Courier New" w:cs="Courier New"/>
+                <w:color w:val="080808"/>
+                <w:sz w:val="20"/>
+                <w:szCs w:val="20"/>
+                <w:lang w:val="nl-NL" w:eastAsia="nl-NL"/>
+              </w:rPr>
               <w:br/>
             </w:r>
-            <w:proofErr w:type="spellStart"/>
             <w:r>
               <w:rPr>
                 <w:rFonts w:ascii="Courier New" w:eastAsia="Times New Roman" w:hAnsi="Courier New" w:cs="Courier New"/>
@@ -1644,9 +1382,8 @@
                 <w:szCs w:val="20"/>
                 <w:lang w:val="nl-NL" w:eastAsia="nl-NL"/>
               </w:rPr>
-              <w:t>.processMatchedOrders</w:t>
-            </w:r>
-            <w:proofErr w:type="spellEnd"/>
+              <w:t>.addPositionsToScreen(dpr.getYear(),</w:t>
+            </w:r>
             <w:r>
               <w:rPr>
                 <w:rFonts w:ascii="Courier New" w:eastAsia="Times New Roman" w:hAnsi="Courier New" w:cs="Courier New"/>
@@ -1655,7 +1392,8 @@
                 <w:szCs w:val="20"/>
                 <w:lang w:val="nl-NL" w:eastAsia="nl-NL"/>
               </w:rPr>
-              <w:t>();</w:t>
+              <w:br/>
+              <w:t xml:space="preserve">        dpr.getMonth(), dpr.getDay());</w:t>
             </w:r>
             <w:r>
               <w:rPr>
@@ -1667,7 +1405,6 @@
               </w:rPr>
               <w:br/>
             </w:r>
-            <w:proofErr w:type="spellStart"/>
             <w:r>
               <w:rPr>
                 <w:rFonts w:ascii="Courier New" w:eastAsia="Times New Roman" w:hAnsi="Courier New" w:cs="Courier New"/>
@@ -1686,221 +1423,7 @@
                 <w:szCs w:val="20"/>
                 <w:lang w:val="nl-NL" w:eastAsia="nl-NL"/>
               </w:rPr>
-              <w:t>.addOrdersToScreen</w:t>
-            </w:r>
-            <w:proofErr w:type="spellEnd"/>
-            <w:r>
-              <w:rPr>
-                <w:rFonts w:ascii="Courier New" w:eastAsia="Times New Roman" w:hAnsi="Courier New" w:cs="Courier New"/>
-                <w:color w:val="080808"/>
-                <w:sz w:val="20"/>
-                <w:szCs w:val="20"/>
-                <w:lang w:val="nl-NL" w:eastAsia="nl-NL"/>
-              </w:rPr>
-              <w:t>();</w:t>
-            </w:r>
-            <w:r>
-              <w:rPr>
-                <w:rFonts w:ascii="Courier New" w:eastAsia="Times New Roman" w:hAnsi="Courier New" w:cs="Courier New"/>
-                <w:color w:val="080808"/>
-                <w:sz w:val="20"/>
-                <w:szCs w:val="20"/>
-                <w:lang w:val="nl-NL" w:eastAsia="nl-NL"/>
-              </w:rPr>
-              <w:br/>
-            </w:r>
-            <w:proofErr w:type="spellStart"/>
-            <w:r>
-              <w:rPr>
-                <w:rFonts w:ascii="Courier New" w:eastAsia="Times New Roman" w:hAnsi="Courier New" w:cs="Courier New"/>
-                <w:color w:val="871094"/>
-                <w:sz w:val="20"/>
-                <w:szCs w:val="20"/>
-                <w:lang w:val="nl-NL" w:eastAsia="nl-NL"/>
-              </w:rPr>
-              <w:t>pfController</w:t>
-            </w:r>
-            <w:r>
-              <w:rPr>
-                <w:rFonts w:ascii="Courier New" w:eastAsia="Times New Roman" w:hAnsi="Courier New" w:cs="Courier New"/>
-                <w:color w:val="080808"/>
-                <w:sz w:val="20"/>
-                <w:szCs w:val="20"/>
-                <w:lang w:val="nl-NL" w:eastAsia="nl-NL"/>
-              </w:rPr>
-              <w:t>.addTransactionsToScreen</w:t>
-            </w:r>
-            <w:proofErr w:type="spellEnd"/>
-            <w:r>
-              <w:rPr>
-                <w:rFonts w:ascii="Courier New" w:eastAsia="Times New Roman" w:hAnsi="Courier New" w:cs="Courier New"/>
-                <w:color w:val="080808"/>
-                <w:sz w:val="20"/>
-                <w:szCs w:val="20"/>
-                <w:lang w:val="nl-NL" w:eastAsia="nl-NL"/>
-              </w:rPr>
-              <w:t>();</w:t>
-            </w:r>
-            <w:r>
-              <w:rPr>
-                <w:rFonts w:ascii="Courier New" w:eastAsia="Times New Roman" w:hAnsi="Courier New" w:cs="Courier New"/>
-                <w:color w:val="080808"/>
-                <w:sz w:val="20"/>
-                <w:szCs w:val="20"/>
-                <w:lang w:val="nl-NL" w:eastAsia="nl-NL"/>
-              </w:rPr>
-              <w:br/>
-            </w:r>
-            <w:proofErr w:type="spellStart"/>
-            <w:r>
-              <w:rPr>
-                <w:rFonts w:ascii="Courier New" w:eastAsia="Times New Roman" w:hAnsi="Courier New" w:cs="Courier New"/>
-                <w:color w:val="871094"/>
-                <w:sz w:val="20"/>
-                <w:szCs w:val="20"/>
-                <w:lang w:val="nl-NL" w:eastAsia="nl-NL"/>
-              </w:rPr>
-              <w:t>pfController</w:t>
-            </w:r>
-            <w:r>
-              <w:rPr>
-                <w:rFonts w:ascii="Courier New" w:eastAsia="Times New Roman" w:hAnsi="Courier New" w:cs="Courier New"/>
-                <w:color w:val="080808"/>
-                <w:sz w:val="20"/>
-                <w:szCs w:val="20"/>
-                <w:lang w:val="nl-NL" w:eastAsia="nl-NL"/>
-              </w:rPr>
-              <w:t>.addPositionsToScreen</w:t>
-            </w:r>
-            <w:proofErr w:type="spellEnd"/>
-            <w:r>
-              <w:rPr>
-                <w:rFonts w:ascii="Courier New" w:eastAsia="Times New Roman" w:hAnsi="Courier New" w:cs="Courier New"/>
-                <w:color w:val="080808"/>
-                <w:sz w:val="20"/>
-                <w:szCs w:val="20"/>
-                <w:lang w:val="nl-NL" w:eastAsia="nl-NL"/>
-              </w:rPr>
-              <w:t>(</w:t>
-            </w:r>
-            <w:proofErr w:type="spellStart"/>
-            <w:r>
-              <w:rPr>
-                <w:rFonts w:ascii="Courier New" w:eastAsia="Times New Roman" w:hAnsi="Courier New" w:cs="Courier New"/>
-                <w:color w:val="080808"/>
-                <w:sz w:val="20"/>
-                <w:szCs w:val="20"/>
-                <w:lang w:val="nl-NL" w:eastAsia="nl-NL"/>
-              </w:rPr>
-              <w:t>dpr.getYear</w:t>
-            </w:r>
-            <w:proofErr w:type="spellEnd"/>
-            <w:r>
-              <w:rPr>
-                <w:rFonts w:ascii="Courier New" w:eastAsia="Times New Roman" w:hAnsi="Courier New" w:cs="Courier New"/>
-                <w:color w:val="080808"/>
-                <w:sz w:val="20"/>
-                <w:szCs w:val="20"/>
-                <w:lang w:val="nl-NL" w:eastAsia="nl-NL"/>
-              </w:rPr>
-              <w:t>(),</w:t>
-            </w:r>
-            <w:r>
-              <w:rPr>
-                <w:rFonts w:ascii="Courier New" w:eastAsia="Times New Roman" w:hAnsi="Courier New" w:cs="Courier New"/>
-                <w:color w:val="080808"/>
-                <w:sz w:val="20"/>
-                <w:szCs w:val="20"/>
-                <w:lang w:val="nl-NL" w:eastAsia="nl-NL"/>
-              </w:rPr>
-              <w:br/>
-              <w:t xml:space="preserve">        </w:t>
-            </w:r>
-            <w:proofErr w:type="spellStart"/>
-            <w:r>
-              <w:rPr>
-                <w:rFonts w:ascii="Courier New" w:eastAsia="Times New Roman" w:hAnsi="Courier New" w:cs="Courier New"/>
-                <w:color w:val="080808"/>
-                <w:sz w:val="20"/>
-                <w:szCs w:val="20"/>
-                <w:lang w:val="nl-NL" w:eastAsia="nl-NL"/>
-              </w:rPr>
-              <w:t>dpr.getMonth</w:t>
-            </w:r>
-            <w:proofErr w:type="spellEnd"/>
-            <w:r>
-              <w:rPr>
-                <w:rFonts w:ascii="Courier New" w:eastAsia="Times New Roman" w:hAnsi="Courier New" w:cs="Courier New"/>
-                <w:color w:val="080808"/>
-                <w:sz w:val="20"/>
-                <w:szCs w:val="20"/>
-                <w:lang w:val="nl-NL" w:eastAsia="nl-NL"/>
-              </w:rPr>
-              <w:t xml:space="preserve">(), </w:t>
-            </w:r>
-            <w:proofErr w:type="spellStart"/>
-            <w:r>
-              <w:rPr>
-                <w:rFonts w:ascii="Courier New" w:eastAsia="Times New Roman" w:hAnsi="Courier New" w:cs="Courier New"/>
-                <w:color w:val="080808"/>
-                <w:sz w:val="20"/>
-                <w:szCs w:val="20"/>
-                <w:lang w:val="nl-NL" w:eastAsia="nl-NL"/>
-              </w:rPr>
-              <w:t>dpr.getDay</w:t>
-            </w:r>
-            <w:proofErr w:type="spellEnd"/>
-            <w:r>
-              <w:rPr>
-                <w:rFonts w:ascii="Courier New" w:eastAsia="Times New Roman" w:hAnsi="Courier New" w:cs="Courier New"/>
-                <w:color w:val="080808"/>
-                <w:sz w:val="20"/>
-                <w:szCs w:val="20"/>
-                <w:lang w:val="nl-NL" w:eastAsia="nl-NL"/>
-              </w:rPr>
-              <w:t>());</w:t>
-            </w:r>
-            <w:r>
-              <w:rPr>
-                <w:rFonts w:ascii="Courier New" w:eastAsia="Times New Roman" w:hAnsi="Courier New" w:cs="Courier New"/>
-                <w:color w:val="080808"/>
-                <w:sz w:val="20"/>
-                <w:szCs w:val="20"/>
-                <w:lang w:val="nl-NL" w:eastAsia="nl-NL"/>
-              </w:rPr>
-              <w:br/>
-            </w:r>
-            <w:proofErr w:type="spellStart"/>
-            <w:r>
-              <w:rPr>
-                <w:rFonts w:ascii="Courier New" w:eastAsia="Times New Roman" w:hAnsi="Courier New" w:cs="Courier New"/>
-                <w:color w:val="871094"/>
-                <w:sz w:val="20"/>
-                <w:szCs w:val="20"/>
-                <w:lang w:val="nl-NL" w:eastAsia="nl-NL"/>
-              </w:rPr>
-              <w:t>pfController</w:t>
-            </w:r>
-            <w:r>
-              <w:rPr>
-                <w:rFonts w:ascii="Courier New" w:eastAsia="Times New Roman" w:hAnsi="Courier New" w:cs="Courier New"/>
-                <w:color w:val="080808"/>
-                <w:sz w:val="20"/>
-                <w:szCs w:val="20"/>
-                <w:lang w:val="nl-NL" w:eastAsia="nl-NL"/>
-              </w:rPr>
-              <w:t>.toonOrders</w:t>
-            </w:r>
-            <w:proofErr w:type="spellEnd"/>
-            <w:r>
-              <w:rPr>
-                <w:rFonts w:ascii="Courier New" w:eastAsia="Times New Roman" w:hAnsi="Courier New" w:cs="Courier New"/>
-                <w:color w:val="080808"/>
-                <w:sz w:val="20"/>
-                <w:szCs w:val="20"/>
-                <w:lang w:val="nl-NL" w:eastAsia="nl-NL"/>
-              </w:rPr>
-              <w:t>();</w:t>
+              <w:t>.toonOrders();</w:t>
             </w:r>
           </w:p>
           <w:p>
@@ -1917,31 +1440,7 @@
     <w:p/>
     <w:p>
       <w:r>
-        <w:t xml:space="preserve">Reden om de orders pas achteraf te verwerken in het orders object is dat de synchronisatie anders niet goed verloopt. In bijvoorbeeld </w:t>
-      </w:r>
-      <w:proofErr w:type="spellStart"/>
-      <w:r>
-        <w:t>addOrdersToScreen</w:t>
-      </w:r>
-      <w:proofErr w:type="spellEnd"/>
-      <w:r>
-        <w:t xml:space="preserve"> wordt het nieuwe rekeningtegoed in het scherm getoond in de </w:t>
-      </w:r>
-      <w:proofErr w:type="spellStart"/>
-      <w:r>
-        <w:t>textbox</w:t>
-      </w:r>
-      <w:proofErr w:type="spellEnd"/>
-      <w:r>
-        <w:t xml:space="preserve"> </w:t>
-      </w:r>
-      <w:proofErr w:type="spellStart"/>
-      <w:r>
-        <w:t>txtRekeningTegoed</w:t>
-      </w:r>
-      <w:proofErr w:type="spellEnd"/>
-      <w:r>
-        <w:t>.</w:t>
+        <w:t>Reden om de orders pas achteraf te verwerken in het orders object is dat de synchronisatie anders niet goed verloopt. In bijvoorbeeld addOrdersToScreen wordt het nieuwe rekeningtegoed in het scherm getoond in de textbox txtRekeningTegoed.</w:t>
       </w:r>
     </w:p>
     <w:p/>
@@ -1958,8 +1457,6 @@
           <w:bCs/>
         </w:rPr>
       </w:pPr>
-      <w:proofErr w:type="spellStart"/>
-      <w:proofErr w:type="gramStart"/>
       <w:r>
         <w:rPr>
           <w:b/>
@@ -1967,26 +1464,17 @@
         </w:rPr>
         <w:t>pfController</w:t>
       </w:r>
-      <w:proofErr w:type="spellEnd"/>
-      <w:proofErr w:type="gramEnd"/>
     </w:p>
     <w:p>
       <w:r>
         <w:tab/>
-      </w:r>
-      <w:proofErr w:type="spellStart"/>
-      <w:proofErr w:type="gramStart"/>
-      <w:r>
         <w:t>rekeningTegoed</w:t>
       </w:r>
-      <w:proofErr w:type="spellEnd"/>
-      <w:proofErr w:type="gramEnd"/>
     </w:p>
     <w:p>
       <w:pPr>
         <w:ind w:firstLine="708"/>
       </w:pPr>
-      <w:proofErr w:type="gramStart"/>
       <w:r>
         <w:rPr>
           <w:b/>
@@ -1994,7 +1482,6 @@
         </w:rPr>
         <w:t>transactions</w:t>
       </w:r>
-      <w:proofErr w:type="gramEnd"/>
       <w:r>
         <w:rPr>
           <w:b/>
@@ -2014,7 +1501,6 @@
           <w:bCs/>
         </w:rPr>
       </w:pPr>
-      <w:proofErr w:type="gramStart"/>
       <w:r>
         <w:rPr>
           <w:b/>
@@ -2022,7 +1508,6 @@
         </w:rPr>
         <w:t>orders</w:t>
       </w:r>
-      <w:proofErr w:type="gramEnd"/>
       <w:r>
         <w:rPr>
           <w:b/>
@@ -2058,21 +1543,12 @@
       <w:pPr>
         <w:ind w:firstLine="708"/>
       </w:pPr>
-      <w:proofErr w:type="gramStart"/>
       <w:r>
         <w:rPr>
           <w:b/>
           <w:bCs/>
         </w:rPr>
-        <w:t>portefeuille</w:t>
-      </w:r>
-      <w:proofErr w:type="gramEnd"/>
-      <w:r>
-        <w:rPr>
-          <w:b/>
-          <w:bCs/>
-        </w:rPr>
-        <w:t>-&gt;</w:t>
+        <w:t>portefeuille-&gt;</w:t>
       </w:r>
       <w:r>
         <w:rPr>
@@ -2118,37 +1594,12 @@
           <w:bCs/>
         </w:rPr>
       </w:pPr>
-      <w:proofErr w:type="spellStart"/>
       <w:r>
         <w:rPr>
           <w:b/>
           <w:bCs/>
         </w:rPr>
-        <w:t>GrafiekenschermController</w:t>
-      </w:r>
-      <w:proofErr w:type="spellEnd"/>
-      <w:r>
-        <w:rPr>
-          <w:b/>
-          <w:bCs/>
-        </w:rPr>
-        <w:t>-&gt;</w:t>
-      </w:r>
-      <w:proofErr w:type="spellStart"/>
-      <w:r>
-        <w:rPr>
-          <w:b/>
-          <w:bCs/>
-        </w:rPr>
-        <w:t>candleStickClassObject</w:t>
-      </w:r>
-      <w:proofErr w:type="spellEnd"/>
-      <w:r>
-        <w:rPr>
-          <w:b/>
-          <w:bCs/>
-        </w:rPr>
-        <w:t xml:space="preserve"> </w:t>
+        <w:t xml:space="preserve">GrafiekenschermController-&gt;candleStickClassObject </w:t>
       </w:r>
     </w:p>
     <w:p>
@@ -2157,39 +1608,7 @@
         <w:jc w:val="both"/>
       </w:pPr>
       <w:r>
-        <w:t xml:space="preserve">Het </w:t>
-      </w:r>
-      <w:proofErr w:type="spellStart"/>
-      <w:r>
-        <w:t>candlestickClassObject</w:t>
-      </w:r>
-      <w:proofErr w:type="spellEnd"/>
-      <w:r>
-        <w:t xml:space="preserve"> van het grafiekenscherm bevat de naam van het gekozen aandeel, het </w:t>
-      </w:r>
-      <w:proofErr w:type="spellStart"/>
-      <w:r>
-        <w:t>eindedagprijzenarray</w:t>
-      </w:r>
-      <w:proofErr w:type="spellEnd"/>
-      <w:r>
-        <w:t xml:space="preserve"> van het aandeel over de totaal bekende periode, het aantal dagen van de koersreeks die moet worden getoond, de startindex en de eindindex van de op dat moment getoonde </w:t>
-      </w:r>
-      <w:proofErr w:type="spellStart"/>
-      <w:r>
-        <w:t>candles</w:t>
-      </w:r>
-      <w:proofErr w:type="spellEnd"/>
-      <w:r>
-        <w:t xml:space="preserve"> en het laatste </w:t>
-      </w:r>
-      <w:proofErr w:type="spellStart"/>
-      <w:r>
-        <w:t>DayPriceRecord</w:t>
-      </w:r>
-      <w:proofErr w:type="spellEnd"/>
-      <w:r>
-        <w:t xml:space="preserve"> die bij deze eindindex hoort.</w:t>
+        <w:t>Het candlestickClassObject van het grafiekenscherm bevat de naam van het gekozen aandeel, het eindedagprijzenarray van het aandeel over de totaal bekende periode, het aantal dagen van de koersreeks die moet worden getoond, de startindex en de eindindex van de op dat moment getoonde candles en het laatste DayPriceRecord die bij deze eindindex hoort.</w:t>
       </w:r>
     </w:p>
     <w:p>
@@ -2220,23 +1639,13 @@
                 <w:lang w:val="nl-NL"/>
               </w:rPr>
             </w:pPr>
-            <w:proofErr w:type="gramStart"/>
             <w:r>
               <w:rPr>
                 <w:color w:val="0033B3"/>
                 <w:lang w:val="nl-NL"/>
               </w:rPr>
-              <w:t>public</w:t>
-            </w:r>
-            <w:proofErr w:type="gramEnd"/>
-            <w:r>
-              <w:rPr>
-                <w:color w:val="0033B3"/>
-                <w:lang w:val="nl-NL"/>
-              </w:rPr>
-              <w:t xml:space="preserve"> </w:t>
-            </w:r>
-            <w:proofErr w:type="spellStart"/>
+              <w:t xml:space="preserve">public </w:t>
+            </w:r>
             <w:r>
               <w:rPr>
                 <w:color w:val="00627A"/>
@@ -2244,7 +1653,6 @@
               </w:rPr>
               <w:t>CandlestickClass</w:t>
             </w:r>
-            <w:proofErr w:type="spellEnd"/>
             <w:r>
               <w:rPr>
                 <w:color w:val="080808"/>
@@ -2252,7 +1660,6 @@
               </w:rPr>
               <w:t>(</w:t>
             </w:r>
-            <w:proofErr w:type="spellStart"/>
             <w:r>
               <w:rPr>
                 <w:color w:val="000000"/>
@@ -2260,7 +1667,6 @@
               </w:rPr>
               <w:t>ArrayList</w:t>
             </w:r>
-            <w:proofErr w:type="spellEnd"/>
             <w:r>
               <w:rPr>
                 <w:color w:val="080808"/>
@@ -2268,7 +1674,6 @@
               </w:rPr>
               <w:t>&lt;</w:t>
             </w:r>
-            <w:proofErr w:type="spellStart"/>
             <w:r>
               <w:rPr>
                 <w:color w:val="000000"/>
@@ -2276,29 +1681,12 @@
               </w:rPr>
               <w:t>DayPriceRecord</w:t>
             </w:r>
-            <w:proofErr w:type="spellEnd"/>
             <w:r>
               <w:rPr>
                 <w:color w:val="080808"/>
                 <w:lang w:val="nl-NL"/>
               </w:rPr>
-              <w:t xml:space="preserve">&gt; </w:t>
-            </w:r>
-            <w:proofErr w:type="spellStart"/>
-            <w:r>
-              <w:rPr>
-                <w:color w:val="080808"/>
-                <w:lang w:val="nl-NL"/>
-              </w:rPr>
-              <w:t>dayPriceArray</w:t>
-            </w:r>
-            <w:proofErr w:type="spellEnd"/>
-            <w:r>
-              <w:rPr>
-                <w:color w:val="080808"/>
-                <w:lang w:val="nl-NL"/>
-              </w:rPr>
-              <w:t>,</w:t>
+              <w:t>&gt; dayPriceArray,</w:t>
             </w:r>
             <w:r>
               <w:rPr>
@@ -2315,21 +1703,12 @@
               </w:rPr>
               <w:t xml:space="preserve">String </w:t>
             </w:r>
-            <w:proofErr w:type="spellStart"/>
             <w:r>
               <w:rPr>
                 <w:color w:val="080808"/>
                 <w:lang w:val="nl-NL"/>
               </w:rPr>
-              <w:t>gekozenAandeel</w:t>
-            </w:r>
-            <w:proofErr w:type="spellEnd"/>
-            <w:r>
-              <w:rPr>
-                <w:color w:val="080808"/>
-                <w:lang w:val="nl-NL"/>
-              </w:rPr>
-              <w:t>,</w:t>
+              <w:t>gekozenAandeel,</w:t>
             </w:r>
             <w:r>
               <w:rPr>
@@ -2346,21 +1725,12 @@
               </w:rPr>
               <w:t xml:space="preserve">int </w:t>
             </w:r>
-            <w:proofErr w:type="spellStart"/>
             <w:r>
               <w:rPr>
                 <w:color w:val="080808"/>
                 <w:lang w:val="nl-NL"/>
               </w:rPr>
-              <w:t>aAantalBeursdagenKoersreeks</w:t>
-            </w:r>
-            <w:proofErr w:type="spellEnd"/>
-            <w:r>
-              <w:rPr>
-                <w:color w:val="080808"/>
-                <w:lang w:val="nl-NL"/>
-              </w:rPr>
-              <w:t>,</w:t>
+              <w:t>aAantalBeursdagenKoersreeks,</w:t>
             </w:r>
             <w:r>
               <w:rPr>
@@ -2377,53 +1747,26 @@
               </w:rPr>
               <w:t xml:space="preserve">int </w:t>
             </w:r>
-            <w:proofErr w:type="spellStart"/>
             <w:r>
               <w:rPr>
                 <w:color w:val="080808"/>
                 <w:lang w:val="nl-NL"/>
               </w:rPr>
-              <w:t>aAantalDagenRetro</w:t>
-            </w:r>
-            <w:proofErr w:type="spellEnd"/>
-            <w:r>
-              <w:rPr>
-                <w:color w:val="080808"/>
-                <w:lang w:val="nl-NL"/>
-              </w:rPr>
-              <w:t xml:space="preserve">) </w:t>
-            </w:r>
-            <w:proofErr w:type="spellStart"/>
+              <w:t xml:space="preserve">aAantalDagenRetro) </w:t>
+            </w:r>
             <w:r>
               <w:rPr>
                 <w:color w:val="0033B3"/>
                 <w:lang w:val="nl-NL"/>
               </w:rPr>
-              <w:t>throws</w:t>
-            </w:r>
-            <w:proofErr w:type="spellEnd"/>
-            <w:r>
-              <w:rPr>
-                <w:color w:val="0033B3"/>
-                <w:lang w:val="nl-NL"/>
-              </w:rPr>
-              <w:t xml:space="preserve"> </w:t>
-            </w:r>
-            <w:proofErr w:type="spellStart"/>
+              <w:t xml:space="preserve">throws </w:t>
+            </w:r>
             <w:r>
               <w:rPr>
                 <w:color w:val="000000"/>
                 <w:lang w:val="nl-NL"/>
               </w:rPr>
-              <w:t>Exception</w:t>
-            </w:r>
-            <w:proofErr w:type="spellEnd"/>
-            <w:r>
-              <w:rPr>
-                <w:color w:val="000000"/>
-                <w:lang w:val="nl-NL"/>
-              </w:rPr>
-              <w:t xml:space="preserve"> </w:t>
+              <w:t xml:space="preserve">Exception </w:t>
             </w:r>
             <w:r>
               <w:rPr>
@@ -2447,44 +1790,35 @@
               <w:br/>
               <w:t xml:space="preserve">    </w:t>
             </w:r>
-            <w:proofErr w:type="spellStart"/>
             <w:r>
               <w:rPr>
                 <w:color w:val="871094"/>
                 <w:lang w:val="nl-NL"/>
               </w:rPr>
-              <w:t>myDayPriceArray</w:t>
-            </w:r>
-            <w:proofErr w:type="spellEnd"/>
-            <w:r>
-              <w:rPr>
-                <w:color w:val="871094"/>
-                <w:lang w:val="nl-NL"/>
-              </w:rPr>
-              <w:t xml:space="preserve"> </w:t>
+              <w:t xml:space="preserve">myDayPriceArray </w:t>
             </w:r>
             <w:r>
               <w:rPr>
                 <w:color w:val="080808"/>
                 <w:lang w:val="nl-NL"/>
               </w:rPr>
-              <w:t xml:space="preserve">= </w:t>
-            </w:r>
-            <w:proofErr w:type="spellStart"/>
+              <w:t>= dayPriceArray;</w:t>
+            </w:r>
             <w:r>
               <w:rPr>
                 <w:color w:val="080808"/>
                 <w:lang w:val="nl-NL"/>
               </w:rPr>
-              <w:t>dayPriceArray</w:t>
-            </w:r>
-            <w:proofErr w:type="spellEnd"/>
+              <w:br/>
+              <w:t xml:space="preserve">    init(gekozenAandeel,</w:t>
+            </w:r>
             <w:r>
               <w:rPr>
                 <w:color w:val="080808"/>
                 <w:lang w:val="nl-NL"/>
               </w:rPr>
-              <w:t>;</w:t>
+              <w:br/>
+              <w:t xml:space="preserve">            aAantalBeursdagenKoersreeks,</w:t>
             </w:r>
             <w:r>
               <w:rPr>
@@ -2492,87 +1826,7 @@
                 <w:lang w:val="nl-NL"/>
               </w:rPr>
               <w:br/>
-              <w:t xml:space="preserve">    </w:t>
-            </w:r>
-            <w:proofErr w:type="spellStart"/>
-            <w:r>
-              <w:rPr>
-                <w:color w:val="080808"/>
-                <w:lang w:val="nl-NL"/>
-              </w:rPr>
-              <w:t>init</w:t>
-            </w:r>
-            <w:proofErr w:type="spellEnd"/>
-            <w:r>
-              <w:rPr>
-                <w:color w:val="080808"/>
-                <w:lang w:val="nl-NL"/>
-              </w:rPr>
-              <w:t>(</w:t>
-            </w:r>
-            <w:proofErr w:type="spellStart"/>
-            <w:r>
-              <w:rPr>
-                <w:color w:val="080808"/>
-                <w:lang w:val="nl-NL"/>
-              </w:rPr>
-              <w:t>gekozenAandeel</w:t>
-            </w:r>
-            <w:proofErr w:type="spellEnd"/>
-            <w:r>
-              <w:rPr>
-                <w:color w:val="080808"/>
-                <w:lang w:val="nl-NL"/>
-              </w:rPr>
-              <w:t>,</w:t>
-            </w:r>
-            <w:r>
-              <w:rPr>
-                <w:color w:val="080808"/>
-                <w:lang w:val="nl-NL"/>
-              </w:rPr>
-              <w:br/>
-              <w:t xml:space="preserve">            </w:t>
-            </w:r>
-            <w:proofErr w:type="spellStart"/>
-            <w:r>
-              <w:rPr>
-                <w:color w:val="080808"/>
-                <w:lang w:val="nl-NL"/>
-              </w:rPr>
-              <w:t>aAantalBeursdagenKoersreeks</w:t>
-            </w:r>
-            <w:proofErr w:type="spellEnd"/>
-            <w:r>
-              <w:rPr>
-                <w:color w:val="080808"/>
-                <w:lang w:val="nl-NL"/>
-              </w:rPr>
-              <w:t>,</w:t>
-            </w:r>
-            <w:r>
-              <w:rPr>
-                <w:color w:val="080808"/>
-                <w:lang w:val="nl-NL"/>
-              </w:rPr>
-              <w:br/>
-              <w:t xml:space="preserve">            </w:t>
-            </w:r>
-            <w:proofErr w:type="spellStart"/>
-            <w:r>
-              <w:rPr>
-                <w:color w:val="080808"/>
-                <w:lang w:val="nl-NL"/>
-              </w:rPr>
-              <w:t>aAantalDagenRetro</w:t>
-            </w:r>
-            <w:proofErr w:type="spellEnd"/>
-            <w:r>
-              <w:rPr>
-                <w:color w:val="080808"/>
-                <w:lang w:val="nl-NL"/>
-              </w:rPr>
-              <w:t>);</w:t>
+              <w:t xml:space="preserve">            aAantalDagenRetro);</w:t>
             </w:r>
             <w:r>
               <w:rPr>
@@ -2607,68 +1861,7 @@
         <w:t xml:space="preserve">In feite hoort de </w:t>
       </w:r>
       <w:r>
-        <w:t xml:space="preserve">laatste handelsdag van de portefeuille bij de portefeuille. Op dit moment wordt vanuit de grafiek via </w:t>
-      </w:r>
-      <w:proofErr w:type="spellStart"/>
-      <w:proofErr w:type="gramStart"/>
-      <w:r>
-        <w:t>checkUitvoerenOrders</w:t>
-      </w:r>
-      <w:proofErr w:type="spellEnd"/>
-      <w:r>
-        <w:t>(</w:t>
-      </w:r>
-      <w:proofErr w:type="gramEnd"/>
-      <w:r>
-        <w:t xml:space="preserve">) het </w:t>
-      </w:r>
-      <w:proofErr w:type="spellStart"/>
-      <w:r>
-        <w:t>candlestickobject</w:t>
-      </w:r>
-      <w:proofErr w:type="spellEnd"/>
-      <w:r>
-        <w:t xml:space="preserve"> uitgevraagd voor de eindindex en via het </w:t>
-      </w:r>
-      <w:proofErr w:type="spellStart"/>
-      <w:r>
-        <w:t>priceArray</w:t>
-      </w:r>
-      <w:proofErr w:type="spellEnd"/>
-      <w:r>
-        <w:t xml:space="preserve"> en het </w:t>
-      </w:r>
-      <w:proofErr w:type="spellStart"/>
-      <w:r>
-        <w:t>main</w:t>
-      </w:r>
-      <w:proofErr w:type="spellEnd"/>
-      <w:r>
-        <w:t xml:space="preserve"> object </w:t>
-      </w:r>
-      <w:proofErr w:type="spellStart"/>
-      <w:r>
-        <w:t>doorgegeeven</w:t>
-      </w:r>
-      <w:proofErr w:type="spellEnd"/>
-      <w:r>
-        <w:t xml:space="preserve"> via </w:t>
-      </w:r>
-      <w:proofErr w:type="spellStart"/>
-      <w:r>
-        <w:t>main.verwerkOrders</w:t>
-      </w:r>
-      <w:proofErr w:type="spellEnd"/>
-      <w:r>
-        <w:t>(</w:t>
-      </w:r>
-      <w:proofErr w:type="spellStart"/>
-      <w:r>
-        <w:t>daypricerecord</w:t>
-      </w:r>
-      <w:proofErr w:type="spellEnd"/>
-      <w:r>
-        <w:t>).</w:t>
+        <w:t>laatste handelsdag van de portefeuille bij de portefeuille. Op dit moment wordt vanuit de grafiek via checkUitvoerenOrders() het candlestickobject uitgevraagd voor de eindindex en via het priceArray en het main object doorgegeeven via main.verwerkOrders(daypricerecord).</w:t>
       </w:r>
     </w:p>
     <w:p>
@@ -2825,15 +2018,8 @@
           <w:numId w:val="5"/>
         </w:numPr>
       </w:pPr>
-      <w:proofErr w:type="spellStart"/>
-      <w:proofErr w:type="gramStart"/>
-      <w:r>
-        <w:t>rekeningTegoed</w:t>
-      </w:r>
-      <w:proofErr w:type="spellEnd"/>
-      <w:proofErr w:type="gramEnd"/>
-      <w:r>
-        <w:t xml:space="preserve"> moet verplaatst worden naar de portefeuille.</w:t>
+      <w:r>
+        <w:t>rekeningTegoed moet verplaatst worden naar de portefeuille.</w:t>
       </w:r>
     </w:p>
     <w:p>
@@ -2845,15 +2031,7 @@
         </w:numPr>
       </w:pPr>
       <w:r>
-        <w:t xml:space="preserve">Er moeten </w:t>
-      </w:r>
-      <w:proofErr w:type="gramStart"/>
-      <w:r>
-        <w:t>Opslaan(</w:t>
-      </w:r>
-      <w:proofErr w:type="gramEnd"/>
-      <w:r>
-        <w:t>) en Ophalen() methoden in het portefeuille object worden opgenomen.</w:t>
+        <w:t>Er moeten Opslaan() en Ophalen() methoden in het portefeuille object worden opgenomen.</w:t>
       </w:r>
     </w:p>
     <w:p/>
@@ -2888,13 +2066,7 @@
         </w:numPr>
       </w:pPr>
       <w:r>
-        <w:t xml:space="preserve">De grafiek moet </w:t>
-      </w:r>
-      <w:r>
-        <w:t>bij het starten in combinatie met een portefeuille</w:t>
-      </w:r>
-      <w:r>
-        <w:t xml:space="preserve"> eindigen op de laatste handelsdag die in de portefeuille staat geregistreerd. </w:t>
+        <w:t xml:space="preserve">De grafiek moet bij het starten in combinatie met een portefeuille eindigen op de laatste handelsdag die in de portefeuille staat geregistreerd. </w:t>
       </w:r>
     </w:p>
     <w:p>
@@ -2906,34 +2078,7 @@
         </w:numPr>
       </w:pPr>
       <w:r>
-        <w:t>Belangrijk is daarbij dat het niet mogelijk is om</w:t>
-      </w:r>
-      <w:r>
-        <w:t xml:space="preserve"> </w:t>
-      </w:r>
-      <w:r>
-        <w:t xml:space="preserve">“nieuwere” </w:t>
-      </w:r>
-      <w:r>
-        <w:t xml:space="preserve">beursdagen </w:t>
-      </w:r>
-      <w:r>
-        <w:t>op te vragen</w:t>
-      </w:r>
-      <w:r>
-        <w:t xml:space="preserve"> vanuit het grafiekenscherm zonder dat er orders worden gecheckt</w:t>
-      </w:r>
-      <w:r>
-        <w:t xml:space="preserve"> en verwerkt voor deze handelsdagen. </w:t>
-      </w:r>
-      <w:r>
-        <w:t xml:space="preserve">Op dit moment zijn </w:t>
-      </w:r>
-      <w:r>
-        <w:t xml:space="preserve">er nog </w:t>
-      </w:r>
-      <w:r>
-        <w:t>twee verschillende knoppen in het grafiekenscherm (“beursdagen naar rechts” en “retro beleggen – 1 beursdag”).</w:t>
+        <w:t>Belangrijk is daarbij dat het niet mogelijk is om “nieuwere” beursdagen op te vragen vanuit het grafiekenscherm zonder dat er orders worden gecheckt en verwerkt voor deze handelsdagen. Op dit moment zijn er nog twee verschillende knoppen in het grafiekenscherm (“beursdagen naar rechts” en “retro beleggen – 1 beursdag”).</w:t>
       </w:r>
     </w:p>
     <w:p>
@@ -3954,6 +3099,27 @@
     <w:name w:val="Normal"/>
     <w:qFormat/>
   </w:style>
+  <w:style w:type="paragraph" w:styleId="Kop1">
+    <w:name w:val="heading 1"/>
+    <w:basedOn w:val="Standaard"/>
+    <w:next w:val="Standaard"/>
+    <w:link w:val="Kop1Char"/>
+    <w:uiPriority w:val="9"/>
+    <w:qFormat/>
+    <w:rsid w:val="00FF703A"/>
+    <w:pPr>
+      <w:keepNext/>
+      <w:keepLines/>
+      <w:spacing w:before="240"/>
+      <w:outlineLvl w:val="0"/>
+    </w:pPr>
+    <w:rPr>
+      <w:rFonts w:asciiTheme="majorHAnsi" w:eastAsiaTheme="majorEastAsia" w:hAnsiTheme="majorHAnsi" w:cstheme="majorBidi"/>
+      <w:color w:val="2F5496" w:themeColor="accent1" w:themeShade="BF"/>
+      <w:sz w:val="32"/>
+      <w:szCs w:val="32"/>
+    </w:rPr>
+  </w:style>
   <w:style w:type="paragraph" w:styleId="Kop2">
     <w:name w:val="heading 2"/>
     <w:basedOn w:val="Standaard"/>
@@ -3974,6 +3140,26 @@
       <w:color w:val="2F5496" w:themeColor="accent1" w:themeShade="BF"/>
       <w:sz w:val="26"/>
       <w:szCs w:val="26"/>
+    </w:rPr>
+  </w:style>
+  <w:style w:type="paragraph" w:styleId="Kop3">
+    <w:name w:val="heading 3"/>
+    <w:basedOn w:val="Standaard"/>
+    <w:next w:val="Standaard"/>
+    <w:link w:val="Kop3Char"/>
+    <w:uiPriority w:val="9"/>
+    <w:unhideWhenUsed/>
+    <w:qFormat/>
+    <w:rsid w:val="00FF703A"/>
+    <w:pPr>
+      <w:keepNext/>
+      <w:keepLines/>
+      <w:spacing w:before="40"/>
+      <w:outlineLvl w:val="2"/>
+    </w:pPr>
+    <w:rPr>
+      <w:rFonts w:asciiTheme="majorHAnsi" w:eastAsiaTheme="majorEastAsia" w:hAnsiTheme="majorHAnsi" w:cstheme="majorBidi"/>
+      <w:color w:val="1F3763" w:themeColor="accent1" w:themeShade="7F"/>
     </w:rPr>
   </w:style>
   <w:style w:type="character" w:default="1" w:styleId="Standaardalinea-lettertype">
@@ -4138,6 +3324,30 @@
     <w:link w:val="Voettekst"/>
     <w:uiPriority w:val="99"/>
     <w:rsid w:val="002F20C3"/>
+  </w:style>
+  <w:style w:type="character" w:customStyle="1" w:styleId="Kop3Char">
+    <w:name w:val="Kop 3 Char"/>
+    <w:basedOn w:val="Standaardalinea-lettertype"/>
+    <w:link w:val="Kop3"/>
+    <w:uiPriority w:val="9"/>
+    <w:rsid w:val="00FF703A"/>
+    <w:rPr>
+      <w:rFonts w:asciiTheme="majorHAnsi" w:eastAsiaTheme="majorEastAsia" w:hAnsiTheme="majorHAnsi" w:cstheme="majorBidi"/>
+      <w:color w:val="1F3763" w:themeColor="accent1" w:themeShade="7F"/>
+    </w:rPr>
+  </w:style>
+  <w:style w:type="character" w:customStyle="1" w:styleId="Kop1Char">
+    <w:name w:val="Kop 1 Char"/>
+    <w:basedOn w:val="Standaardalinea-lettertype"/>
+    <w:link w:val="Kop1"/>
+    <w:uiPriority w:val="9"/>
+    <w:rsid w:val="00FF703A"/>
+    <w:rPr>
+      <w:rFonts w:asciiTheme="majorHAnsi" w:eastAsiaTheme="majorEastAsia" w:hAnsiTheme="majorHAnsi" w:cstheme="majorBidi"/>
+      <w:color w:val="2F5496" w:themeColor="accent1" w:themeShade="BF"/>
+      <w:sz w:val="32"/>
+      <w:szCs w:val="32"/>
+    </w:rPr>
   </w:style>
 </w:styles>
 </file>

</xml_diff>

<commit_message>
halfweg op weg met opslaan portefeuille en einddatum portefeuille
</commit_message>
<xml_diff>
--- a/Ontwerp/Sprints/Sprint 035.docx
+++ b/Ontwerp/Sprints/Sprint 035.docx
@@ -2093,10 +2093,288 @@
         <w:t>Vanuit het portefeuillebeheer scherm moet het mogelijk zijn om de portefeuille op te slaan en op te halen.</w:t>
       </w:r>
     </w:p>
+    <w:p>
+      <w:r>
+        <w:br w:type="page"/>
+      </w:r>
+    </w:p>
     <w:p/>
     <w:p>
       <w:r>
-        <w:t xml:space="preserve"> </w:t>
+        <w:t>Momenteel zijn er de volgende elementen op het hoofdscherm om het grafiekenscherm en de portefeuille te tonen:</w:t>
+      </w:r>
+    </w:p>
+    <w:p/>
+    <w:tbl>
+      <w:tblPr>
+        <w:tblStyle w:val="Tabelraster"/>
+        <w:tblW w:w="9493" w:type="dxa"/>
+        <w:tblLook w:val="0000" w:firstRow="0" w:lastRow="0" w:firstColumn="0" w:lastColumn="0" w:noHBand="0" w:noVBand="0"/>
+      </w:tblPr>
+      <w:tblGrid>
+        <w:gridCol w:w="3823"/>
+        <w:gridCol w:w="5670"/>
+      </w:tblGrid>
+      <w:tr>
+        <w:tc>
+          <w:tcPr>
+            <w:tcW w:w="3823" w:type="dxa"/>
+          </w:tcPr>
+          <w:p>
+            <w:r>
+              <w:t>Uitklaplijst Aandeel</w:t>
+            </w:r>
+          </w:p>
+        </w:tc>
+        <w:tc>
+          <w:tcPr>
+            <w:tcW w:w="5670" w:type="dxa"/>
+          </w:tcPr>
+          <w:p>
+            <w:r>
+              <w:t>Kies een aandeel</w:t>
+            </w:r>
+          </w:p>
+        </w:tc>
+      </w:tr>
+      <w:tr>
+        <w:tc>
+          <w:tcPr>
+            <w:tcW w:w="3823" w:type="dxa"/>
+          </w:tcPr>
+          <w:p>
+            <w:r>
+              <w:t>Invulveld Aantal beursdagen</w:t>
+            </w:r>
+          </w:p>
+        </w:tc>
+        <w:tc>
+          <w:tcPr>
+            <w:tcW w:w="5670" w:type="dxa"/>
+          </w:tcPr>
+          <w:p>
+            <w:r>
+              <w:t>Kies aantal beursdagen die in de grafiek worden getoond</w:t>
+            </w:r>
+          </w:p>
+        </w:tc>
+      </w:tr>
+      <w:tr>
+        <w:tc>
+          <w:tcPr>
+            <w:tcW w:w="3823" w:type="dxa"/>
+          </w:tcPr>
+          <w:p>
+            <w:r>
+              <w:t>Dagen terug in het verleden</w:t>
+            </w:r>
+          </w:p>
+        </w:tc>
+        <w:tc>
+          <w:tcPr>
+            <w:tcW w:w="5670" w:type="dxa"/>
+          </w:tcPr>
+          <w:p>
+            <w:r>
+              <w:t xml:space="preserve">Kies een aantal dagen. </w:t>
+            </w:r>
+          </w:p>
+        </w:tc>
+      </w:tr>
+      <w:tr>
+        <w:tc>
+          <w:tcPr>
+            <w:tcW w:w="3823" w:type="dxa"/>
+          </w:tcPr>
+          <w:p/>
+        </w:tc>
+        <w:tc>
+          <w:tcPr>
+            <w:tcW w:w="5670" w:type="dxa"/>
+          </w:tcPr>
+          <w:p/>
+        </w:tc>
+      </w:tr>
+      <w:tr>
+        <w:tc>
+          <w:tcPr>
+            <w:tcW w:w="3823" w:type="dxa"/>
+          </w:tcPr>
+          <w:p>
+            <w:r>
+              <w:t>Button Portefeuille</w:t>
+            </w:r>
+          </w:p>
+        </w:tc>
+        <w:tc>
+          <w:tcPr>
+            <w:tcW w:w="5670" w:type="dxa"/>
+          </w:tcPr>
+          <w:p>
+            <w:r>
+              <w:t>De portefeuille wordt getoond</w:t>
+            </w:r>
+          </w:p>
+        </w:tc>
+      </w:tr>
+      <w:tr>
+        <w:tc>
+          <w:tcPr>
+            <w:tcW w:w="3823" w:type="dxa"/>
+          </w:tcPr>
+          <w:p>
+            <w:r>
+              <w:t>Button ToonGrafiekenscherm</w:t>
+            </w:r>
+          </w:p>
+        </w:tc>
+        <w:tc>
+          <w:tcPr>
+            <w:tcW w:w="5670" w:type="dxa"/>
+          </w:tcPr>
+          <w:p>
+            <w:r>
+              <w:t xml:space="preserve">De grafiek zal worden getoond tot aan </w:t>
+            </w:r>
+            <w:r>
+              <w:t>het aangegeven</w:t>
+            </w:r>
+            <w:r>
+              <w:t xml:space="preserve"> aantal dagen in het verleden gerekend vanaf de datum van vandaag.</w:t>
+            </w:r>
+          </w:p>
+        </w:tc>
+      </w:tr>
+    </w:tbl>
+    <w:p/>
+    <w:p/>
+    <w:p>
+      <w:r>
+        <w:t>Bij het tonen van het grafiekenscherm wordt dus geen rekening gehouden met de datum tot welke de portefeuille nog loopt.</w:t>
+      </w:r>
+    </w:p>
+    <w:p/>
+    <w:p>
+      <w:r>
+        <w:t>Er zijn de volgende events die bij het gebruiken van een portefeuille van belang zijn:</w:t>
+      </w:r>
+    </w:p>
+    <w:p/>
+    <w:p>
+      <w:pPr>
+        <w:pStyle w:val="Lijstalinea"/>
+        <w:numPr>
+          <w:ilvl w:val="0"/>
+          <w:numId w:val="6"/>
+        </w:numPr>
+      </w:pPr>
+      <w:r>
+        <w:t>Aanmaken nieuwe portefeuille</w:t>
+      </w:r>
+    </w:p>
+    <w:p>
+      <w:pPr>
+        <w:ind w:left="708"/>
+      </w:pPr>
+      <w:r>
+        <w:t xml:space="preserve">Bij het aanmaken van een nieuwe portefeuille moet ingegeven worden tot aan welke datum deze portefeuille loopt. </w:t>
+      </w:r>
+    </w:p>
+    <w:p>
+      <w:pPr>
+        <w:ind w:left="708"/>
+      </w:pPr>
+    </w:p>
+    <w:p>
+      <w:pPr>
+        <w:pStyle w:val="Lijstalinea"/>
+        <w:numPr>
+          <w:ilvl w:val="0"/>
+          <w:numId w:val="6"/>
+        </w:numPr>
+      </w:pPr>
+      <w:r>
+        <w:t>Openen van een bestaande portefeuille</w:t>
+      </w:r>
+      <w:r>
+        <w:br/>
+        <w:t>De portefeuille wordt van schijf gehaald. Daarbij wordt de einddatum van de portefeuille gebruikt voor het grafiekenscherm.</w:t>
+      </w:r>
+      <w:r>
+        <w:br/>
+      </w:r>
+    </w:p>
+    <w:p>
+      <w:r>
+        <w:t xml:space="preserve">Het grafiekenscherm kan in combinatie worden gebruikt met een </w:t>
+      </w:r>
+      <w:r>
+        <w:t>al bestaande portefeuille en kan worden geopend vanuit die portefeuille.</w:t>
+      </w:r>
+      <w:r>
+        <w:br/>
+      </w:r>
+    </w:p>
+    <w:p>
+      <w:pPr>
+        <w:pStyle w:val="Lijstalinea"/>
+        <w:numPr>
+          <w:ilvl w:val="0"/>
+          <w:numId w:val="6"/>
+        </w:numPr>
+      </w:pPr>
+      <w:r>
+        <w:t xml:space="preserve">Vanuit de portefeuille, zodra deze is geopend, kan het grafiekenscherm worden geopend. Bij het tonen van deze grafiek wordt rekening gehouden met </w:t>
+      </w:r>
+      <w:r>
+        <w:t>de</w:t>
+      </w:r>
+      <w:r>
+        <w:t xml:space="preserve"> laatste datum in de portefeuille.</w:t>
+      </w:r>
+      <w:r>
+        <w:br/>
+      </w:r>
+    </w:p>
+    <w:p>
+      <w:pPr>
+        <w:pStyle w:val="Lijstalinea"/>
+        <w:numPr>
+          <w:ilvl w:val="0"/>
+          <w:numId w:val="6"/>
+        </w:numPr>
+      </w:pPr>
+      <w:r>
+        <w:t xml:space="preserve">Pannen naar rechts in de grafiek </w:t>
+      </w:r>
+      <w:r>
+        <w:br/>
+        <w:t>Indien de grafiek is geopend vanuit de portefeuille: Pannen naar rechts leidt ertoe dat voor de betreffende beursdagen de ingelegde orders, voor zover die uitgevoerd kunnen worden, worden verwerkt.</w:t>
+      </w:r>
+      <w:r>
+        <w:br/>
+      </w:r>
+    </w:p>
+    <w:p>
+      <w:pPr>
+        <w:pStyle w:val="Lijstalinea"/>
+        <w:numPr>
+          <w:ilvl w:val="0"/>
+          <w:numId w:val="6"/>
+        </w:numPr>
+      </w:pPr>
+      <w:r>
+        <w:t>1 Beursdag naar rechts in de grafiek</w:t>
+      </w:r>
+      <w:r>
+        <w:br/>
+        <w:t xml:space="preserve">Voor deze knop wordt er al voor gezorgd dat </w:t>
+      </w:r>
+      <w:r>
+        <w:t>ingelegde orders, voor zover die uitgevoerd kunnen worden, worden verwerkt.</w:t>
+      </w:r>
+      <w:r>
+        <w:br/>
       </w:r>
     </w:p>
     <w:sectPr>
@@ -2351,6 +2629,119 @@
     </w:lvl>
   </w:abstractNum>
   <w:abstractNum w:abstractNumId="2" w15:restartNumberingAfterBreak="0">
+    <w:nsid w:val="55FC6A0F"/>
+    <w:multiLevelType w:val="hybridMultilevel"/>
+    <w:tmpl w:val="6B58845A"/>
+    <w:lvl w:ilvl="0" w:tplc="04130001">
+      <w:start w:val="1"/>
+      <w:numFmt w:val="bullet"/>
+      <w:lvlText w:val=""/>
+      <w:lvlJc w:val="left"/>
+      <w:pPr>
+        <w:ind w:left="720" w:hanging="360"/>
+      </w:pPr>
+      <w:rPr>
+        <w:rFonts w:ascii="Symbol" w:hAnsi="Symbol" w:hint="default"/>
+      </w:rPr>
+    </w:lvl>
+    <w:lvl w:ilvl="1" w:tplc="04130003" w:tentative="1">
+      <w:start w:val="1"/>
+      <w:numFmt w:val="bullet"/>
+      <w:lvlText w:val="o"/>
+      <w:lvlJc w:val="left"/>
+      <w:pPr>
+        <w:ind w:left="1440" w:hanging="360"/>
+      </w:pPr>
+      <w:rPr>
+        <w:rFonts w:ascii="Courier New" w:hAnsi="Courier New" w:hint="default"/>
+      </w:rPr>
+    </w:lvl>
+    <w:lvl w:ilvl="2" w:tplc="04130005" w:tentative="1">
+      <w:start w:val="1"/>
+      <w:numFmt w:val="bullet"/>
+      <w:lvlText w:val=""/>
+      <w:lvlJc w:val="left"/>
+      <w:pPr>
+        <w:ind w:left="2160" w:hanging="360"/>
+      </w:pPr>
+      <w:rPr>
+        <w:rFonts w:ascii="Wingdings" w:hAnsi="Wingdings" w:hint="default"/>
+      </w:rPr>
+    </w:lvl>
+    <w:lvl w:ilvl="3" w:tplc="04130001" w:tentative="1">
+      <w:start w:val="1"/>
+      <w:numFmt w:val="bullet"/>
+      <w:lvlText w:val=""/>
+      <w:lvlJc w:val="left"/>
+      <w:pPr>
+        <w:ind w:left="2880" w:hanging="360"/>
+      </w:pPr>
+      <w:rPr>
+        <w:rFonts w:ascii="Symbol" w:hAnsi="Symbol" w:hint="default"/>
+      </w:rPr>
+    </w:lvl>
+    <w:lvl w:ilvl="4" w:tplc="04130003" w:tentative="1">
+      <w:start w:val="1"/>
+      <w:numFmt w:val="bullet"/>
+      <w:lvlText w:val="o"/>
+      <w:lvlJc w:val="left"/>
+      <w:pPr>
+        <w:ind w:left="3600" w:hanging="360"/>
+      </w:pPr>
+      <w:rPr>
+        <w:rFonts w:ascii="Courier New" w:hAnsi="Courier New" w:hint="default"/>
+      </w:rPr>
+    </w:lvl>
+    <w:lvl w:ilvl="5" w:tplc="04130005" w:tentative="1">
+      <w:start w:val="1"/>
+      <w:numFmt w:val="bullet"/>
+      <w:lvlText w:val=""/>
+      <w:lvlJc w:val="left"/>
+      <w:pPr>
+        <w:ind w:left="4320" w:hanging="360"/>
+      </w:pPr>
+      <w:rPr>
+        <w:rFonts w:ascii="Wingdings" w:hAnsi="Wingdings" w:hint="default"/>
+      </w:rPr>
+    </w:lvl>
+    <w:lvl w:ilvl="6" w:tplc="04130001" w:tentative="1">
+      <w:start w:val="1"/>
+      <w:numFmt w:val="bullet"/>
+      <w:lvlText w:val=""/>
+      <w:lvlJc w:val="left"/>
+      <w:pPr>
+        <w:ind w:left="5040" w:hanging="360"/>
+      </w:pPr>
+      <w:rPr>
+        <w:rFonts w:ascii="Symbol" w:hAnsi="Symbol" w:hint="default"/>
+      </w:rPr>
+    </w:lvl>
+    <w:lvl w:ilvl="7" w:tplc="04130003" w:tentative="1">
+      <w:start w:val="1"/>
+      <w:numFmt w:val="bullet"/>
+      <w:lvlText w:val="o"/>
+      <w:lvlJc w:val="left"/>
+      <w:pPr>
+        <w:ind w:left="5760" w:hanging="360"/>
+      </w:pPr>
+      <w:rPr>
+        <w:rFonts w:ascii="Courier New" w:hAnsi="Courier New" w:hint="default"/>
+      </w:rPr>
+    </w:lvl>
+    <w:lvl w:ilvl="8" w:tplc="04130005" w:tentative="1">
+      <w:start w:val="1"/>
+      <w:numFmt w:val="bullet"/>
+      <w:lvlText w:val=""/>
+      <w:lvlJc w:val="left"/>
+      <w:pPr>
+        <w:ind w:left="6480" w:hanging="360"/>
+      </w:pPr>
+      <w:rPr>
+        <w:rFonts w:ascii="Wingdings" w:hAnsi="Wingdings" w:hint="default"/>
+      </w:rPr>
+    </w:lvl>
+  </w:abstractNum>
+  <w:abstractNum w:abstractNumId="3" w15:restartNumberingAfterBreak="0">
     <w:nsid w:val="66580958"/>
     <w:multiLevelType w:val="hybridMultilevel"/>
     <w:tmpl w:val="5016CB28"/>
@@ -2462,7 +2853,7 @@
       </w:rPr>
     </w:lvl>
   </w:abstractNum>
-  <w:abstractNum w:abstractNumId="3" w15:restartNumberingAfterBreak="0">
+  <w:abstractNum w:abstractNumId="4" w15:restartNumberingAfterBreak="0">
     <w:nsid w:val="6A825983"/>
     <w:multiLevelType w:val="hybridMultilevel"/>
     <w:tmpl w:val="6BA06E3E"/>
@@ -2574,7 +2965,7 @@
       </w:rPr>
     </w:lvl>
   </w:abstractNum>
-  <w:abstractNum w:abstractNumId="4" w15:restartNumberingAfterBreak="0">
+  <w:abstractNum w:abstractNumId="5" w15:restartNumberingAfterBreak="0">
     <w:nsid w:val="6B2A7BF5"/>
     <w:multiLevelType w:val="hybridMultilevel"/>
     <w:tmpl w:val="46EE69DC"/>
@@ -2687,19 +3078,22 @@
     </w:lvl>
   </w:abstractNum>
   <w:num w:numId="1">
-    <w:abstractNumId w:val="4"/>
+    <w:abstractNumId w:val="5"/>
   </w:num>
   <w:num w:numId="2">
     <w:abstractNumId w:val="1"/>
   </w:num>
   <w:num w:numId="3">
-    <w:abstractNumId w:val="2"/>
+    <w:abstractNumId w:val="3"/>
   </w:num>
   <w:num w:numId="4">
     <w:abstractNumId w:val="0"/>
   </w:num>
   <w:num w:numId="5">
-    <w:abstractNumId w:val="3"/>
+    <w:abstractNumId w:val="4"/>
+  </w:num>
+  <w:num w:numId="6">
+    <w:abstractNumId w:val="2"/>
   </w:num>
 </w:numbering>
 </file>

</xml_diff>

<commit_message>
Portefeuille kan worden opgeslagen. Nog synchronisatie regelen bij 2 grafiekenschermen of meer
</commit_message>
<xml_diff>
--- a/Ontwerp/Sprints/Sprint 035.docx
+++ b/Ontwerp/Sprints/Sprint 035.docx
@@ -44,17 +44,37 @@
           <w:sz w:val="22"/>
           <w:szCs w:val="22"/>
         </w:rPr>
-        <w:t>/Users/abakker/Pakket/ideaal-beleggen</w:t>
-      </w:r>
-    </w:p>
-    <w:p>
-      <w:pPr>
+        <w:t>/Users/</w:t>
+      </w:r>
+      <w:proofErr w:type="spellStart"/>
+      <w:r>
         <w:rPr>
           <w:rFonts w:ascii="Menlo" w:hAnsi="Menlo" w:cs="Menlo"/>
           <w:color w:val="000000"/>
           <w:sz w:val="22"/>
           <w:szCs w:val="22"/>
         </w:rPr>
+        <w:t>abakker</w:t>
+      </w:r>
+      <w:proofErr w:type="spellEnd"/>
+      <w:r>
+        <w:rPr>
+          <w:rFonts w:ascii="Menlo" w:hAnsi="Menlo" w:cs="Menlo"/>
+          <w:color w:val="000000"/>
+          <w:sz w:val="22"/>
+          <w:szCs w:val="22"/>
+        </w:rPr>
+        <w:t>/Pakket/ideaal-beleggen</w:t>
+      </w:r>
+    </w:p>
+    <w:p>
+      <w:pPr>
+        <w:rPr>
+          <w:rFonts w:ascii="Menlo" w:hAnsi="Menlo" w:cs="Menlo"/>
+          <w:color w:val="000000"/>
+          <w:sz w:val="22"/>
+          <w:szCs w:val="22"/>
+        </w:rPr>
       </w:pPr>
     </w:p>
     <w:p/>
@@ -66,8 +86,31 @@
           <w:numId w:val="1"/>
         </w:numPr>
       </w:pPr>
-      <w:r>
-        <w:t>stockprices is hiervan een subfolder, GIT repo bewaart ook de koersinformatie</w:t>
+      <w:proofErr w:type="spellStart"/>
+      <w:proofErr w:type="gramStart"/>
+      <w:r>
+        <w:t>stockprices</w:t>
+      </w:r>
+      <w:proofErr w:type="spellEnd"/>
+      <w:proofErr w:type="gramEnd"/>
+      <w:r>
+        <w:t xml:space="preserve"> is hiervan een </w:t>
+      </w:r>
+      <w:proofErr w:type="spellStart"/>
+      <w:r>
+        <w:t>subfolder</w:t>
+      </w:r>
+      <w:proofErr w:type="spellEnd"/>
+      <w:r>
+        <w:t xml:space="preserve">, GIT </w:t>
+      </w:r>
+      <w:proofErr w:type="spellStart"/>
+      <w:r>
+        <w:t>repo</w:t>
+      </w:r>
+      <w:proofErr w:type="spellEnd"/>
+      <w:r>
+        <w:t xml:space="preserve"> bewaart ook de koersinformatie</w:t>
       </w:r>
     </w:p>
     <w:p>
@@ -79,7 +122,23 @@
         </w:numPr>
       </w:pPr>
       <w:r>
-        <w:t>Webapplicatie is hiervan een subfolder, bevat de subfolders voor de microservices</w:t>
+        <w:t xml:space="preserve">Webapplicatie is hiervan een </w:t>
+      </w:r>
+      <w:proofErr w:type="spellStart"/>
+      <w:r>
+        <w:t>subfolder</w:t>
+      </w:r>
+      <w:proofErr w:type="spellEnd"/>
+      <w:r>
+        <w:t xml:space="preserve">, bevat de </w:t>
+      </w:r>
+      <w:proofErr w:type="spellStart"/>
+      <w:r>
+        <w:t>subfolders</w:t>
+      </w:r>
+      <w:proofErr w:type="spellEnd"/>
+      <w:r>
+        <w:t xml:space="preserve"> voor de microservices</w:t>
       </w:r>
     </w:p>
     <w:p>
@@ -110,7 +169,15 @@
         <w:jc w:val="both"/>
       </w:pPr>
       <w:r>
-        <w:t>Beleggingspakket wordt buiten url om opgestart.</w:t>
+        <w:t xml:space="preserve">Beleggingspakket wordt buiten </w:t>
+      </w:r>
+      <w:proofErr w:type="spellStart"/>
+      <w:r>
+        <w:t>url</w:t>
+      </w:r>
+      <w:proofErr w:type="spellEnd"/>
+      <w:r>
+        <w:t xml:space="preserve"> om opgestart.</w:t>
       </w:r>
     </w:p>
     <w:p>
@@ -120,7 +187,15 @@
         <w:jc w:val="both"/>
       </w:pPr>
       <w:r>
-        <w:t>Koersenmodule heeft momenteel een REST endpoint:</w:t>
+        <w:t xml:space="preserve">Koersenmodule heeft momenteel een REST </w:t>
+      </w:r>
+      <w:proofErr w:type="spellStart"/>
+      <w:r>
+        <w:t>endpoint</w:t>
+      </w:r>
+      <w:proofErr w:type="spellEnd"/>
+      <w:r>
+        <w:t>:</w:t>
       </w:r>
     </w:p>
     <w:p>
@@ -136,12 +211,25 @@
         <w:ind w:left="0"/>
         <w:jc w:val="both"/>
       </w:pPr>
-      <w:r>
-        <w:t>localhost:8080/koersen/verversen</w:t>
+      <w:proofErr w:type="gramStart"/>
+      <w:r>
+        <w:t>localhost</w:t>
+      </w:r>
+      <w:proofErr w:type="gramEnd"/>
+      <w:r>
+        <w:t>:8080/koersen/verversen</w:t>
       </w:r>
       <w:r>
         <w:br/>
-        <w:t>localhost:8080/koersen/verversen?eindJaar=2020&amp;eindMaand=08</w:t>
+        <w:t>localhost:8080/koersen/</w:t>
+      </w:r>
+      <w:proofErr w:type="spellStart"/>
+      <w:r>
+        <w:t>verversen?eindJaar</w:t>
+      </w:r>
+      <w:proofErr w:type="spellEnd"/>
+      <w:r>
+        <w:t>=2020&amp;eindMaand=08</w:t>
       </w:r>
     </w:p>
     <w:p>
@@ -215,7 +303,14 @@
               <w:rPr>
                 <w:lang w:val="nl-NL"/>
               </w:rPr>
-              <w:t xml:space="preserve">B001 </w:t>
+              <w:t>B</w:t>
+            </w:r>
+            <w:proofErr w:type="gramStart"/>
+            <w:r>
+              <w:rPr>
+                <w:lang w:val="nl-NL"/>
+              </w:rPr>
+              <w:t xml:space="preserve">001 </w:t>
             </w:r>
             <w:r>
               <w:rPr>
@@ -223,6 +318,7 @@
               </w:rPr>
               <w:t xml:space="preserve"> Opgelost</w:t>
             </w:r>
+            <w:proofErr w:type="gramEnd"/>
           </w:p>
           <w:p>
             <w:pPr>
@@ -286,7 +382,21 @@
               <w:rPr>
                 <w:lang w:val="nl-NL"/>
               </w:rPr>
-              <w:t>Bij aankoop bestens wordt</w:t>
+              <w:t xml:space="preserve">Bij aankoop </w:t>
+            </w:r>
+            <w:proofErr w:type="spellStart"/>
+            <w:r>
+              <w:rPr>
+                <w:lang w:val="nl-NL"/>
+              </w:rPr>
+              <w:t>bestens</w:t>
+            </w:r>
+            <w:proofErr w:type="spellEnd"/>
+            <w:r>
+              <w:rPr>
+                <w:lang w:val="nl-NL"/>
+              </w:rPr>
+              <w:t xml:space="preserve"> wordt</w:t>
             </w:r>
             <w:r>
               <w:rPr>
@@ -357,7 +467,49 @@
               <w:rPr>
                 <w:lang w:val="nl-NL"/>
               </w:rPr>
-              <w:t xml:space="preserve"> dag. De knop moet zijn uitgegrijsd als de laatst in de grafiek getoonde candle de candle is van de laatste beursdag in de reeks.</w:t>
+              <w:t xml:space="preserve"> dag. De knop moet zijn </w:t>
+            </w:r>
+            <w:proofErr w:type="spellStart"/>
+            <w:r>
+              <w:rPr>
+                <w:lang w:val="nl-NL"/>
+              </w:rPr>
+              <w:t>uitgegrijsd</w:t>
+            </w:r>
+            <w:proofErr w:type="spellEnd"/>
+            <w:r>
+              <w:rPr>
+                <w:lang w:val="nl-NL"/>
+              </w:rPr>
+              <w:t xml:space="preserve"> als de laatst in de grafiek getoonde </w:t>
+            </w:r>
+            <w:proofErr w:type="spellStart"/>
+            <w:r>
+              <w:rPr>
+                <w:lang w:val="nl-NL"/>
+              </w:rPr>
+              <w:t>candle</w:t>
+            </w:r>
+            <w:proofErr w:type="spellEnd"/>
+            <w:r>
+              <w:rPr>
+                <w:lang w:val="nl-NL"/>
+              </w:rPr>
+              <w:t xml:space="preserve"> de </w:t>
+            </w:r>
+            <w:proofErr w:type="spellStart"/>
+            <w:r>
+              <w:rPr>
+                <w:lang w:val="nl-NL"/>
+              </w:rPr>
+              <w:t>candle</w:t>
+            </w:r>
+            <w:proofErr w:type="spellEnd"/>
+            <w:r>
+              <w:rPr>
+                <w:lang w:val="nl-NL"/>
+              </w:rPr>
+              <w:t xml:space="preserve"> is van de laatste beursdag in de reeks.</w:t>
             </w:r>
           </w:p>
           <w:p>
@@ -626,7 +778,21 @@
               <w:rPr>
                 <w:lang w:val="nl-NL"/>
               </w:rPr>
-              <w:t xml:space="preserve">Eventueel in de grafiek een indicatie opnemen bij de laatste candle (zodat duidelijk is dat de </w:t>
+              <w:t xml:space="preserve">Eventueel in de grafiek een indicatie opnemen bij de laatste </w:t>
+            </w:r>
+            <w:proofErr w:type="spellStart"/>
+            <w:r>
+              <w:rPr>
+                <w:lang w:val="nl-NL"/>
+              </w:rPr>
+              <w:t>candle</w:t>
+            </w:r>
+            <w:proofErr w:type="spellEnd"/>
+            <w:r>
+              <w:rPr>
+                <w:lang w:val="nl-NL"/>
+              </w:rPr>
+              <w:t xml:space="preserve"> (zodat duidelijk is dat de </w:t>
             </w:r>
             <w:r>
               <w:rPr>
@@ -634,11 +800,19 @@
               </w:rPr>
               <w:t xml:space="preserve">koersen bij de laatste </w:t>
             </w:r>
-            <w:r>
-              <w:rPr>
-                <w:lang w:val="nl-NL"/>
-              </w:rPr>
-              <w:t xml:space="preserve">candle nog niet definitief </w:t>
+            <w:proofErr w:type="spellStart"/>
+            <w:r>
+              <w:rPr>
+                <w:lang w:val="nl-NL"/>
+              </w:rPr>
+              <w:t>candle</w:t>
+            </w:r>
+            <w:proofErr w:type="spellEnd"/>
+            <w:r>
+              <w:rPr>
+                <w:lang w:val="nl-NL"/>
+              </w:rPr>
+              <w:t xml:space="preserve"> nog niet definitief </w:t>
             </w:r>
             <w:r>
               <w:rPr>
@@ -908,7 +1082,35 @@
               <w:rPr>
                 <w:lang w:val="nl-NL"/>
               </w:rPr>
-              <w:t xml:space="preserve"> via een aantal queries op historische data: bijvoorbeeld, hoe groot de kans is bij een macd koopsignaal dat de koers inderdaad gaat stijgen. Gemiddelde stijging en daling binnen een week na dat signaal. </w:t>
+              <w:t xml:space="preserve"> via een aantal </w:t>
+            </w:r>
+            <w:proofErr w:type="spellStart"/>
+            <w:r>
+              <w:rPr>
+                <w:lang w:val="nl-NL"/>
+              </w:rPr>
+              <w:t>queries</w:t>
+            </w:r>
+            <w:proofErr w:type="spellEnd"/>
+            <w:r>
+              <w:rPr>
+                <w:lang w:val="nl-NL"/>
+              </w:rPr>
+              <w:t xml:space="preserve"> op historische data: bijvoorbeeld, hoe groot de kans is bij een </w:t>
+            </w:r>
+            <w:proofErr w:type="spellStart"/>
+            <w:r>
+              <w:rPr>
+                <w:lang w:val="nl-NL"/>
+              </w:rPr>
+              <w:t>macd</w:t>
+            </w:r>
+            <w:proofErr w:type="spellEnd"/>
+            <w:r>
+              <w:rPr>
+                <w:lang w:val="nl-NL"/>
+              </w:rPr>
+              <w:t xml:space="preserve"> koopsignaal dat de koers inderdaad gaat stijgen. Gemiddelde stijging en daling binnen een week na dat signaal. </w:t>
             </w:r>
           </w:p>
           <w:p>
@@ -1092,12 +1294,44 @@
     <w:p/>
     <w:p>
       <w:r>
-        <w:t>In de portefeuillebeheer-controller bevindt zich een methode verwerkOrders(dpr).</w:t>
-      </w:r>
-    </w:p>
-    <w:p>
-      <w:r>
-        <w:t xml:space="preserve">Het day-price-record bevat de gegevens van de eindedagkoers op de handelsdag (datum plus open/hoog/laag/slot). Er worden twee lijsten opgebouwd, te verwijderen orders en toe te voegen transacties. Dit aan de hand van de openstaande orders uit het </w:t>
+        <w:t xml:space="preserve">In de portefeuillebeheer-controller bevindt zich een methode </w:t>
+      </w:r>
+      <w:proofErr w:type="spellStart"/>
+      <w:r>
+        <w:t>verwerkOrders</w:t>
+      </w:r>
+      <w:proofErr w:type="spellEnd"/>
+      <w:r>
+        <w:t>(</w:t>
+      </w:r>
+      <w:proofErr w:type="spellStart"/>
+      <w:r>
+        <w:t>dpr</w:t>
+      </w:r>
+      <w:proofErr w:type="spellEnd"/>
+      <w:r>
+        <w:t>).</w:t>
+      </w:r>
+    </w:p>
+    <w:p>
+      <w:r>
+        <w:t xml:space="preserve">Het </w:t>
+      </w:r>
+      <w:proofErr w:type="spellStart"/>
+      <w:r>
+        <w:t>day</w:t>
+      </w:r>
+      <w:proofErr w:type="spellEnd"/>
+      <w:r>
+        <w:t>-</w:t>
+      </w:r>
+      <w:proofErr w:type="spellStart"/>
+      <w:r>
+        <w:t>price</w:t>
+      </w:r>
+      <w:proofErr w:type="spellEnd"/>
+      <w:r>
+        <w:t xml:space="preserve">-record bevat de gegevens van de eindedagkoers op de handelsdag (datum plus open/hoog/laag/slot). Er worden twee lijsten opgebouwd, te verwijderen orders en toe te voegen transacties. Dit aan de hand van de openstaande orders uit het </w:t>
       </w:r>
       <w:r>
         <w:rPr>
@@ -1184,10 +1418,84 @@
     <w:p/>
     <w:p>
       <w:r>
-        <w:t xml:space="preserve">Vervolgens worden de orders via de de portefeuillebeheercontroller (het pfController object) verwerkt (processMatchedOrders() methode). De orders en de transacties in respectievelijk het orders object en het transacties object worden bijgewerkt. Tevens wordt het rekeningtegoed in de portefeuillebeheercontroller bijgewerkt. Vervolgens wordt het schermobject bijgewerkt met de nieuwe gegevens (addTransactionsToScreen(), addOrdersToScreen() en addPositionsToScreen() van de pfController) en worden </w:t>
-      </w:r>
-      <w:r>
-        <w:t>de orders getoond via de methode toonOrders().</w:t>
+        <w:t xml:space="preserve">Vervolgens worden de orders via de </w:t>
+      </w:r>
+      <w:proofErr w:type="spellStart"/>
+      <w:r>
+        <w:t>de</w:t>
+      </w:r>
+      <w:proofErr w:type="spellEnd"/>
+      <w:r>
+        <w:t xml:space="preserve"> portefeuillebeheercontroller (het </w:t>
+      </w:r>
+      <w:proofErr w:type="spellStart"/>
+      <w:r>
+        <w:t>pfController</w:t>
+      </w:r>
+      <w:proofErr w:type="spellEnd"/>
+      <w:r>
+        <w:t xml:space="preserve"> object) verwerkt (</w:t>
+      </w:r>
+      <w:proofErr w:type="spellStart"/>
+      <w:proofErr w:type="gramStart"/>
+      <w:r>
+        <w:t>processMatchedOrders</w:t>
+      </w:r>
+      <w:proofErr w:type="spellEnd"/>
+      <w:r>
+        <w:t>(</w:t>
+      </w:r>
+      <w:proofErr w:type="gramEnd"/>
+      <w:r>
+        <w:t>) methode). De orders en de transacties in respectievelijk het orders object en het transacties object worden bijgewerkt. Tevens wordt het rekeningtegoed in de portefeuillebeheercontroller bijgewerkt. Vervolgens wordt het schermobject bijgewerkt met de nieuwe gegevens (</w:t>
+      </w:r>
+      <w:proofErr w:type="spellStart"/>
+      <w:proofErr w:type="gramStart"/>
+      <w:r>
+        <w:t>addTransactionsToScreen</w:t>
+      </w:r>
+      <w:proofErr w:type="spellEnd"/>
+      <w:r>
+        <w:t>(</w:t>
+      </w:r>
+      <w:proofErr w:type="gramEnd"/>
+      <w:r>
+        <w:t xml:space="preserve">), </w:t>
+      </w:r>
+      <w:proofErr w:type="spellStart"/>
+      <w:r>
+        <w:t>addOrdersToScreen</w:t>
+      </w:r>
+      <w:proofErr w:type="spellEnd"/>
+      <w:r>
+        <w:t xml:space="preserve">() en </w:t>
+      </w:r>
+      <w:proofErr w:type="spellStart"/>
+      <w:r>
+        <w:t>addPositionsToScreen</w:t>
+      </w:r>
+      <w:proofErr w:type="spellEnd"/>
+      <w:r>
+        <w:t xml:space="preserve">() van de </w:t>
+      </w:r>
+      <w:proofErr w:type="spellStart"/>
+      <w:r>
+        <w:t>pfController</w:t>
+      </w:r>
+      <w:proofErr w:type="spellEnd"/>
+      <w:r>
+        <w:t xml:space="preserve">) en worden </w:t>
+      </w:r>
+      <w:r>
+        <w:t xml:space="preserve">de orders getoond via de methode </w:t>
+      </w:r>
+      <w:proofErr w:type="spellStart"/>
+      <w:r>
+        <w:t>toonOrders</w:t>
+      </w:r>
+      <w:proofErr w:type="spellEnd"/>
+      <w:r>
+        <w:t>().</w:t>
       </w:r>
     </w:p>
     <w:p/>
@@ -1234,6 +1542,8 @@
                 <w:lang w:val="nl-NL" w:eastAsia="nl-NL"/>
               </w:rPr>
             </w:pPr>
+            <w:proofErr w:type="spellStart"/>
+            <w:proofErr w:type="gramStart"/>
             <w:r>
               <w:rPr>
                 <w:rFonts w:ascii="Courier New" w:eastAsia="Times New Roman" w:hAnsi="Courier New" w:cs="Courier New"/>
@@ -1242,8 +1552,21 @@
                 <w:szCs w:val="20"/>
                 <w:lang w:val="nl-NL" w:eastAsia="nl-NL"/>
               </w:rPr>
-              <w:t xml:space="preserve">result = </w:t>
-            </w:r>
+              <w:t>result</w:t>
+            </w:r>
+            <w:proofErr w:type="spellEnd"/>
+            <w:proofErr w:type="gramEnd"/>
+            <w:r>
+              <w:rPr>
+                <w:rFonts w:ascii="Courier New" w:eastAsia="Times New Roman" w:hAnsi="Courier New" w:cs="Courier New"/>
+                <w:color w:val="080808"/>
+                <w:sz w:val="20"/>
+                <w:szCs w:val="20"/>
+                <w:lang w:val="nl-NL" w:eastAsia="nl-NL"/>
+              </w:rPr>
+              <w:t xml:space="preserve"> = </w:t>
+            </w:r>
+            <w:proofErr w:type="spellStart"/>
             <w:r>
               <w:rPr>
                 <w:rFonts w:ascii="Courier New" w:eastAsia="Times New Roman" w:hAnsi="Courier New" w:cs="Courier New"/>
@@ -1262,8 +1585,9 @@
                 <w:szCs w:val="20"/>
                 <w:lang w:val="nl-NL" w:eastAsia="nl-NL"/>
               </w:rPr>
-              <w:t>.verwerkOrders(dpr);</w:t>
-            </w:r>
+              <w:t>.verwerkOrders</w:t>
+            </w:r>
+            <w:proofErr w:type="spellEnd"/>
             <w:r>
               <w:rPr>
                 <w:rFonts w:ascii="Courier New" w:eastAsia="Times New Roman" w:hAnsi="Courier New" w:cs="Courier New"/>
@@ -1272,8 +1596,41 @@
                 <w:szCs w:val="20"/>
                 <w:lang w:val="nl-NL" w:eastAsia="nl-NL"/>
               </w:rPr>
+              <w:t>(</w:t>
+            </w:r>
+            <w:proofErr w:type="spellStart"/>
+            <w:r>
+              <w:rPr>
+                <w:rFonts w:ascii="Courier New" w:eastAsia="Times New Roman" w:hAnsi="Courier New" w:cs="Courier New"/>
+                <w:color w:val="080808"/>
+                <w:sz w:val="20"/>
+                <w:szCs w:val="20"/>
+                <w:lang w:val="nl-NL" w:eastAsia="nl-NL"/>
+              </w:rPr>
+              <w:t>dpr</w:t>
+            </w:r>
+            <w:proofErr w:type="spellEnd"/>
+            <w:r>
+              <w:rPr>
+                <w:rFonts w:ascii="Courier New" w:eastAsia="Times New Roman" w:hAnsi="Courier New" w:cs="Courier New"/>
+                <w:color w:val="080808"/>
+                <w:sz w:val="20"/>
+                <w:szCs w:val="20"/>
+                <w:lang w:val="nl-NL" w:eastAsia="nl-NL"/>
+              </w:rPr>
+              <w:t>);</w:t>
+            </w:r>
+            <w:r>
+              <w:rPr>
+                <w:rFonts w:ascii="Courier New" w:eastAsia="Times New Roman" w:hAnsi="Courier New" w:cs="Courier New"/>
+                <w:color w:val="080808"/>
+                <w:sz w:val="20"/>
+                <w:szCs w:val="20"/>
+                <w:lang w:val="nl-NL" w:eastAsia="nl-NL"/>
+              </w:rPr>
               <w:br/>
             </w:r>
+            <w:proofErr w:type="spellStart"/>
             <w:r>
               <w:rPr>
                 <w:rFonts w:ascii="Courier New" w:eastAsia="Times New Roman" w:hAnsi="Courier New" w:cs="Courier New"/>
@@ -1292,8 +1649,9 @@
                 <w:szCs w:val="20"/>
                 <w:lang w:val="nl-NL" w:eastAsia="nl-NL"/>
               </w:rPr>
-              <w:t>.processMatchedOrders();</w:t>
-            </w:r>
+              <w:t>.processMatchedOrders</w:t>
+            </w:r>
+            <w:proofErr w:type="spellEnd"/>
             <w:r>
               <w:rPr>
                 <w:rFonts w:ascii="Courier New" w:eastAsia="Times New Roman" w:hAnsi="Courier New" w:cs="Courier New"/>
@@ -1302,8 +1660,19 @@
                 <w:szCs w:val="20"/>
                 <w:lang w:val="nl-NL" w:eastAsia="nl-NL"/>
               </w:rPr>
+              <w:t>();</w:t>
+            </w:r>
+            <w:r>
+              <w:rPr>
+                <w:rFonts w:ascii="Courier New" w:eastAsia="Times New Roman" w:hAnsi="Courier New" w:cs="Courier New"/>
+                <w:color w:val="080808"/>
+                <w:sz w:val="20"/>
+                <w:szCs w:val="20"/>
+                <w:lang w:val="nl-NL" w:eastAsia="nl-NL"/>
+              </w:rPr>
               <w:br/>
             </w:r>
+            <w:proofErr w:type="spellStart"/>
             <w:r>
               <w:rPr>
                 <w:rFonts w:ascii="Courier New" w:eastAsia="Times New Roman" w:hAnsi="Courier New" w:cs="Courier New"/>
@@ -1322,8 +1691,9 @@
                 <w:szCs w:val="20"/>
                 <w:lang w:val="nl-NL" w:eastAsia="nl-NL"/>
               </w:rPr>
-              <w:t>.addOrdersToScreen();</w:t>
-            </w:r>
+              <w:t>.addOrdersToScreen</w:t>
+            </w:r>
+            <w:proofErr w:type="spellEnd"/>
             <w:r>
               <w:rPr>
                 <w:rFonts w:ascii="Courier New" w:eastAsia="Times New Roman" w:hAnsi="Courier New" w:cs="Courier New"/>
@@ -1332,8 +1702,19 @@
                 <w:szCs w:val="20"/>
                 <w:lang w:val="nl-NL" w:eastAsia="nl-NL"/>
               </w:rPr>
+              <w:t>();</w:t>
+            </w:r>
+            <w:r>
+              <w:rPr>
+                <w:rFonts w:ascii="Courier New" w:eastAsia="Times New Roman" w:hAnsi="Courier New" w:cs="Courier New"/>
+                <w:color w:val="080808"/>
+                <w:sz w:val="20"/>
+                <w:szCs w:val="20"/>
+                <w:lang w:val="nl-NL" w:eastAsia="nl-NL"/>
+              </w:rPr>
               <w:br/>
             </w:r>
+            <w:proofErr w:type="spellStart"/>
             <w:r>
               <w:rPr>
                 <w:rFonts w:ascii="Courier New" w:eastAsia="Times New Roman" w:hAnsi="Courier New" w:cs="Courier New"/>
@@ -1352,8 +1733,9 @@
                 <w:szCs w:val="20"/>
                 <w:lang w:val="nl-NL" w:eastAsia="nl-NL"/>
               </w:rPr>
-              <w:t>.addTransactionsToScreen();</w:t>
-            </w:r>
+              <w:t>.addTransactionsToScreen</w:t>
+            </w:r>
+            <w:proofErr w:type="spellEnd"/>
             <w:r>
               <w:rPr>
                 <w:rFonts w:ascii="Courier New" w:eastAsia="Times New Roman" w:hAnsi="Courier New" w:cs="Courier New"/>
@@ -1362,8 +1744,19 @@
                 <w:szCs w:val="20"/>
                 <w:lang w:val="nl-NL" w:eastAsia="nl-NL"/>
               </w:rPr>
+              <w:t>();</w:t>
+            </w:r>
+            <w:r>
+              <w:rPr>
+                <w:rFonts w:ascii="Courier New" w:eastAsia="Times New Roman" w:hAnsi="Courier New" w:cs="Courier New"/>
+                <w:color w:val="080808"/>
+                <w:sz w:val="20"/>
+                <w:szCs w:val="20"/>
+                <w:lang w:val="nl-NL" w:eastAsia="nl-NL"/>
+              </w:rPr>
               <w:br/>
             </w:r>
+            <w:proofErr w:type="spellStart"/>
             <w:r>
               <w:rPr>
                 <w:rFonts w:ascii="Courier New" w:eastAsia="Times New Roman" w:hAnsi="Courier New" w:cs="Courier New"/>
@@ -1382,8 +1775,9 @@
                 <w:szCs w:val="20"/>
                 <w:lang w:val="nl-NL" w:eastAsia="nl-NL"/>
               </w:rPr>
-              <w:t>.addPositionsToScreen(dpr.getYear(),</w:t>
-            </w:r>
+              <w:t>.addPositionsToScreen</w:t>
+            </w:r>
+            <w:proofErr w:type="spellEnd"/>
             <w:r>
               <w:rPr>
                 <w:rFonts w:ascii="Courier New" w:eastAsia="Times New Roman" w:hAnsi="Courier New" w:cs="Courier New"/>
@@ -1392,9 +1786,9 @@
                 <w:szCs w:val="20"/>
                 <w:lang w:val="nl-NL" w:eastAsia="nl-NL"/>
               </w:rPr>
-              <w:br/>
-              <w:t xml:space="preserve">        dpr.getMonth(), dpr.getDay());</w:t>
-            </w:r>
+              <w:t>(</w:t>
+            </w:r>
+            <w:proofErr w:type="spellStart"/>
             <w:r>
               <w:rPr>
                 <w:rFonts w:ascii="Courier New" w:eastAsia="Times New Roman" w:hAnsi="Courier New" w:cs="Courier New"/>
@@ -1403,8 +1797,85 @@
                 <w:szCs w:val="20"/>
                 <w:lang w:val="nl-NL" w:eastAsia="nl-NL"/>
               </w:rPr>
+              <w:t>dpr.getYear</w:t>
+            </w:r>
+            <w:proofErr w:type="spellEnd"/>
+            <w:r>
+              <w:rPr>
+                <w:rFonts w:ascii="Courier New" w:eastAsia="Times New Roman" w:hAnsi="Courier New" w:cs="Courier New"/>
+                <w:color w:val="080808"/>
+                <w:sz w:val="20"/>
+                <w:szCs w:val="20"/>
+                <w:lang w:val="nl-NL" w:eastAsia="nl-NL"/>
+              </w:rPr>
+              <w:t>(),</w:t>
+            </w:r>
+            <w:r>
+              <w:rPr>
+                <w:rFonts w:ascii="Courier New" w:eastAsia="Times New Roman" w:hAnsi="Courier New" w:cs="Courier New"/>
+                <w:color w:val="080808"/>
+                <w:sz w:val="20"/>
+                <w:szCs w:val="20"/>
+                <w:lang w:val="nl-NL" w:eastAsia="nl-NL"/>
+              </w:rPr>
               <w:br/>
-            </w:r>
+              <w:t xml:space="preserve">        </w:t>
+            </w:r>
+            <w:proofErr w:type="spellStart"/>
+            <w:r>
+              <w:rPr>
+                <w:rFonts w:ascii="Courier New" w:eastAsia="Times New Roman" w:hAnsi="Courier New" w:cs="Courier New"/>
+                <w:color w:val="080808"/>
+                <w:sz w:val="20"/>
+                <w:szCs w:val="20"/>
+                <w:lang w:val="nl-NL" w:eastAsia="nl-NL"/>
+              </w:rPr>
+              <w:t>dpr.getMonth</w:t>
+            </w:r>
+            <w:proofErr w:type="spellEnd"/>
+            <w:r>
+              <w:rPr>
+                <w:rFonts w:ascii="Courier New" w:eastAsia="Times New Roman" w:hAnsi="Courier New" w:cs="Courier New"/>
+                <w:color w:val="080808"/>
+                <w:sz w:val="20"/>
+                <w:szCs w:val="20"/>
+                <w:lang w:val="nl-NL" w:eastAsia="nl-NL"/>
+              </w:rPr>
+              <w:t xml:space="preserve">(), </w:t>
+            </w:r>
+            <w:proofErr w:type="spellStart"/>
+            <w:r>
+              <w:rPr>
+                <w:rFonts w:ascii="Courier New" w:eastAsia="Times New Roman" w:hAnsi="Courier New" w:cs="Courier New"/>
+                <w:color w:val="080808"/>
+                <w:sz w:val="20"/>
+                <w:szCs w:val="20"/>
+                <w:lang w:val="nl-NL" w:eastAsia="nl-NL"/>
+              </w:rPr>
+              <w:t>dpr.getDay</w:t>
+            </w:r>
+            <w:proofErr w:type="spellEnd"/>
+            <w:r>
+              <w:rPr>
+                <w:rFonts w:ascii="Courier New" w:eastAsia="Times New Roman" w:hAnsi="Courier New" w:cs="Courier New"/>
+                <w:color w:val="080808"/>
+                <w:sz w:val="20"/>
+                <w:szCs w:val="20"/>
+                <w:lang w:val="nl-NL" w:eastAsia="nl-NL"/>
+              </w:rPr>
+              <w:t>());</w:t>
+            </w:r>
+            <w:r>
+              <w:rPr>
+                <w:rFonts w:ascii="Courier New" w:eastAsia="Times New Roman" w:hAnsi="Courier New" w:cs="Courier New"/>
+                <w:color w:val="080808"/>
+                <w:sz w:val="20"/>
+                <w:szCs w:val="20"/>
+                <w:lang w:val="nl-NL" w:eastAsia="nl-NL"/>
+              </w:rPr>
+              <w:br/>
+            </w:r>
+            <w:proofErr w:type="spellStart"/>
             <w:r>
               <w:rPr>
                 <w:rFonts w:ascii="Courier New" w:eastAsia="Times New Roman" w:hAnsi="Courier New" w:cs="Courier New"/>
@@ -1423,7 +1894,18 @@
                 <w:szCs w:val="20"/>
                 <w:lang w:val="nl-NL" w:eastAsia="nl-NL"/>
               </w:rPr>
-              <w:t>.toonOrders();</w:t>
+              <w:t>.toonOrders</w:t>
+            </w:r>
+            <w:proofErr w:type="spellEnd"/>
+            <w:r>
+              <w:rPr>
+                <w:rFonts w:ascii="Courier New" w:eastAsia="Times New Roman" w:hAnsi="Courier New" w:cs="Courier New"/>
+                <w:color w:val="080808"/>
+                <w:sz w:val="20"/>
+                <w:szCs w:val="20"/>
+                <w:lang w:val="nl-NL" w:eastAsia="nl-NL"/>
+              </w:rPr>
+              <w:t>();</w:t>
             </w:r>
           </w:p>
           <w:p>
@@ -1440,7 +1922,31 @@
     <w:p/>
     <w:p>
       <w:r>
-        <w:t>Reden om de orders pas achteraf te verwerken in het orders object is dat de synchronisatie anders niet goed verloopt. In bijvoorbeeld addOrdersToScreen wordt het nieuwe rekeningtegoed in het scherm getoond in de textbox txtRekeningTegoed.</w:t>
+        <w:t xml:space="preserve">Reden om de orders pas achteraf te verwerken in het orders object is dat de synchronisatie anders niet goed verloopt. In bijvoorbeeld </w:t>
+      </w:r>
+      <w:proofErr w:type="spellStart"/>
+      <w:r>
+        <w:t>addOrdersToScreen</w:t>
+      </w:r>
+      <w:proofErr w:type="spellEnd"/>
+      <w:r>
+        <w:t xml:space="preserve"> wordt het nieuwe rekeningtegoed in het scherm getoond in de </w:t>
+      </w:r>
+      <w:proofErr w:type="spellStart"/>
+      <w:r>
+        <w:t>textbox</w:t>
+      </w:r>
+      <w:proofErr w:type="spellEnd"/>
+      <w:r>
+        <w:t xml:space="preserve"> </w:t>
+      </w:r>
+      <w:proofErr w:type="spellStart"/>
+      <w:r>
+        <w:t>txtRekeningTegoed</w:t>
+      </w:r>
+      <w:proofErr w:type="spellEnd"/>
+      <w:r>
+        <w:t>.</w:t>
       </w:r>
     </w:p>
     <w:p/>
@@ -1457,6 +1963,8 @@
           <w:bCs/>
         </w:rPr>
       </w:pPr>
+      <w:proofErr w:type="spellStart"/>
+      <w:proofErr w:type="gramStart"/>
       <w:r>
         <w:rPr>
           <w:b/>
@@ -1464,17 +1972,26 @@
         </w:rPr>
         <w:t>pfController</w:t>
       </w:r>
+      <w:proofErr w:type="spellEnd"/>
+      <w:proofErr w:type="gramEnd"/>
     </w:p>
     <w:p>
       <w:r>
         <w:tab/>
+      </w:r>
+      <w:proofErr w:type="spellStart"/>
+      <w:proofErr w:type="gramStart"/>
+      <w:r>
         <w:t>rekeningTegoed</w:t>
       </w:r>
+      <w:proofErr w:type="spellEnd"/>
+      <w:proofErr w:type="gramEnd"/>
     </w:p>
     <w:p>
       <w:pPr>
         <w:ind w:firstLine="708"/>
       </w:pPr>
+      <w:proofErr w:type="gramStart"/>
       <w:r>
         <w:rPr>
           <w:b/>
@@ -1482,6 +1999,7 @@
         </w:rPr>
         <w:t>transactions</w:t>
       </w:r>
+      <w:proofErr w:type="gramEnd"/>
       <w:r>
         <w:rPr>
           <w:b/>
@@ -1501,6 +2019,7 @@
           <w:bCs/>
         </w:rPr>
       </w:pPr>
+      <w:proofErr w:type="gramStart"/>
       <w:r>
         <w:rPr>
           <w:b/>
@@ -1508,6 +2027,7 @@
         </w:rPr>
         <w:t>orders</w:t>
       </w:r>
+      <w:proofErr w:type="gramEnd"/>
       <w:r>
         <w:rPr>
           <w:b/>
@@ -1543,12 +2063,21 @@
       <w:pPr>
         <w:ind w:firstLine="708"/>
       </w:pPr>
+      <w:proofErr w:type="gramStart"/>
       <w:r>
         <w:rPr>
           <w:b/>
           <w:bCs/>
         </w:rPr>
-        <w:t>portefeuille-&gt;</w:t>
+        <w:t>portefeuille</w:t>
+      </w:r>
+      <w:proofErr w:type="gramEnd"/>
+      <w:r>
+        <w:rPr>
+          <w:b/>
+          <w:bCs/>
+        </w:rPr>
+        <w:t>-&gt;</w:t>
       </w:r>
       <w:r>
         <w:rPr>
@@ -1594,12 +2123,37 @@
           <w:bCs/>
         </w:rPr>
       </w:pPr>
+      <w:proofErr w:type="spellStart"/>
       <w:r>
         <w:rPr>
           <w:b/>
           <w:bCs/>
         </w:rPr>
-        <w:t xml:space="preserve">GrafiekenschermController-&gt;candleStickClassObject </w:t>
+        <w:t>GrafiekenschermController</w:t>
+      </w:r>
+      <w:proofErr w:type="spellEnd"/>
+      <w:r>
+        <w:rPr>
+          <w:b/>
+          <w:bCs/>
+        </w:rPr>
+        <w:t>-&gt;</w:t>
+      </w:r>
+      <w:proofErr w:type="spellStart"/>
+      <w:r>
+        <w:rPr>
+          <w:b/>
+          <w:bCs/>
+        </w:rPr>
+        <w:t>candleStickClassObject</w:t>
+      </w:r>
+      <w:proofErr w:type="spellEnd"/>
+      <w:r>
+        <w:rPr>
+          <w:b/>
+          <w:bCs/>
+        </w:rPr>
+        <w:t xml:space="preserve"> </w:t>
       </w:r>
     </w:p>
     <w:p>
@@ -1608,7 +2162,39 @@
         <w:jc w:val="both"/>
       </w:pPr>
       <w:r>
-        <w:t>Het candlestickClassObject van het grafiekenscherm bevat de naam van het gekozen aandeel, het eindedagprijzenarray van het aandeel over de totaal bekende periode, het aantal dagen van de koersreeks die moet worden getoond, de startindex en de eindindex van de op dat moment getoonde candles en het laatste DayPriceRecord die bij deze eindindex hoort.</w:t>
+        <w:t xml:space="preserve">Het </w:t>
+      </w:r>
+      <w:proofErr w:type="spellStart"/>
+      <w:r>
+        <w:t>candlestickClassObject</w:t>
+      </w:r>
+      <w:proofErr w:type="spellEnd"/>
+      <w:r>
+        <w:t xml:space="preserve"> van het grafiekenscherm bevat de naam van het gekozen aandeel, het </w:t>
+      </w:r>
+      <w:proofErr w:type="spellStart"/>
+      <w:r>
+        <w:t>eindedagprijzenarray</w:t>
+      </w:r>
+      <w:proofErr w:type="spellEnd"/>
+      <w:r>
+        <w:t xml:space="preserve"> van het aandeel over de totaal bekende periode, het aantal dagen van de koersreeks die moet worden getoond, de startindex en de eindindex van de op dat moment getoonde </w:t>
+      </w:r>
+      <w:proofErr w:type="spellStart"/>
+      <w:r>
+        <w:t>candles</w:t>
+      </w:r>
+      <w:proofErr w:type="spellEnd"/>
+      <w:r>
+        <w:t xml:space="preserve"> en het laatste </w:t>
+      </w:r>
+      <w:proofErr w:type="spellStart"/>
+      <w:r>
+        <w:t>DayPriceRecord</w:t>
+      </w:r>
+      <w:proofErr w:type="spellEnd"/>
+      <w:r>
+        <w:t xml:space="preserve"> die bij deze eindindex hoort.</w:t>
       </w:r>
     </w:p>
     <w:p>
@@ -1639,13 +2225,23 @@
                 <w:lang w:val="nl-NL"/>
               </w:rPr>
             </w:pPr>
+            <w:proofErr w:type="gramStart"/>
             <w:r>
               <w:rPr>
                 <w:color w:val="0033B3"/>
                 <w:lang w:val="nl-NL"/>
               </w:rPr>
-              <w:t xml:space="preserve">public </w:t>
-            </w:r>
+              <w:t>public</w:t>
+            </w:r>
+            <w:proofErr w:type="gramEnd"/>
+            <w:r>
+              <w:rPr>
+                <w:color w:val="0033B3"/>
+                <w:lang w:val="nl-NL"/>
+              </w:rPr>
+              <w:t xml:space="preserve"> </w:t>
+            </w:r>
+            <w:proofErr w:type="spellStart"/>
             <w:r>
               <w:rPr>
                 <w:color w:val="00627A"/>
@@ -1653,6 +2249,7 @@
               </w:rPr>
               <w:t>CandlestickClass</w:t>
             </w:r>
+            <w:proofErr w:type="spellEnd"/>
             <w:r>
               <w:rPr>
                 <w:color w:val="080808"/>
@@ -1660,6 +2257,7 @@
               </w:rPr>
               <w:t>(</w:t>
             </w:r>
+            <w:proofErr w:type="spellStart"/>
             <w:r>
               <w:rPr>
                 <w:color w:val="000000"/>
@@ -1667,6 +2265,7 @@
               </w:rPr>
               <w:t>ArrayList</w:t>
             </w:r>
+            <w:proofErr w:type="spellEnd"/>
             <w:r>
               <w:rPr>
                 <w:color w:val="080808"/>
@@ -1674,6 +2273,7 @@
               </w:rPr>
               <w:t>&lt;</w:t>
             </w:r>
+            <w:proofErr w:type="spellStart"/>
             <w:r>
               <w:rPr>
                 <w:color w:val="000000"/>
@@ -1681,12 +2281,29 @@
               </w:rPr>
               <w:t>DayPriceRecord</w:t>
             </w:r>
-            <w:r>
-              <w:rPr>
-                <w:color w:val="080808"/>
-                <w:lang w:val="nl-NL"/>
-              </w:rPr>
-              <w:t>&gt; dayPriceArray,</w:t>
+            <w:proofErr w:type="spellEnd"/>
+            <w:r>
+              <w:rPr>
+                <w:color w:val="080808"/>
+                <w:lang w:val="nl-NL"/>
+              </w:rPr>
+              <w:t xml:space="preserve">&gt; </w:t>
+            </w:r>
+            <w:proofErr w:type="spellStart"/>
+            <w:r>
+              <w:rPr>
+                <w:color w:val="080808"/>
+                <w:lang w:val="nl-NL"/>
+              </w:rPr>
+              <w:t>dayPriceArray</w:t>
+            </w:r>
+            <w:proofErr w:type="spellEnd"/>
+            <w:r>
+              <w:rPr>
+                <w:color w:val="080808"/>
+                <w:lang w:val="nl-NL"/>
+              </w:rPr>
+              <w:t>,</w:t>
             </w:r>
             <w:r>
               <w:rPr>
@@ -1703,12 +2320,21 @@
               </w:rPr>
               <w:t xml:space="preserve">String </w:t>
             </w:r>
-            <w:r>
-              <w:rPr>
-                <w:color w:val="080808"/>
-                <w:lang w:val="nl-NL"/>
-              </w:rPr>
-              <w:t>gekozenAandeel,</w:t>
+            <w:proofErr w:type="spellStart"/>
+            <w:r>
+              <w:rPr>
+                <w:color w:val="080808"/>
+                <w:lang w:val="nl-NL"/>
+              </w:rPr>
+              <w:t>gekozenAandeel</w:t>
+            </w:r>
+            <w:proofErr w:type="spellEnd"/>
+            <w:r>
+              <w:rPr>
+                <w:color w:val="080808"/>
+                <w:lang w:val="nl-NL"/>
+              </w:rPr>
+              <w:t>,</w:t>
             </w:r>
             <w:r>
               <w:rPr>
@@ -1725,12 +2351,21 @@
               </w:rPr>
               <w:t xml:space="preserve">int </w:t>
             </w:r>
-            <w:r>
-              <w:rPr>
-                <w:color w:val="080808"/>
-                <w:lang w:val="nl-NL"/>
-              </w:rPr>
-              <w:t>aAantalBeursdagenKoersreeks,</w:t>
+            <w:proofErr w:type="spellStart"/>
+            <w:r>
+              <w:rPr>
+                <w:color w:val="080808"/>
+                <w:lang w:val="nl-NL"/>
+              </w:rPr>
+              <w:t>aAantalBeursdagenKoersreeks</w:t>
+            </w:r>
+            <w:proofErr w:type="spellEnd"/>
+            <w:r>
+              <w:rPr>
+                <w:color w:val="080808"/>
+                <w:lang w:val="nl-NL"/>
+              </w:rPr>
+              <w:t>,</w:t>
             </w:r>
             <w:r>
               <w:rPr>
@@ -1747,26 +2382,53 @@
               </w:rPr>
               <w:t xml:space="preserve">int </w:t>
             </w:r>
-            <w:r>
-              <w:rPr>
-                <w:color w:val="080808"/>
-                <w:lang w:val="nl-NL"/>
-              </w:rPr>
-              <w:t xml:space="preserve">aAantalDagenRetro) </w:t>
-            </w:r>
+            <w:proofErr w:type="spellStart"/>
+            <w:r>
+              <w:rPr>
+                <w:color w:val="080808"/>
+                <w:lang w:val="nl-NL"/>
+              </w:rPr>
+              <w:t>aAantalDagenRetro</w:t>
+            </w:r>
+            <w:proofErr w:type="spellEnd"/>
+            <w:r>
+              <w:rPr>
+                <w:color w:val="080808"/>
+                <w:lang w:val="nl-NL"/>
+              </w:rPr>
+              <w:t xml:space="preserve">) </w:t>
+            </w:r>
+            <w:proofErr w:type="spellStart"/>
             <w:r>
               <w:rPr>
                 <w:color w:val="0033B3"/>
                 <w:lang w:val="nl-NL"/>
               </w:rPr>
-              <w:t xml:space="preserve">throws </w:t>
-            </w:r>
+              <w:t>throws</w:t>
+            </w:r>
+            <w:proofErr w:type="spellEnd"/>
+            <w:r>
+              <w:rPr>
+                <w:color w:val="0033B3"/>
+                <w:lang w:val="nl-NL"/>
+              </w:rPr>
+              <w:t xml:space="preserve"> </w:t>
+            </w:r>
+            <w:proofErr w:type="spellStart"/>
             <w:r>
               <w:rPr>
                 <w:color w:val="000000"/>
                 <w:lang w:val="nl-NL"/>
               </w:rPr>
-              <w:t xml:space="preserve">Exception </w:t>
+              <w:t>Exception</w:t>
+            </w:r>
+            <w:proofErr w:type="spellEnd"/>
+            <w:r>
+              <w:rPr>
+                <w:color w:val="000000"/>
+                <w:lang w:val="nl-NL"/>
+              </w:rPr>
+              <w:t xml:space="preserve"> </w:t>
             </w:r>
             <w:r>
               <w:rPr>
@@ -1790,19 +2452,44 @@
               <w:br/>
               <w:t xml:space="preserve">    </w:t>
             </w:r>
+            <w:proofErr w:type="spellStart"/>
             <w:r>
               <w:rPr>
                 <w:color w:val="871094"/>
                 <w:lang w:val="nl-NL"/>
               </w:rPr>
-              <w:t xml:space="preserve">myDayPriceArray </w:t>
-            </w:r>
-            <w:r>
-              <w:rPr>
-                <w:color w:val="080808"/>
-                <w:lang w:val="nl-NL"/>
-              </w:rPr>
-              <w:t>= dayPriceArray;</w:t>
+              <w:t>myDayPriceArray</w:t>
+            </w:r>
+            <w:proofErr w:type="spellEnd"/>
+            <w:r>
+              <w:rPr>
+                <w:color w:val="871094"/>
+                <w:lang w:val="nl-NL"/>
+              </w:rPr>
+              <w:t xml:space="preserve"> </w:t>
+            </w:r>
+            <w:r>
+              <w:rPr>
+                <w:color w:val="080808"/>
+                <w:lang w:val="nl-NL"/>
+              </w:rPr>
+              <w:t xml:space="preserve">= </w:t>
+            </w:r>
+            <w:proofErr w:type="spellStart"/>
+            <w:r>
+              <w:rPr>
+                <w:color w:val="080808"/>
+                <w:lang w:val="nl-NL"/>
+              </w:rPr>
+              <w:t>dayPriceArray</w:t>
+            </w:r>
+            <w:proofErr w:type="spellEnd"/>
+            <w:r>
+              <w:rPr>
+                <w:color w:val="080808"/>
+                <w:lang w:val="nl-NL"/>
+              </w:rPr>
+              <w:t>;</w:t>
             </w:r>
             <w:r>
               <w:rPr>
@@ -1810,7 +2497,39 @@
                 <w:lang w:val="nl-NL"/>
               </w:rPr>
               <w:br/>
-              <w:t xml:space="preserve">    init(gekozenAandeel,</w:t>
+              <w:t xml:space="preserve">    </w:t>
+            </w:r>
+            <w:proofErr w:type="spellStart"/>
+            <w:r>
+              <w:rPr>
+                <w:color w:val="080808"/>
+                <w:lang w:val="nl-NL"/>
+              </w:rPr>
+              <w:t>init</w:t>
+            </w:r>
+            <w:proofErr w:type="spellEnd"/>
+            <w:r>
+              <w:rPr>
+                <w:color w:val="080808"/>
+                <w:lang w:val="nl-NL"/>
+              </w:rPr>
+              <w:t>(</w:t>
+            </w:r>
+            <w:proofErr w:type="spellStart"/>
+            <w:r>
+              <w:rPr>
+                <w:color w:val="080808"/>
+                <w:lang w:val="nl-NL"/>
+              </w:rPr>
+              <w:t>gekozenAandeel</w:t>
+            </w:r>
+            <w:proofErr w:type="spellEnd"/>
+            <w:r>
+              <w:rPr>
+                <w:color w:val="080808"/>
+                <w:lang w:val="nl-NL"/>
+              </w:rPr>
+              <w:t>,</w:t>
             </w:r>
             <w:r>
               <w:rPr>
@@ -1818,7 +2537,23 @@
                 <w:lang w:val="nl-NL"/>
               </w:rPr>
               <w:br/>
-              <w:t xml:space="preserve">            aAantalBeursdagenKoersreeks,</w:t>
+              <w:t xml:space="preserve">            </w:t>
+            </w:r>
+            <w:proofErr w:type="spellStart"/>
+            <w:r>
+              <w:rPr>
+                <w:color w:val="080808"/>
+                <w:lang w:val="nl-NL"/>
+              </w:rPr>
+              <w:t>aAantalBeursdagenKoersreeks</w:t>
+            </w:r>
+            <w:proofErr w:type="spellEnd"/>
+            <w:r>
+              <w:rPr>
+                <w:color w:val="080808"/>
+                <w:lang w:val="nl-NL"/>
+              </w:rPr>
+              <w:t>,</w:t>
             </w:r>
             <w:r>
               <w:rPr>
@@ -1826,7 +2561,23 @@
                 <w:lang w:val="nl-NL"/>
               </w:rPr>
               <w:br/>
-              <w:t xml:space="preserve">            aAantalDagenRetro);</w:t>
+              <w:t xml:space="preserve">            </w:t>
+            </w:r>
+            <w:proofErr w:type="spellStart"/>
+            <w:r>
+              <w:rPr>
+                <w:color w:val="080808"/>
+                <w:lang w:val="nl-NL"/>
+              </w:rPr>
+              <w:t>aAantalDagenRetro</w:t>
+            </w:r>
+            <w:proofErr w:type="spellEnd"/>
+            <w:r>
+              <w:rPr>
+                <w:color w:val="080808"/>
+                <w:lang w:val="nl-NL"/>
+              </w:rPr>
+              <w:t>);</w:t>
             </w:r>
             <w:r>
               <w:rPr>
@@ -1861,7 +2612,68 @@
         <w:t xml:space="preserve">In feite hoort de </w:t>
       </w:r>
       <w:r>
-        <w:t>laatste handelsdag van de portefeuille bij de portefeuille. Op dit moment wordt vanuit de grafiek via checkUitvoerenOrders() het candlestickobject uitgevraagd voor de eindindex en via het priceArray en het main object doorgegeeven via main.verwerkOrders(daypricerecord).</w:t>
+        <w:t xml:space="preserve">laatste handelsdag van de portefeuille bij de portefeuille. Op dit moment wordt vanuit de grafiek via </w:t>
+      </w:r>
+      <w:proofErr w:type="spellStart"/>
+      <w:proofErr w:type="gramStart"/>
+      <w:r>
+        <w:t>checkUitvoerenOrders</w:t>
+      </w:r>
+      <w:proofErr w:type="spellEnd"/>
+      <w:r>
+        <w:t>(</w:t>
+      </w:r>
+      <w:proofErr w:type="gramEnd"/>
+      <w:r>
+        <w:t xml:space="preserve">) het </w:t>
+      </w:r>
+      <w:proofErr w:type="spellStart"/>
+      <w:r>
+        <w:t>candlestickobject</w:t>
+      </w:r>
+      <w:proofErr w:type="spellEnd"/>
+      <w:r>
+        <w:t xml:space="preserve"> uitgevraagd voor de eindindex en via het </w:t>
+      </w:r>
+      <w:proofErr w:type="spellStart"/>
+      <w:r>
+        <w:t>priceArray</w:t>
+      </w:r>
+      <w:proofErr w:type="spellEnd"/>
+      <w:r>
+        <w:t xml:space="preserve"> en het </w:t>
+      </w:r>
+      <w:proofErr w:type="spellStart"/>
+      <w:r>
+        <w:t>main</w:t>
+      </w:r>
+      <w:proofErr w:type="spellEnd"/>
+      <w:r>
+        <w:t xml:space="preserve"> object </w:t>
+      </w:r>
+      <w:proofErr w:type="spellStart"/>
+      <w:r>
+        <w:t>doorgegeeven</w:t>
+      </w:r>
+      <w:proofErr w:type="spellEnd"/>
+      <w:r>
+        <w:t xml:space="preserve"> via </w:t>
+      </w:r>
+      <w:proofErr w:type="spellStart"/>
+      <w:r>
+        <w:t>main.verwerkOrders</w:t>
+      </w:r>
+      <w:proofErr w:type="spellEnd"/>
+      <w:r>
+        <w:t>(</w:t>
+      </w:r>
+      <w:proofErr w:type="spellStart"/>
+      <w:r>
+        <w:t>daypricerecord</w:t>
+      </w:r>
+      <w:proofErr w:type="spellEnd"/>
+      <w:r>
+        <w:t>).</w:t>
       </w:r>
     </w:p>
     <w:p>
@@ -2018,8 +2830,15 @@
           <w:numId w:val="5"/>
         </w:numPr>
       </w:pPr>
-      <w:r>
-        <w:t>rekeningTegoed moet verplaatst worden naar de portefeuille.</w:t>
+      <w:proofErr w:type="spellStart"/>
+      <w:proofErr w:type="gramStart"/>
+      <w:r>
+        <w:t>rekeningTegoed</w:t>
+      </w:r>
+      <w:proofErr w:type="spellEnd"/>
+      <w:proofErr w:type="gramEnd"/>
+      <w:r>
+        <w:t xml:space="preserve"> moet verplaatst worden naar de portefeuille.</w:t>
       </w:r>
     </w:p>
     <w:p>
@@ -2031,7 +2850,15 @@
         </w:numPr>
       </w:pPr>
       <w:r>
-        <w:t>Er moeten Opslaan() en Ophalen() methoden in het portefeuille object worden opgenomen.</w:t>
+        <w:t xml:space="preserve">Er moeten </w:t>
+      </w:r>
+      <w:proofErr w:type="gramStart"/>
+      <w:r>
+        <w:t>Opslaan(</w:t>
+      </w:r>
+      <w:proofErr w:type="gramEnd"/>
+      <w:r>
+        <w:t>) en Ophalen() methoden in het portefeuille object worden opgenomen.</w:t>
       </w:r>
     </w:p>
     <w:p/>
@@ -2121,9 +2948,19 @@
             <w:tcW w:w="3823" w:type="dxa"/>
           </w:tcPr>
           <w:p>
-            <w:r>
-              <w:t>Uitklaplijst Aandeel</w:t>
-            </w:r>
+            <w:proofErr w:type="spellStart"/>
+            <w:r>
+              <w:t>Uitklaplijst</w:t>
+            </w:r>
+            <w:proofErr w:type="spellEnd"/>
+            <w:r>
+              <w:t xml:space="preserve"> </w:t>
+            </w:r>
+            <w:proofErr w:type="spellStart"/>
+            <w:r>
+              <w:t>Aandeel</w:t>
+            </w:r>
+            <w:proofErr w:type="spellEnd"/>
           </w:p>
         </w:tc>
         <w:tc>
@@ -2131,9 +2968,27 @@
             <w:tcW w:w="5670" w:type="dxa"/>
           </w:tcPr>
           <w:p>
-            <w:r>
-              <w:t>Kies een aandeel</w:t>
-            </w:r>
+            <w:proofErr w:type="spellStart"/>
+            <w:r>
+              <w:t>Kies</w:t>
+            </w:r>
+            <w:proofErr w:type="spellEnd"/>
+            <w:r>
+              <w:t xml:space="preserve"> </w:t>
+            </w:r>
+            <w:proofErr w:type="spellStart"/>
+            <w:r>
+              <w:t>een</w:t>
+            </w:r>
+            <w:proofErr w:type="spellEnd"/>
+            <w:r>
+              <w:t xml:space="preserve"> </w:t>
+            </w:r>
+            <w:proofErr w:type="spellStart"/>
+            <w:r>
+              <w:t>aandeel</w:t>
+            </w:r>
+            <w:proofErr w:type="spellEnd"/>
           </w:p>
         </w:tc>
       </w:tr>
@@ -2143,9 +2998,27 @@
             <w:tcW w:w="3823" w:type="dxa"/>
           </w:tcPr>
           <w:p>
-            <w:r>
-              <w:t>Invulveld Aantal beursdagen</w:t>
-            </w:r>
+            <w:proofErr w:type="spellStart"/>
+            <w:r>
+              <w:t>Invulveld</w:t>
+            </w:r>
+            <w:proofErr w:type="spellEnd"/>
+            <w:r>
+              <w:t xml:space="preserve"> </w:t>
+            </w:r>
+            <w:proofErr w:type="spellStart"/>
+            <w:r>
+              <w:t>Aantal</w:t>
+            </w:r>
+            <w:proofErr w:type="spellEnd"/>
+            <w:r>
+              <w:t xml:space="preserve"> </w:t>
+            </w:r>
+            <w:proofErr w:type="spellStart"/>
+            <w:r>
+              <w:t>beursdagen</w:t>
+            </w:r>
+            <w:proofErr w:type="spellEnd"/>
           </w:p>
         </w:tc>
         <w:tc>
@@ -2153,7 +3026,15 @@
             <w:tcW w:w="5670" w:type="dxa"/>
           </w:tcPr>
           <w:p>
-            <w:r>
+            <w:pPr>
+              <w:rPr>
+                <w:lang w:val="nl-NL"/>
+              </w:rPr>
+            </w:pPr>
+            <w:r>
+              <w:rPr>
+                <w:lang w:val="nl-NL"/>
+              </w:rPr>
               <w:t>Kies aantal beursdagen die in de grafiek worden getoond</w:t>
             </w:r>
           </w:p>
@@ -2165,7 +3046,15 @@
             <w:tcW w:w="3823" w:type="dxa"/>
           </w:tcPr>
           <w:p>
-            <w:r>
+            <w:pPr>
+              <w:rPr>
+                <w:lang w:val="nl-NL"/>
+              </w:rPr>
+            </w:pPr>
+            <w:r>
+              <w:rPr>
+                <w:lang w:val="nl-NL"/>
+              </w:rPr>
               <w:t>Dagen terug in het verleden</w:t>
             </w:r>
           </w:p>
@@ -2175,8 +3064,37 @@
             <w:tcW w:w="5670" w:type="dxa"/>
           </w:tcPr>
           <w:p>
-            <w:r>
-              <w:t xml:space="preserve">Kies een aantal dagen. </w:t>
+            <w:proofErr w:type="spellStart"/>
+            <w:r>
+              <w:t>Kies</w:t>
+            </w:r>
+            <w:proofErr w:type="spellEnd"/>
+            <w:r>
+              <w:t xml:space="preserve"> </w:t>
+            </w:r>
+            <w:proofErr w:type="spellStart"/>
+            <w:r>
+              <w:t>een</w:t>
+            </w:r>
+            <w:proofErr w:type="spellEnd"/>
+            <w:r>
+              <w:t xml:space="preserve"> </w:t>
+            </w:r>
+            <w:proofErr w:type="spellStart"/>
+            <w:r>
+              <w:t>aantal</w:t>
+            </w:r>
+            <w:proofErr w:type="spellEnd"/>
+            <w:r>
+              <w:t xml:space="preserve"> </w:t>
+            </w:r>
+            <w:proofErr w:type="spellStart"/>
+            <w:r>
+              <w:t>dagen</w:t>
+            </w:r>
+            <w:proofErr w:type="spellEnd"/>
+            <w:r>
+              <w:t xml:space="preserve">. </w:t>
             </w:r>
           </w:p>
         </w:tc>
@@ -2202,8 +3120,13 @@
           </w:tcPr>
           <w:p>
             <w:r>
-              <w:t>Button Portefeuille</w:t>
-            </w:r>
+              <w:t xml:space="preserve">Button </w:t>
+            </w:r>
+            <w:proofErr w:type="spellStart"/>
+            <w:r>
+              <w:t>Portefeuille</w:t>
+            </w:r>
+            <w:proofErr w:type="spellEnd"/>
           </w:p>
         </w:tc>
         <w:tc>
@@ -2212,8 +3135,29 @@
           </w:tcPr>
           <w:p>
             <w:r>
-              <w:t>De portefeuille wordt getoond</w:t>
-            </w:r>
+              <w:t xml:space="preserve">De </w:t>
+            </w:r>
+            <w:proofErr w:type="spellStart"/>
+            <w:r>
+              <w:t>portefeuille</w:t>
+            </w:r>
+            <w:proofErr w:type="spellEnd"/>
+            <w:r>
+              <w:t xml:space="preserve"> </w:t>
+            </w:r>
+            <w:proofErr w:type="spellStart"/>
+            <w:r>
+              <w:t>wordt</w:t>
+            </w:r>
+            <w:proofErr w:type="spellEnd"/>
+            <w:r>
+              <w:t xml:space="preserve"> </w:t>
+            </w:r>
+            <w:proofErr w:type="spellStart"/>
+            <w:r>
+              <w:t>getoond</w:t>
+            </w:r>
+            <w:proofErr w:type="spellEnd"/>
           </w:p>
         </w:tc>
       </w:tr>
@@ -2224,8 +3168,13 @@
           </w:tcPr>
           <w:p>
             <w:r>
-              <w:t>Button ToonGrafiekenscherm</w:t>
-            </w:r>
+              <w:t xml:space="preserve">Button </w:t>
+            </w:r>
+            <w:proofErr w:type="spellStart"/>
+            <w:r>
+              <w:t>ToonGrafiekenscherm</w:t>
+            </w:r>
+            <w:proofErr w:type="spellEnd"/>
           </w:p>
         </w:tc>
         <w:tc>
@@ -2233,14 +3182,16 @@
             <w:tcW w:w="5670" w:type="dxa"/>
           </w:tcPr>
           <w:p>
-            <w:r>
-              <w:t xml:space="preserve">De grafiek zal worden getoond tot aan </w:t>
-            </w:r>
-            <w:r>
-              <w:t>het aangegeven</w:t>
-            </w:r>
-            <w:r>
-              <w:t xml:space="preserve"> aantal dagen in het verleden gerekend vanaf de datum van vandaag.</w:t>
+            <w:pPr>
+              <w:rPr>
+                <w:lang w:val="nl-NL"/>
+              </w:rPr>
+            </w:pPr>
+            <w:r>
+              <w:rPr>
+                <w:lang w:val="nl-NL"/>
+              </w:rPr>
+              <w:t>De grafiek zal worden getoond tot aan het aangegeven aantal dagen in het verleden gerekend vanaf de datum van vandaag.</w:t>
             </w:r>
           </w:p>
         </w:tc>
@@ -2371,15 +3322,134 @@
       </w:r>
       <w:r>
         <w:br/>
-        <w:t xml:space="preserve">Voor deze knop wordt er al voor gezorgd dat </w:t>
-      </w:r>
-      <w:r>
-        <w:t>ingelegde orders, voor zover die uitgevoerd kunnen worden, worden verwerkt.</w:t>
+        <w:t>Voor deze knop wordt er al voor gezorgd dat ingelegde orders, voor zover die uitgevoerd kunnen worden, worden verwerkt.</w:t>
       </w:r>
       <w:r>
         <w:br/>
       </w:r>
     </w:p>
+    <w:p>
+      <w:r>
+        <w:br w:type="page"/>
+      </w:r>
+    </w:p>
+    <w:p>
+      <w:r>
+        <w:lastRenderedPageBreak/>
+        <w:t>Sequentiediagram verwerken orders</w:t>
+      </w:r>
+    </w:p>
+    <w:p/>
+    <w:p>
+      <w:r>
+        <w:rPr>
+          <w:noProof/>
+        </w:rPr>
+        <w:drawing>
+          <wp:inline distT="0" distB="0" distL="0" distR="0">
+            <wp:extent cx="5760720" cy="2710180"/>
+            <wp:effectExtent l="0" t="0" r="5080" b="0"/>
+            <wp:docPr id="3" name="Afbeelding 3"/>
+            <wp:cNvGraphicFramePr>
+              <a:graphicFrameLocks xmlns:a="http://schemas.openxmlformats.org/drawingml/2006/main" noChangeAspect="1"/>
+            </wp:cNvGraphicFramePr>
+            <a:graphic xmlns:a="http://schemas.openxmlformats.org/drawingml/2006/main">
+              <a:graphicData uri="http://schemas.openxmlformats.org/drawingml/2006/picture">
+                <pic:pic xmlns:pic="http://schemas.openxmlformats.org/drawingml/2006/picture">
+                  <pic:nvPicPr>
+                    <pic:cNvPr id="3" name="Afbeelding 3"/>
+                    <pic:cNvPicPr/>
+                  </pic:nvPicPr>
+                  <pic:blipFill>
+                    <a:blip r:embed="rId9">
+                      <a:extLst>
+                        <a:ext uri="{28A0092B-C50C-407E-A947-70E740481C1C}">
+                          <a14:useLocalDpi xmlns:a14="http://schemas.microsoft.com/office/drawing/2010/main" val="0"/>
+                        </a:ext>
+                      </a:extLst>
+                    </a:blip>
+                    <a:stretch>
+                      <a:fillRect/>
+                    </a:stretch>
+                  </pic:blipFill>
+                  <pic:spPr>
+                    <a:xfrm>
+                      <a:off x="0" y="0"/>
+                      <a:ext cx="5760720" cy="2710180"/>
+                    </a:xfrm>
+                    <a:prstGeom prst="rect">
+                      <a:avLst/>
+                    </a:prstGeom>
+                  </pic:spPr>
+                </pic:pic>
+              </a:graphicData>
+            </a:graphic>
+          </wp:inline>
+        </w:drawing>
+      </w:r>
+    </w:p>
+    <w:p>
+      <w:r>
+        <w:t xml:space="preserve">Bij </w:t>
+      </w:r>
+      <w:proofErr w:type="spellStart"/>
+      <w:r>
+        <w:t>BeursdagNaarRechts</w:t>
+      </w:r>
+      <w:proofErr w:type="spellEnd"/>
+      <w:r>
+        <w:t xml:space="preserve">() moet naar de portefeuillecontroller een call </w:t>
+      </w:r>
+      <w:proofErr w:type="spellStart"/>
+      <w:r>
+        <w:t>beursdagNaarRechts</w:t>
+      </w:r>
+      <w:proofErr w:type="spellEnd"/>
+      <w:r>
+        <w:t xml:space="preserve">() komen. Dit gaat via </w:t>
+      </w:r>
+      <w:proofErr w:type="spellStart"/>
+      <w:proofErr w:type="gramStart"/>
+      <w:r>
+        <w:t>main</w:t>
+      </w:r>
+      <w:proofErr w:type="spellEnd"/>
+      <w:r>
+        <w:t>(</w:t>
+      </w:r>
+      <w:proofErr w:type="gramEnd"/>
+      <w:r>
+        <w:t>).</w:t>
+      </w:r>
+      <w:r>
+        <w:t xml:space="preserve"> Laatste datum voor de portefeuille moet dan worden meegegeven, die moet bij </w:t>
+      </w:r>
+      <w:proofErr w:type="spellStart"/>
+      <w:proofErr w:type="gramStart"/>
+      <w:r>
+        <w:t>panPeriod</w:t>
+      </w:r>
+      <w:proofErr w:type="spellEnd"/>
+      <w:r>
+        <w:t>(</w:t>
+      </w:r>
+      <w:proofErr w:type="gramEnd"/>
+      <w:r>
+        <w:t xml:space="preserve">) van het </w:t>
+      </w:r>
+      <w:proofErr w:type="spellStart"/>
+      <w:r>
+        <w:t>candlestickobject</w:t>
+      </w:r>
+      <w:proofErr w:type="spellEnd"/>
+      <w:r>
+        <w:t xml:space="preserve"> worden teruggegeven.</w:t>
+      </w:r>
+    </w:p>
+    <w:p/>
+    <w:p/>
+    <w:p/>
+    <w:p/>
     <w:sectPr>
       <w:pgSz w:w="11906" w:h="16838"/>
       <w:pgMar w:top="1417" w:right="1417" w:bottom="1417" w:left="1417" w:header="708" w:footer="708" w:gutter="0"/>

</xml_diff>

<commit_message>
einde sprint 035 en bijgewerkt ontwerp
</commit_message>
<xml_diff>
--- a/Ontwerp/Sprints/Sprint 035.docx
+++ b/Ontwerp/Sprints/Sprint 035.docx
@@ -1,10 +1,10 @@
 
 <file path=word/document.xml><?xml version="1.0" encoding="utf-8"?>
-<w:document xmlns:wpc="http://schemas.microsoft.com/office/word/2010/wordprocessingCanvas" xmlns:cx="http://schemas.microsoft.com/office/drawing/2014/chartex" xmlns:cx1="http://schemas.microsoft.com/office/drawing/2015/9/8/chartex" xmlns:cx2="http://schemas.microsoft.com/office/drawing/2015/10/21/chartex" xmlns:cx3="http://schemas.microsoft.com/office/drawing/2016/5/9/chartex" xmlns:cx4="http://schemas.microsoft.com/office/drawing/2016/5/10/chartex" xmlns:cx5="http://schemas.microsoft.com/office/drawing/2016/5/11/chartex" xmlns:cx6="http://schemas.microsoft.com/office/drawing/2016/5/12/chartex" xmlns:cx7="http://schemas.microsoft.com/office/drawing/2016/5/13/chartex" xmlns:cx8="http://schemas.microsoft.com/office/drawing/2016/5/14/chartex" xmlns:mc="http://schemas.openxmlformats.org/markup-compatibility/2006" xmlns:aink="http://schemas.microsoft.com/office/drawing/2016/ink" xmlns:am3d="http://schemas.microsoft.com/office/drawing/2017/model3d" xmlns:o="urn:schemas-microsoft-com:office:office" xmlns:r="http://schemas.openxmlformats.org/officeDocument/2006/relationships" xmlns:m="http://schemas.openxmlformats.org/officeDocument/2006/math" xmlns:v="urn:schemas-microsoft-com:vml" xmlns:wp14="http://schemas.microsoft.com/office/word/2010/wordprocessingDrawing" xmlns:wp="http://schemas.openxmlformats.org/drawingml/2006/wordprocessingDrawing" xmlns:w10="urn:schemas-microsoft-com:office:word" xmlns:w="http://schemas.openxmlformats.org/wordprocessingml/2006/main" xmlns:w14="http://schemas.microsoft.com/office/word/2010/wordml" xmlns:w15="http://schemas.microsoft.com/office/word/2012/wordml" xmlns:w16cex="http://schemas.microsoft.com/office/word/2018/wordml/cex" xmlns:w16cid="http://schemas.microsoft.com/office/word/2016/wordml/cid" xmlns:w16="http://schemas.microsoft.com/office/word/2018/wordml" xmlns:w16se="http://schemas.microsoft.com/office/word/2015/wordml/symex" xmlns:wpg="http://schemas.microsoft.com/office/word/2010/wordprocessingGroup" xmlns:wpi="http://schemas.microsoft.com/office/word/2010/wordprocessingInk" xmlns:wne="http://schemas.microsoft.com/office/word/2006/wordml" xmlns:wps="http://schemas.microsoft.com/office/word/2010/wordprocessingShape" mc:Ignorable="w14 w15 w16se w16cid w16 w16cex wp14">
+<w:document xmlns:wpc="http://schemas.microsoft.com/office/word/2010/wordprocessingCanvas" xmlns:cx="http://schemas.microsoft.com/office/drawing/2014/chartex" xmlns:cx1="http://schemas.microsoft.com/office/drawing/2015/9/8/chartex" xmlns:cx2="http://schemas.microsoft.com/office/drawing/2015/10/21/chartex" xmlns:cx3="http://schemas.microsoft.com/office/drawing/2016/5/9/chartex" xmlns:cx4="http://schemas.microsoft.com/office/drawing/2016/5/10/chartex" xmlns:cx5="http://schemas.microsoft.com/office/drawing/2016/5/11/chartex" xmlns:cx6="http://schemas.microsoft.com/office/drawing/2016/5/12/chartex" xmlns:cx7="http://schemas.microsoft.com/office/drawing/2016/5/13/chartex" xmlns:cx8="http://schemas.microsoft.com/office/drawing/2016/5/14/chartex" xmlns:mc="http://schemas.openxmlformats.org/markup-compatibility/2006" xmlns:aink="http://schemas.microsoft.com/office/drawing/2016/ink" xmlns:am3d="http://schemas.microsoft.com/office/drawing/2017/model3d" xmlns:o="urn:schemas-microsoft-com:office:office" xmlns:r="http://schemas.openxmlformats.org/officeDocument/2006/relationships" xmlns:m="http://schemas.openxmlformats.org/officeDocument/2006/math" xmlns:v="urn:schemas-microsoft-com:vml" xmlns:wp14="http://schemas.microsoft.com/office/word/2010/wordprocessingDrawing" xmlns:wp="http://schemas.openxmlformats.org/drawingml/2006/wordprocessingDrawing" xmlns:w10="urn:schemas-microsoft-com:office:word" xmlns:w="http://schemas.openxmlformats.org/wordprocessingml/2006/main" xmlns:w14="http://schemas.microsoft.com/office/word/2010/wordml" xmlns:w15="http://schemas.microsoft.com/office/word/2012/wordml" xmlns:w16cid="http://schemas.microsoft.com/office/word/2016/wordml/cid" xmlns:w16se="http://schemas.microsoft.com/office/word/2015/wordml/symex" xmlns:wpg="http://schemas.microsoft.com/office/word/2010/wordprocessingGroup" xmlns:wpi="http://schemas.microsoft.com/office/word/2010/wordprocessingInk" xmlns:wne="http://schemas.microsoft.com/office/word/2006/wordml" xmlns:wps="http://schemas.microsoft.com/office/word/2010/wordprocessingShape" mc:Ignorable="w14 w15 w16se w16cid wp14">
   <w:body>
     <w:p>
       <w:pPr>
-        <w:pStyle w:val="Kop1"/>
+        <w:pStyle w:val="Heading1"/>
       </w:pPr>
       <w:r>
         <w:t>Sprint 0.35</w:t>
@@ -44,106 +44,47 @@
           <w:sz w:val="22"/>
           <w:szCs w:val="22"/>
         </w:rPr>
-        <w:t>/Users/</w:t>
-      </w:r>
-      <w:proofErr w:type="spellStart"/>
-      <w:r>
+        <w:t>/Users/abakker/Pakket/ideaal-beleggen</w:t>
+      </w:r>
+    </w:p>
+    <w:p>
+      <w:pPr>
         <w:rPr>
           <w:rFonts w:ascii="Menlo" w:hAnsi="Menlo" w:cs="Menlo"/>
           <w:color w:val="000000"/>
           <w:sz w:val="22"/>
           <w:szCs w:val="22"/>
         </w:rPr>
-        <w:t>abakker</w:t>
-      </w:r>
-      <w:proofErr w:type="spellEnd"/>
-      <w:r>
-        <w:rPr>
-          <w:rFonts w:ascii="Menlo" w:hAnsi="Menlo" w:cs="Menlo"/>
-          <w:color w:val="000000"/>
-          <w:sz w:val="22"/>
-          <w:szCs w:val="22"/>
-        </w:rPr>
-        <w:t>/Pakket/ideaal-beleggen</w:t>
-      </w:r>
-    </w:p>
-    <w:p>
-      <w:pPr>
-        <w:rPr>
-          <w:rFonts w:ascii="Menlo" w:hAnsi="Menlo" w:cs="Menlo"/>
-          <w:color w:val="000000"/>
-          <w:sz w:val="22"/>
-          <w:szCs w:val="22"/>
-        </w:rPr>
       </w:pPr>
     </w:p>
     <w:p/>
     <w:p>
       <w:pPr>
-        <w:pStyle w:val="Lijstalinea"/>
+        <w:pStyle w:val="ListParagraph"/>
         <w:numPr>
           <w:ilvl w:val="0"/>
           <w:numId w:val="1"/>
         </w:numPr>
       </w:pPr>
-      <w:proofErr w:type="spellStart"/>
-      <w:proofErr w:type="gramStart"/>
-      <w:r>
-        <w:t>stockprices</w:t>
-      </w:r>
-      <w:proofErr w:type="spellEnd"/>
-      <w:proofErr w:type="gramEnd"/>
-      <w:r>
-        <w:t xml:space="preserve"> is hiervan een </w:t>
-      </w:r>
-      <w:proofErr w:type="spellStart"/>
-      <w:r>
-        <w:t>subfolder</w:t>
-      </w:r>
-      <w:proofErr w:type="spellEnd"/>
-      <w:r>
-        <w:t xml:space="preserve">, GIT </w:t>
-      </w:r>
-      <w:proofErr w:type="spellStart"/>
-      <w:r>
-        <w:t>repo</w:t>
-      </w:r>
-      <w:proofErr w:type="spellEnd"/>
-      <w:r>
-        <w:t xml:space="preserve"> bewaart ook de koersinformatie</w:t>
-      </w:r>
-    </w:p>
-    <w:p>
-      <w:pPr>
-        <w:pStyle w:val="Lijstalinea"/>
+      <w:r>
+        <w:t>stockprices is hiervan een subfolder, GIT repo bewaart ook de koersinformatie</w:t>
+      </w:r>
+    </w:p>
+    <w:p>
+      <w:pPr>
+        <w:pStyle w:val="ListParagraph"/>
         <w:numPr>
           <w:ilvl w:val="0"/>
           <w:numId w:val="1"/>
         </w:numPr>
       </w:pPr>
       <w:r>
-        <w:t xml:space="preserve">Webapplicatie is hiervan een </w:t>
-      </w:r>
-      <w:proofErr w:type="spellStart"/>
-      <w:r>
-        <w:t>subfolder</w:t>
-      </w:r>
-      <w:proofErr w:type="spellEnd"/>
-      <w:r>
-        <w:t xml:space="preserve">, bevat de </w:t>
-      </w:r>
-      <w:proofErr w:type="spellStart"/>
-      <w:r>
-        <w:t>subfolders</w:t>
-      </w:r>
-      <w:proofErr w:type="spellEnd"/>
-      <w:r>
-        <w:t xml:space="preserve"> voor de microservices</w:t>
-      </w:r>
-    </w:p>
-    <w:p>
-      <w:pPr>
-        <w:pStyle w:val="Lijstalinea"/>
+        <w:t>Webapplicatie is hiervan een subfolder, bevat de subfolders voor de microservices</w:t>
+      </w:r>
+    </w:p>
+    <w:p>
+      <w:pPr>
+        <w:pStyle w:val="ListParagraph"/>
       </w:pPr>
       <w:r>
         <w:t>Koersenmodule</w:t>
@@ -151,7 +92,7 @@
     </w:p>
     <w:p>
       <w:pPr>
-        <w:pStyle w:val="Lijstalinea"/>
+        <w:pStyle w:val="ListParagraph"/>
       </w:pPr>
       <w:r>
         <w:t>Beleggingspakket</w:t>
@@ -159,82 +100,53 @@
     </w:p>
     <w:p>
       <w:pPr>
-        <w:pStyle w:val="Lijstalinea"/>
-      </w:pPr>
-    </w:p>
-    <w:p>
-      <w:pPr>
-        <w:pStyle w:val="Lijstalinea"/>
+        <w:pStyle w:val="ListParagraph"/>
+      </w:pPr>
+    </w:p>
+    <w:p>
+      <w:pPr>
+        <w:pStyle w:val="ListParagraph"/>
         <w:ind w:left="0"/>
         <w:jc w:val="both"/>
       </w:pPr>
       <w:r>
-        <w:t xml:space="preserve">Beleggingspakket wordt buiten </w:t>
-      </w:r>
-      <w:proofErr w:type="spellStart"/>
-      <w:r>
-        <w:t>url</w:t>
-      </w:r>
-      <w:proofErr w:type="spellEnd"/>
-      <w:r>
-        <w:t xml:space="preserve"> om opgestart.</w:t>
-      </w:r>
-    </w:p>
-    <w:p>
-      <w:pPr>
-        <w:pStyle w:val="Lijstalinea"/>
+        <w:t>Beleggingspakket wordt buiten url om opgestart.</w:t>
+      </w:r>
+    </w:p>
+    <w:p>
+      <w:pPr>
+        <w:pStyle w:val="ListParagraph"/>
         <w:ind w:left="0"/>
         <w:jc w:val="both"/>
       </w:pPr>
       <w:r>
-        <w:t xml:space="preserve">Koersenmodule heeft momenteel een REST </w:t>
-      </w:r>
-      <w:proofErr w:type="spellStart"/>
-      <w:r>
-        <w:t>endpoint</w:t>
-      </w:r>
-      <w:proofErr w:type="spellEnd"/>
-      <w:r>
-        <w:t>:</w:t>
-      </w:r>
-    </w:p>
-    <w:p>
-      <w:pPr>
-        <w:pStyle w:val="Lijstalinea"/>
+        <w:t>Koersenmodule heeft momenteel een REST endpoint:</w:t>
+      </w:r>
+    </w:p>
+    <w:p>
+      <w:pPr>
+        <w:pStyle w:val="ListParagraph"/>
         <w:ind w:left="0"/>
         <w:jc w:val="both"/>
       </w:pPr>
     </w:p>
     <w:p>
       <w:pPr>
-        <w:pStyle w:val="Lijstalinea"/>
+        <w:pStyle w:val="ListParagraph"/>
         <w:ind w:left="0"/>
         <w:jc w:val="both"/>
       </w:pPr>
-      <w:proofErr w:type="gramStart"/>
-      <w:r>
-        <w:t>localhost</w:t>
-      </w:r>
-      <w:proofErr w:type="gramEnd"/>
-      <w:r>
-        <w:t>:8080/koersen/verversen</w:t>
+      <w:r>
+        <w:t>localhost:8080/koersen/verversen</w:t>
       </w:r>
       <w:r>
         <w:br/>
-        <w:t>localhost:8080/koersen/</w:t>
-      </w:r>
-      <w:proofErr w:type="spellStart"/>
-      <w:r>
-        <w:t>verversen?eindJaar</w:t>
-      </w:r>
-      <w:proofErr w:type="spellEnd"/>
-      <w:r>
-        <w:t>=2020&amp;eindMaand=08</w:t>
-      </w:r>
-    </w:p>
-    <w:p>
-      <w:pPr>
-        <w:pStyle w:val="Lijstalinea"/>
+        <w:t>localhost:8080/koersen/verversen?eindJaar=2020&amp;eindMaand=08</w:t>
+      </w:r>
+    </w:p>
+    <w:p>
+      <w:pPr>
+        <w:pStyle w:val="ListParagraph"/>
         <w:ind w:left="0"/>
         <w:jc w:val="both"/>
       </w:pPr>
@@ -246,7 +158,7 @@
     </w:p>
     <w:p>
       <w:pPr>
-        <w:pStyle w:val="Lijstalinea"/>
+        <w:pStyle w:val="ListParagraph"/>
         <w:ind w:left="0"/>
         <w:jc w:val="both"/>
       </w:pPr>
@@ -256,14 +168,14 @@
     </w:p>
     <w:p>
       <w:pPr>
-        <w:pStyle w:val="Lijstalinea"/>
+        <w:pStyle w:val="ListParagraph"/>
         <w:ind w:left="0"/>
         <w:jc w:val="both"/>
       </w:pPr>
     </w:p>
     <w:p>
       <w:pPr>
-        <w:pStyle w:val="Kop2"/>
+        <w:pStyle w:val="Heading2"/>
       </w:pPr>
       <w:r>
         <w:t>Fouten:</w:t>
@@ -271,14 +183,14 @@
     </w:p>
     <w:p>
       <w:pPr>
-        <w:pStyle w:val="Lijstalinea"/>
+        <w:pStyle w:val="ListParagraph"/>
         <w:ind w:left="0"/>
         <w:jc w:val="both"/>
       </w:pPr>
     </w:p>
     <w:tbl>
       <w:tblPr>
-        <w:tblStyle w:val="Tabelraster"/>
+        <w:tblStyle w:val="TableGrid"/>
         <w:tblW w:w="0" w:type="auto"/>
         <w:tblLook w:val="04A0" w:firstRow="1" w:lastRow="0" w:firstColumn="1" w:lastColumn="0" w:noHBand="0" w:noVBand="1"/>
       </w:tblPr>
@@ -292,7 +204,7 @@
           </w:tcPr>
           <w:p>
             <w:pPr>
-              <w:pStyle w:val="Lijstalinea"/>
+              <w:pStyle w:val="ListParagraph"/>
               <w:ind w:left="0"/>
               <w:jc w:val="both"/>
               <w:rPr>
@@ -303,14 +215,7 @@
               <w:rPr>
                 <w:lang w:val="nl-NL"/>
               </w:rPr>
-              <w:t>B</w:t>
-            </w:r>
-            <w:proofErr w:type="gramStart"/>
-            <w:r>
-              <w:rPr>
-                <w:lang w:val="nl-NL"/>
-              </w:rPr>
-              <w:t xml:space="preserve">001 </w:t>
+              <w:t xml:space="preserve">B001 </w:t>
             </w:r>
             <w:r>
               <w:rPr>
@@ -318,11 +223,10 @@
               </w:rPr>
               <w:t xml:space="preserve"> Opgelost</w:t>
             </w:r>
-            <w:proofErr w:type="gramEnd"/>
-          </w:p>
-          <w:p>
-            <w:pPr>
-              <w:pStyle w:val="Lijstalinea"/>
+          </w:p>
+          <w:p>
+            <w:pPr>
+              <w:pStyle w:val="ListParagraph"/>
               <w:ind w:left="0"/>
               <w:jc w:val="both"/>
               <w:rPr>
@@ -332,7 +236,7 @@
           </w:p>
           <w:p>
             <w:pPr>
-              <w:pStyle w:val="Lijstalinea"/>
+              <w:pStyle w:val="ListParagraph"/>
               <w:ind w:left="0"/>
               <w:jc w:val="both"/>
               <w:rPr>
@@ -348,7 +252,7 @@
           </w:p>
           <w:p>
             <w:pPr>
-              <w:pStyle w:val="Lijstalinea"/>
+              <w:pStyle w:val="ListParagraph"/>
               <w:ind w:left="0"/>
               <w:jc w:val="both"/>
               <w:rPr>
@@ -364,7 +268,7 @@
           </w:p>
           <w:p>
             <w:pPr>
-              <w:pStyle w:val="Lijstalinea"/>
+              <w:pStyle w:val="ListParagraph"/>
               <w:ind w:left="0"/>
               <w:jc w:val="both"/>
               <w:rPr>
@@ -382,21 +286,7 @@
               <w:rPr>
                 <w:lang w:val="nl-NL"/>
               </w:rPr>
-              <w:t xml:space="preserve">Bij aankoop </w:t>
-            </w:r>
-            <w:proofErr w:type="spellStart"/>
-            <w:r>
-              <w:rPr>
-                <w:lang w:val="nl-NL"/>
-              </w:rPr>
-              <w:t>bestens</w:t>
-            </w:r>
-            <w:proofErr w:type="spellEnd"/>
-            <w:r>
-              <w:rPr>
-                <w:lang w:val="nl-NL"/>
-              </w:rPr>
-              <w:t xml:space="preserve"> wordt</w:t>
+              <w:t>Bij aankoop bestens wordt</w:t>
             </w:r>
             <w:r>
               <w:rPr>
@@ -442,7 +332,7 @@
           </w:p>
           <w:p>
             <w:pPr>
-              <w:pStyle w:val="Lijstalinea"/>
+              <w:pStyle w:val="ListParagraph"/>
               <w:ind w:left="0"/>
               <w:jc w:val="both"/>
               <w:rPr>
@@ -467,54 +357,12 @@
               <w:rPr>
                 <w:lang w:val="nl-NL"/>
               </w:rPr>
-              <w:t xml:space="preserve"> dag. De knop moet zijn </w:t>
-            </w:r>
-            <w:proofErr w:type="spellStart"/>
-            <w:r>
-              <w:rPr>
-                <w:lang w:val="nl-NL"/>
-              </w:rPr>
-              <w:t>uitgegrijsd</w:t>
-            </w:r>
-            <w:proofErr w:type="spellEnd"/>
-            <w:r>
-              <w:rPr>
-                <w:lang w:val="nl-NL"/>
-              </w:rPr>
-              <w:t xml:space="preserve"> als de laatst in de grafiek getoonde </w:t>
-            </w:r>
-            <w:proofErr w:type="spellStart"/>
-            <w:r>
-              <w:rPr>
-                <w:lang w:val="nl-NL"/>
-              </w:rPr>
-              <w:t>candle</w:t>
-            </w:r>
-            <w:proofErr w:type="spellEnd"/>
-            <w:r>
-              <w:rPr>
-                <w:lang w:val="nl-NL"/>
-              </w:rPr>
-              <w:t xml:space="preserve"> de </w:t>
-            </w:r>
-            <w:proofErr w:type="spellStart"/>
-            <w:r>
-              <w:rPr>
-                <w:lang w:val="nl-NL"/>
-              </w:rPr>
-              <w:t>candle</w:t>
-            </w:r>
-            <w:proofErr w:type="spellEnd"/>
-            <w:r>
-              <w:rPr>
-                <w:lang w:val="nl-NL"/>
-              </w:rPr>
-              <w:t xml:space="preserve"> is van de laatste beursdag in de reeks.</w:t>
-            </w:r>
-          </w:p>
-          <w:p>
-            <w:pPr>
-              <w:pStyle w:val="Lijstalinea"/>
+              <w:t xml:space="preserve"> dag. De knop moet zijn uitgegrijsd als de laatst in de grafiek getoonde candle de candle is van de laatste beursdag in de reeks.</w:t>
+            </w:r>
+          </w:p>
+          <w:p>
+            <w:pPr>
+              <w:pStyle w:val="ListParagraph"/>
               <w:ind w:left="0"/>
               <w:jc w:val="both"/>
               <w:rPr>
@@ -524,7 +372,7 @@
           </w:p>
           <w:p>
             <w:pPr>
-              <w:pStyle w:val="Lijstalinea"/>
+              <w:pStyle w:val="ListParagraph"/>
               <w:ind w:left="0"/>
               <w:jc w:val="both"/>
               <w:rPr>
@@ -546,7 +394,7 @@
           </w:p>
           <w:p>
             <w:pPr>
-              <w:pStyle w:val="Lijstalinea"/>
+              <w:pStyle w:val="ListParagraph"/>
               <w:ind w:left="0"/>
               <w:jc w:val="both"/>
               <w:rPr>
@@ -556,7 +404,7 @@
           </w:p>
           <w:p>
             <w:pPr>
-              <w:pStyle w:val="Lijstalinea"/>
+              <w:pStyle w:val="ListParagraph"/>
               <w:ind w:left="0"/>
               <w:jc w:val="both"/>
               <w:rPr>
@@ -566,7 +414,7 @@
           </w:p>
           <w:p>
             <w:pPr>
-              <w:pStyle w:val="Lijstalinea"/>
+              <w:pStyle w:val="ListParagraph"/>
               <w:ind w:left="0"/>
               <w:jc w:val="both"/>
               <w:rPr>
@@ -588,7 +436,7 @@
           </w:p>
           <w:p>
             <w:pPr>
-              <w:pStyle w:val="Lijstalinea"/>
+              <w:pStyle w:val="ListParagraph"/>
               <w:ind w:left="0"/>
               <w:jc w:val="both"/>
               <w:rPr>
@@ -599,21 +447,17 @@
         </w:tc>
       </w:tr>
     </w:tbl>
-    <w:p>
-      <w:r>
-        <w:br w:type="page"/>
-      </w:r>
-    </w:p>
-    <w:p>
-      <w:pPr>
-        <w:pStyle w:val="Lijstalinea"/>
+    <w:p/>
+    <w:p>
+      <w:pPr>
+        <w:pStyle w:val="ListParagraph"/>
         <w:ind w:left="0"/>
         <w:jc w:val="both"/>
       </w:pPr>
     </w:p>
     <w:p>
       <w:pPr>
-        <w:pStyle w:val="Kop2"/>
+        <w:pStyle w:val="Heading2"/>
       </w:pPr>
       <w:r>
         <w:t>Wensen:</w:t>
@@ -621,14 +465,14 @@
     </w:p>
     <w:p>
       <w:pPr>
-        <w:pStyle w:val="Lijstalinea"/>
+        <w:pStyle w:val="ListParagraph"/>
         <w:ind w:left="0"/>
         <w:jc w:val="both"/>
       </w:pPr>
     </w:p>
     <w:tbl>
       <w:tblPr>
-        <w:tblStyle w:val="Tabelraster"/>
+        <w:tblStyle w:val="TableGrid"/>
         <w:tblW w:w="0" w:type="auto"/>
         <w:tblLook w:val="04A0" w:firstRow="1" w:lastRow="0" w:firstColumn="1" w:lastColumn="0" w:noHBand="0" w:noVBand="1"/>
       </w:tblPr>
@@ -695,6 +539,26 @@
               <w:rPr>
                 <w:lang w:val="nl-NL"/>
               </w:rPr>
+              <w:t>Zie ook verderop de afhandeling van orders middels sequentiediagrammen en flow diagram.</w:t>
+            </w:r>
+          </w:p>
+          <w:p>
+            <w:pPr>
+              <w:rPr>
+                <w:lang w:val="nl-NL"/>
+              </w:rPr>
+            </w:pPr>
+          </w:p>
+          <w:p>
+            <w:pPr>
+              <w:rPr>
+                <w:lang w:val="nl-NL"/>
+              </w:rPr>
+            </w:pPr>
+            <w:r>
+              <w:rPr>
+                <w:lang w:val="nl-NL"/>
+              </w:rPr>
               <w:t>Schatting: ongeveer 1 dag</w:t>
             </w:r>
           </w:p>
@@ -721,13 +585,7 @@
               <w:rPr>
                 <w:lang w:val="nl-NL"/>
               </w:rPr>
-              <w:t>2</w:t>
-            </w:r>
-            <w:r>
-              <w:rPr>
-                <w:lang w:val="nl-NL"/>
-              </w:rPr>
-              <w:t xml:space="preserve">   Tijdelijke dagkoers voor huidige handelsdag ophalen en tonen</w:t>
+              <w:t>2   Tijdelijke dagkoers voor huidige handelsdag ophalen en tonen</w:t>
             </w:r>
             <w:r>
               <w:rPr>
@@ -746,26 +604,20 @@
               <w:rPr>
                 <w:lang w:val="nl-NL"/>
               </w:rPr>
-              <w:t>Vaak is er behoefte aan om in de grafieken en bij het maken van beleggingsbeslissingen deze laatste dag in de grafieken op te nemen. Wens is dan ook om de dagkoersen erbij te hebben in de grafiek.</w:t>
-            </w:r>
-            <w:r>
-              <w:rPr>
-                <w:lang w:val="nl-NL"/>
-              </w:rPr>
-              <w:t xml:space="preserve"> </w:t>
-            </w:r>
-          </w:p>
-          <w:p>
-            <w:pPr>
-              <w:pStyle w:val="Lijstalinea"/>
-              <w:rPr>
-                <w:lang w:val="nl-NL"/>
-              </w:rPr>
-            </w:pPr>
-          </w:p>
-          <w:p>
-            <w:pPr>
-              <w:pStyle w:val="Lijstalinea"/>
+              <w:t xml:space="preserve">Vaak is er behoefte aan om in de grafieken en bij het maken van beleggingsbeslissingen deze laatste dag in de grafieken op te nemen. Wens is dan ook om de dagkoersen erbij te hebben in de grafiek. </w:t>
+            </w:r>
+          </w:p>
+          <w:p>
+            <w:pPr>
+              <w:pStyle w:val="ListParagraph"/>
+              <w:rPr>
+                <w:lang w:val="nl-NL"/>
+              </w:rPr>
+            </w:pPr>
+          </w:p>
+          <w:p>
+            <w:pPr>
+              <w:pStyle w:val="ListParagraph"/>
               <w:numPr>
                 <w:ilvl w:val="0"/>
                 <w:numId w:val="1"/>
@@ -778,21 +630,7 @@
               <w:rPr>
                 <w:lang w:val="nl-NL"/>
               </w:rPr>
-              <w:t xml:space="preserve">Eventueel in de grafiek een indicatie opnemen bij de laatste </w:t>
-            </w:r>
-            <w:proofErr w:type="spellStart"/>
-            <w:r>
-              <w:rPr>
-                <w:lang w:val="nl-NL"/>
-              </w:rPr>
-              <w:t>candle</w:t>
-            </w:r>
-            <w:proofErr w:type="spellEnd"/>
-            <w:r>
-              <w:rPr>
-                <w:lang w:val="nl-NL"/>
-              </w:rPr>
-              <w:t xml:space="preserve"> (zodat duidelijk is dat de </w:t>
+              <w:t xml:space="preserve">Eventueel in de grafiek een indicatie opnemen bij de laatste candle (zodat duidelijk is dat de </w:t>
             </w:r>
             <w:r>
               <w:rPr>
@@ -800,19 +638,11 @@
               </w:rPr>
               <w:t xml:space="preserve">koersen bij de laatste </w:t>
             </w:r>
-            <w:proofErr w:type="spellStart"/>
-            <w:r>
-              <w:rPr>
-                <w:lang w:val="nl-NL"/>
-              </w:rPr>
-              <w:t>candle</w:t>
-            </w:r>
-            <w:proofErr w:type="spellEnd"/>
-            <w:r>
-              <w:rPr>
-                <w:lang w:val="nl-NL"/>
-              </w:rPr>
-              <w:t xml:space="preserve"> nog niet definitief </w:t>
+            <w:r>
+              <w:rPr>
+                <w:lang w:val="nl-NL"/>
+              </w:rPr>
+              <w:t xml:space="preserve">candle nog niet definitief </w:t>
             </w:r>
             <w:r>
               <w:rPr>
@@ -823,7 +653,7 @@
           </w:p>
           <w:p>
             <w:pPr>
-              <w:pStyle w:val="Lijstalinea"/>
+              <w:pStyle w:val="ListParagraph"/>
               <w:numPr>
                 <w:ilvl w:val="0"/>
                 <w:numId w:val="1"/>
@@ -910,13 +740,7 @@
               <w:rPr>
                 <w:lang w:val="nl-NL"/>
               </w:rPr>
-              <w:t xml:space="preserve">   </w:t>
-            </w:r>
-            <w:r>
-              <w:rPr>
-                <w:lang w:val="nl-NL"/>
-              </w:rPr>
-              <w:t xml:space="preserve">Signalen </w:t>
+              <w:t xml:space="preserve">   Signalen </w:t>
             </w:r>
             <w:r>
               <w:rPr>
@@ -954,7 +778,7 @@
           </w:p>
           <w:p>
             <w:pPr>
-              <w:pStyle w:val="Lijstalinea"/>
+              <w:pStyle w:val="ListParagraph"/>
               <w:numPr>
                 <w:ilvl w:val="0"/>
                 <w:numId w:val="3"/>
@@ -984,7 +808,7 @@
           </w:p>
           <w:p>
             <w:pPr>
-              <w:pStyle w:val="Lijstalinea"/>
+              <w:pStyle w:val="ListParagraph"/>
               <w:numPr>
                 <w:ilvl w:val="0"/>
                 <w:numId w:val="3"/>
@@ -1002,7 +826,7 @@
           </w:p>
           <w:p>
             <w:pPr>
-              <w:pStyle w:val="Lijstalinea"/>
+              <w:pStyle w:val="ListParagraph"/>
               <w:rPr>
                 <w:lang w:val="nl-NL"/>
               </w:rPr>
@@ -1020,9 +844,100 @@
               </w:rPr>
               <w:t>Geschat op 1 dag per indicator</w:t>
             </w:r>
+          </w:p>
+          <w:p>
+            <w:pPr>
+              <w:rPr>
+                <w:lang w:val="nl-NL"/>
+              </w:rPr>
+            </w:pPr>
+          </w:p>
+          <w:p>
+            <w:pPr>
+              <w:rPr>
+                <w:lang w:val="nl-NL"/>
+              </w:rPr>
+            </w:pPr>
+          </w:p>
+          <w:p>
+            <w:pPr>
+              <w:pStyle w:val="ListParagraph"/>
+              <w:rPr>
+                <w:lang w:val="nl-NL"/>
+              </w:rPr>
+            </w:pPr>
           </w:p>
         </w:tc>
       </w:tr>
+    </w:tbl>
+    <w:p/>
+    <w:p>
+      <w:r>
+        <w:br w:type="page"/>
+      </w:r>
+    </w:p>
+    <w:p/>
+    <w:p>
+      <w:pPr>
+        <w:pStyle w:val="Heading3"/>
+      </w:pPr>
+      <w:r>
+        <w:t>Zaterdag 24 okt 2020 –</w:t>
+      </w:r>
+      <w:r>
+        <w:t xml:space="preserve"> Einde sprint</w:t>
+      </w:r>
+    </w:p>
+    <w:p/>
+    <w:p>
+      <w:r>
+        <w:t xml:space="preserve">Sprintdoel niet gehaald, </w:t>
+      </w:r>
+      <w:r>
+        <w:t xml:space="preserve">grotendeels </w:t>
+      </w:r>
+      <w:r>
+        <w:t xml:space="preserve">gelukt om portefeuille op te slaan (W001) maar hier zijn nog wat problemen mee (met name synchronisatie vanuit de verschillende schermen). Daarnaast de fout B001 opgelost </w:t>
+      </w:r>
+    </w:p>
+    <w:p>
+      <w:r>
+        <w:t xml:space="preserve">Het implementeren van het opslaan </w:t>
+      </w:r>
+      <w:r>
+        <w:t xml:space="preserve">en ophalen van de portefeuille </w:t>
+      </w:r>
+      <w:r>
+        <w:t>heeft ongeveer 12 uur gekost tot nu toe (schat ik).</w:t>
+      </w:r>
+    </w:p>
+    <w:p>
+      <w:r>
+        <w:t xml:space="preserve">Voor het oplossen van de synchronisatieproblemen maak ik een aparte </w:t>
+      </w:r>
+      <w:r>
+        <w:t>wijziging (W004</w:t>
+      </w:r>
+      <w:r>
+        <w:t>).</w:t>
+      </w:r>
+    </w:p>
+    <w:p/>
+    <w:p>
+      <w:r>
+        <w:t>Er zijn verder nog wat problemen:</w:t>
+      </w:r>
+    </w:p>
+    <w:p/>
+    <w:tbl>
+      <w:tblPr>
+        <w:tblStyle w:val="TableGrid"/>
+        <w:tblW w:w="0" w:type="auto"/>
+        <w:tblLook w:val="04A0" w:firstRow="1" w:lastRow="0" w:firstColumn="1" w:lastColumn="0" w:noHBand="0" w:noVBand="1"/>
+      </w:tblPr>
+      <w:tblGrid>
+        <w:gridCol w:w="9062"/>
+      </w:tblGrid>
       <w:tr>
         <w:tc>
           <w:tcPr>
@@ -1038,127 +953,512 @@
               <w:rPr>
                 <w:lang w:val="nl-NL"/>
               </w:rPr>
-              <w:t>W00</w:t>
-            </w:r>
-            <w:r>
-              <w:rPr>
-                <w:lang w:val="nl-NL"/>
-              </w:rPr>
-              <w:t>4</w:t>
-            </w:r>
-            <w:r>
-              <w:rPr>
-                <w:lang w:val="nl-NL"/>
-              </w:rPr>
-              <w:t xml:space="preserve">   Betekenis van signalen onderzoeken </w:t>
-            </w:r>
-            <w:r>
-              <w:rPr>
-                <w:lang w:val="nl-NL"/>
-              </w:rPr>
-              <w:t>(statistisch) en zichtbaar maken</w:t>
-            </w:r>
-          </w:p>
-          <w:p>
-            <w:pPr>
-              <w:rPr>
-                <w:lang w:val="nl-NL"/>
-              </w:rPr>
-            </w:pPr>
-          </w:p>
-          <w:p>
-            <w:pPr>
-              <w:rPr>
-                <w:lang w:val="nl-NL"/>
-              </w:rPr>
-            </w:pPr>
-            <w:r>
-              <w:rPr>
-                <w:lang w:val="nl-NL"/>
-              </w:rPr>
-              <w:t>Bepaalde vragen rondom de betrouwbaarheid van signalen van indicatoren inzichtelijk maken</w:t>
-            </w:r>
-            <w:r>
-              <w:rPr>
-                <w:lang w:val="nl-NL"/>
-              </w:rPr>
-              <w:t xml:space="preserve"> via een aantal </w:t>
-            </w:r>
-            <w:proofErr w:type="spellStart"/>
-            <w:r>
-              <w:rPr>
-                <w:lang w:val="nl-NL"/>
-              </w:rPr>
-              <w:t>queries</w:t>
-            </w:r>
-            <w:proofErr w:type="spellEnd"/>
-            <w:r>
-              <w:rPr>
-                <w:lang w:val="nl-NL"/>
-              </w:rPr>
-              <w:t xml:space="preserve"> op historische data: bijvoorbeeld, hoe groot de kans is bij een </w:t>
-            </w:r>
-            <w:proofErr w:type="spellStart"/>
-            <w:r>
-              <w:rPr>
-                <w:lang w:val="nl-NL"/>
-              </w:rPr>
-              <w:t>macd</w:t>
-            </w:r>
-            <w:proofErr w:type="spellEnd"/>
-            <w:r>
-              <w:rPr>
-                <w:lang w:val="nl-NL"/>
-              </w:rPr>
-              <w:t xml:space="preserve"> koopsignaal dat de koers inderdaad gaat stijgen. Gemiddelde stijging en daling binnen een week na dat signaal. </w:t>
-            </w:r>
-          </w:p>
-          <w:p>
-            <w:pPr>
-              <w:rPr>
-                <w:lang w:val="nl-NL"/>
-              </w:rPr>
-            </w:pPr>
-          </w:p>
-          <w:p>
-            <w:pPr>
-              <w:rPr>
-                <w:lang w:val="nl-NL"/>
-              </w:rPr>
-            </w:pPr>
-            <w:r>
-              <w:rPr>
-                <w:lang w:val="nl-NL"/>
-              </w:rPr>
-              <w:t>In principe kun je hier een tijdelijke functie voor maken die in het grafiekenscherm dit inzichtelijk maakt bij de verschillende indicatoren die al in beeld zijn via een stukje tekst.</w:t>
-            </w:r>
-          </w:p>
-          <w:p>
-            <w:pPr>
-              <w:rPr>
-                <w:lang w:val="nl-NL"/>
-              </w:rPr>
-            </w:pPr>
-          </w:p>
-          <w:p>
-            <w:pPr>
-              <w:rPr>
-                <w:lang w:val="nl-NL"/>
-              </w:rPr>
-            </w:pPr>
-            <w:r>
-              <w:rPr>
-                <w:lang w:val="nl-NL"/>
-              </w:rPr>
-              <w:t>Geschat op 1 dag per indicator</w:t>
+              <w:t>W005  Tonen totale portefeuillewaarde</w:t>
+            </w:r>
+            <w:r>
+              <w:rPr>
+                <w:lang w:val="nl-NL"/>
+              </w:rPr>
+              <w:t xml:space="preserve"> en totale winst/verlies</w:t>
+            </w:r>
+            <w:r>
+              <w:rPr>
+                <w:lang w:val="nl-NL"/>
+              </w:rPr>
+              <w:t xml:space="preserve"> (exclusief opties)</w:t>
+            </w:r>
+          </w:p>
+          <w:p>
+            <w:pPr>
+              <w:rPr>
+                <w:lang w:val="nl-NL"/>
+              </w:rPr>
+            </w:pPr>
+            <w:r>
+              <w:rPr>
+                <w:lang w:val="nl-NL"/>
+              </w:rPr>
+              <w:t>In de portefeuille tonen hoeveel de totale winst/verlies is aan de hand van de posities. Merk op dat dit nog wat lastig wordt zodra optie</w:t>
+            </w:r>
+            <w:r>
+              <w:rPr>
+                <w:lang w:val="nl-NL"/>
+              </w:rPr>
+              <w:t>orders en optietransacties</w:t>
+            </w:r>
+            <w:r>
+              <w:rPr>
+                <w:lang w:val="nl-NL"/>
+              </w:rPr>
+              <w:t xml:space="preserve"> toegevoegd kunnen worden. </w:t>
+            </w:r>
+            <w:r>
+              <w:rPr>
+                <w:lang w:val="nl-NL"/>
+              </w:rPr>
+              <w:t>De waarden van openstaande optieposities kan geschat worden aan de hand van de black-scholes waarde en de geschatte volatiliteit of door middel van het zelf inbrengen van de laatste waarde van de optie.</w:t>
+            </w:r>
+          </w:p>
+          <w:p>
+            <w:pPr>
+              <w:rPr>
+                <w:lang w:val="nl-NL"/>
+              </w:rPr>
+            </w:pPr>
+          </w:p>
+          <w:p>
+            <w:pPr>
+              <w:rPr>
+                <w:lang w:val="nl-NL"/>
+              </w:rPr>
+            </w:pPr>
+            <w:r>
+              <w:rPr>
+                <w:lang w:val="nl-NL"/>
+              </w:rPr>
+              <w:t>Per positie tonen hoeveel die waard is.</w:t>
+            </w:r>
+          </w:p>
+          <w:p>
+            <w:pPr>
+              <w:rPr>
+                <w:lang w:val="nl-NL"/>
+              </w:rPr>
+            </w:pPr>
+          </w:p>
+          <w:p>
+            <w:pPr>
+              <w:rPr>
+                <w:lang w:val="nl-NL"/>
+              </w:rPr>
+            </w:pPr>
+            <w:r>
+              <w:rPr>
+                <w:lang w:val="nl-NL"/>
+              </w:rPr>
+              <w:t>Geschat ongeveer halve dag</w:t>
             </w:r>
           </w:p>
         </w:tc>
       </w:tr>
     </w:tbl>
-    <w:p>
-      <w:pPr>
-        <w:pStyle w:val="Lijstalinea"/>
+    <w:p/>
+    <w:p>
+      <w:r>
+        <w:t>Het lijkt redelijk om W005 en W004 op te nemen in de nieuwe sprint. Tevens lijkt het redelijk om de branch feature_webapplicatie nu te mergen met de main branch.</w:t>
+      </w:r>
+      <w:bookmarkStart w:id="0" w:name="_GoBack"/>
+      <w:bookmarkEnd w:id="0"/>
+    </w:p>
+    <w:p/>
+    <w:tbl>
+      <w:tblPr>
+        <w:tblStyle w:val="TableGrid"/>
+        <w:tblW w:w="0" w:type="auto"/>
+        <w:tblLook w:val="04A0" w:firstRow="1" w:lastRow="0" w:firstColumn="1" w:lastColumn="0" w:noHBand="0" w:noVBand="1"/>
+      </w:tblPr>
+      <w:tblGrid>
+        <w:gridCol w:w="9062"/>
+      </w:tblGrid>
+      <w:tr>
+        <w:tc>
+          <w:tcPr>
+            <w:tcW w:w="9062" w:type="dxa"/>
+          </w:tcPr>
+          <w:p>
+            <w:pPr>
+              <w:rPr>
+                <w:lang w:val="nl-NL"/>
+              </w:rPr>
+            </w:pPr>
+            <w:r>
+              <w:rPr>
+                <w:lang w:val="nl-NL"/>
+              </w:rPr>
+              <w:t>W00</w:t>
+            </w:r>
+            <w:r>
+              <w:rPr>
+                <w:lang w:val="nl-NL"/>
+              </w:rPr>
+              <w:t>4</w:t>
+            </w:r>
+            <w:r>
+              <w:rPr>
+                <w:lang w:val="nl-NL"/>
+              </w:rPr>
+              <w:t xml:space="preserve"> Schermen synchroniseren met p</w:t>
+            </w:r>
+            <w:r>
+              <w:rPr>
+                <w:lang w:val="nl-NL"/>
+              </w:rPr>
+              <w:t>ortefeuille indien van toepassing</w:t>
+            </w:r>
+          </w:p>
+          <w:p>
+            <w:pPr>
+              <w:rPr>
+                <w:lang w:val="nl-NL"/>
+              </w:rPr>
+            </w:pPr>
+          </w:p>
+          <w:p>
+            <w:r>
+              <w:t>Grafiekenscherm</w:t>
+            </w:r>
+          </w:p>
+          <w:p>
+            <w:pPr>
+              <w:pStyle w:val="ListParagraph"/>
+              <w:numPr>
+                <w:ilvl w:val="0"/>
+                <w:numId w:val="11"/>
+              </w:numPr>
+              <w:rPr>
+                <w:lang w:val="nl-NL"/>
+              </w:rPr>
+            </w:pPr>
+            <w:r>
+              <w:rPr>
+                <w:lang w:val="nl-NL"/>
+              </w:rPr>
+              <w:t xml:space="preserve">Grafiekenscherm controller moet een indicatie krijgen of het grafiekenscherm geopend is vanuit Main() of vanuit Portefeuille. </w:t>
+            </w:r>
+          </w:p>
+          <w:p>
+            <w:pPr>
+              <w:pStyle w:val="ListParagraph"/>
+              <w:numPr>
+                <w:ilvl w:val="0"/>
+                <w:numId w:val="11"/>
+              </w:numPr>
+              <w:rPr>
+                <w:lang w:val="nl-NL"/>
+              </w:rPr>
+            </w:pPr>
+            <w:r>
+              <w:rPr>
+                <w:lang w:val="nl-NL"/>
+              </w:rPr>
+              <w:t>Grafiekenscherm controller krijgt een einddatum_portefeuille attribuut dat gevuld wordt met de einddatum van de portefeuille indien het scherm vanuit de portefeuille is geopend.</w:t>
+            </w:r>
+          </w:p>
+          <w:p>
+            <w:pPr>
+              <w:pStyle w:val="ListParagraph"/>
+              <w:numPr>
+                <w:ilvl w:val="0"/>
+                <w:numId w:val="11"/>
+              </w:numPr>
+              <w:rPr>
+                <w:lang w:val="nl-NL"/>
+              </w:rPr>
+            </w:pPr>
+            <w:r>
+              <w:rPr>
+                <w:lang w:val="nl-NL"/>
+              </w:rPr>
+              <w:t>Knop Portefeuille openen vanuit grafiekenscherm moet weg</w:t>
+            </w:r>
+          </w:p>
+          <w:p>
+            <w:pPr>
+              <w:pStyle w:val="ListParagraph"/>
+              <w:numPr>
+                <w:ilvl w:val="0"/>
+                <w:numId w:val="11"/>
+              </w:numPr>
+              <w:rPr>
+                <w:lang w:val="nl-NL"/>
+              </w:rPr>
+            </w:pPr>
+            <w:r>
+              <w:rPr>
+                <w:lang w:val="nl-NL"/>
+              </w:rPr>
+              <w:t>Het is vanuit het grafiekenscherm niet mogelijk om te scrollen tot na de einddatum_portefeuille indien deze datum van toepassing is.</w:t>
+            </w:r>
+          </w:p>
+          <w:p>
+            <w:pPr>
+              <w:pStyle w:val="ListParagraph"/>
+              <w:numPr>
+                <w:ilvl w:val="0"/>
+                <w:numId w:val="11"/>
+              </w:numPr>
+              <w:rPr>
+                <w:lang w:val="nl-NL"/>
+              </w:rPr>
+            </w:pPr>
+            <w:r>
+              <w:rPr>
+                <w:lang w:val="nl-NL"/>
+              </w:rPr>
+              <w:t>Knop orders verwerken (‘1 beursdag’) verdwijnt uit het grafiekenscherm</w:t>
+            </w:r>
+          </w:p>
+          <w:p>
+            <w:pPr>
+              <w:rPr>
+                <w:lang w:val="nl-NL"/>
+              </w:rPr>
+            </w:pPr>
+          </w:p>
+          <w:p>
+            <w:r>
+              <w:t>Portefeuillescherm</w:t>
+            </w:r>
+          </w:p>
+          <w:p>
+            <w:pPr>
+              <w:pStyle w:val="ListParagraph"/>
+              <w:numPr>
+                <w:ilvl w:val="0"/>
+                <w:numId w:val="12"/>
+              </w:numPr>
+              <w:rPr>
+                <w:lang w:val="nl-NL"/>
+              </w:rPr>
+            </w:pPr>
+            <w:r>
+              <w:rPr>
+                <w:lang w:val="nl-NL"/>
+              </w:rPr>
+              <w:t>Er is een lijst van Grafiekenschermen die vanuit Portefeuille zijn geopend aanwezig in de Portefeuillescherm controller. Zodra het grafiekenscherm wordt gesloten verdwijnt de bijbehorende verwijzing uit de lijst.</w:t>
+            </w:r>
+          </w:p>
+          <w:p>
+            <w:pPr>
+              <w:pStyle w:val="ListParagraph"/>
+              <w:numPr>
+                <w:ilvl w:val="0"/>
+                <w:numId w:val="12"/>
+              </w:numPr>
+              <w:rPr>
+                <w:lang w:val="nl-NL"/>
+              </w:rPr>
+            </w:pPr>
+            <w:r>
+              <w:rPr>
+                <w:lang w:val="nl-NL"/>
+              </w:rPr>
+              <w:t xml:space="preserve">Zodra het portefeuillescherm wordt gesloten worden eerst alle grafiekenschermen die geopend zijn vanuit het portefeuillescherm gesloten. </w:t>
+            </w:r>
+          </w:p>
+          <w:p>
+            <w:pPr>
+              <w:rPr>
+                <w:lang w:val="nl-NL"/>
+              </w:rPr>
+            </w:pPr>
+          </w:p>
+          <w:p>
+            <w:r>
+              <w:t>Hoofdscherm</w:t>
+            </w:r>
+          </w:p>
+          <w:p>
+            <w:pPr>
+              <w:pStyle w:val="ListParagraph"/>
+              <w:numPr>
+                <w:ilvl w:val="0"/>
+                <w:numId w:val="13"/>
+              </w:numPr>
+              <w:rPr>
+                <w:lang w:val="nl-NL"/>
+              </w:rPr>
+            </w:pPr>
+            <w:r>
+              <w:rPr>
+                <w:lang w:val="nl-NL"/>
+              </w:rPr>
+              <w:t xml:space="preserve">In de controller van het hoofdscherm  wordt bijgehouden of er een portefeuillescherm is geopend via een indicator. Zolang dat portefeuillescherm is geopend mag er geen ander portefeuillescherm worden geopend en mag er vanuit het hoofdscherm geen grafiek </w:t>
+            </w:r>
+            <w:r>
+              <w:rPr>
+                <w:lang w:val="nl-NL"/>
+              </w:rPr>
+              <w:lastRenderedPageBreak/>
+              <w:t>worden geopend. Zodra het portefeuillescherm wordt gesloten wordt deze indicator op “onwaar” gezet.</w:t>
+            </w:r>
+          </w:p>
+          <w:p>
+            <w:pPr>
+              <w:pStyle w:val="ListParagraph"/>
+              <w:numPr>
+                <w:ilvl w:val="0"/>
+                <w:numId w:val="13"/>
+              </w:numPr>
+              <w:rPr>
+                <w:lang w:val="nl-NL"/>
+              </w:rPr>
+            </w:pPr>
+            <w:r>
+              <w:rPr>
+                <w:lang w:val="nl-NL"/>
+              </w:rPr>
+              <w:t>In de controller van het hoofdscherm wordt middels een lijst bijgehouden of er een grafiekenscherm is geopend. Zolang dat grafiekenscherm is geopend mag er geen portefeuillescherm worden geopend. Zodra het grafiekenscherm wordt gesloten wordt het uit de lijst verwijderd.</w:t>
+            </w:r>
+          </w:p>
+          <w:p>
+            <w:pPr>
+              <w:pStyle w:val="ListParagraph"/>
+              <w:numPr>
+                <w:ilvl w:val="0"/>
+                <w:numId w:val="13"/>
+              </w:numPr>
+              <w:rPr>
+                <w:lang w:val="nl-NL"/>
+              </w:rPr>
+            </w:pPr>
+            <w:r>
+              <w:rPr>
+                <w:lang w:val="nl-NL"/>
+              </w:rPr>
+              <w:t>Zodra het hoofdscherm wordt gesloten worden alle geopende grafiekenschermen gesloten die vanuit het hoofdscherm zijn geopend. Indien er in plaats daarvan een portefeuille open staat wordt deze portefeuille gesloten alsmede alle grafiekenschermen die vanuit de portefeuille zijn geopend.</w:t>
+            </w:r>
+          </w:p>
+          <w:p>
+            <w:pPr>
+              <w:rPr>
+                <w:lang w:val="nl-NL"/>
+              </w:rPr>
+            </w:pPr>
+          </w:p>
+        </w:tc>
+      </w:tr>
+    </w:tbl>
+    <w:p/>
+    <w:p>
+      <w:r>
+        <w:br w:type="page"/>
+      </w:r>
+    </w:p>
+    <w:p>
+      <w:r>
+        <w:lastRenderedPageBreak/>
+        <w:br w:type="page"/>
+      </w:r>
+    </w:p>
+    <w:tbl>
+      <w:tblPr>
+        <w:tblStyle w:val="TableGrid"/>
+        <w:tblW w:w="0" w:type="auto"/>
+        <w:tblLook w:val="04A0" w:firstRow="1" w:lastRow="0" w:firstColumn="1" w:lastColumn="0" w:noHBand="0" w:noVBand="1"/>
+      </w:tblPr>
+      <w:tblGrid>
+        <w:gridCol w:w="9062"/>
+      </w:tblGrid>
+      <w:tr>
+        <w:tc>
+          <w:tcPr>
+            <w:tcW w:w="9062" w:type="dxa"/>
+          </w:tcPr>
+          <w:p>
+            <w:pPr>
+              <w:rPr>
+                <w:lang w:val="nl-NL"/>
+              </w:rPr>
+            </w:pPr>
+            <w:r>
+              <w:rPr>
+                <w:lang w:val="nl-NL"/>
+              </w:rPr>
+              <w:lastRenderedPageBreak/>
+              <w:t>W00</w:t>
+            </w:r>
+            <w:r>
+              <w:rPr>
+                <w:lang w:val="nl-NL"/>
+              </w:rPr>
+              <w:t>4</w:t>
+            </w:r>
+            <w:r>
+              <w:rPr>
+                <w:lang w:val="nl-NL"/>
+              </w:rPr>
+              <w:t xml:space="preserve">   Betekenis van signalen onderzoeken </w:t>
+            </w:r>
+            <w:r>
+              <w:rPr>
+                <w:lang w:val="nl-NL"/>
+              </w:rPr>
+              <w:t>(statistisch) en zichtbaar maken</w:t>
+            </w:r>
+          </w:p>
+          <w:p>
+            <w:pPr>
+              <w:rPr>
+                <w:lang w:val="nl-NL"/>
+              </w:rPr>
+            </w:pPr>
+          </w:p>
+          <w:p>
+            <w:pPr>
+              <w:rPr>
+                <w:lang w:val="nl-NL"/>
+              </w:rPr>
+            </w:pPr>
+            <w:r>
+              <w:rPr>
+                <w:lang w:val="nl-NL"/>
+              </w:rPr>
+              <w:t>Bepaalde vragen rondom de betrouwbaarheid van signalen van indicatoren inzichtelijk maken</w:t>
+            </w:r>
+            <w:r>
+              <w:rPr>
+                <w:lang w:val="nl-NL"/>
+              </w:rPr>
+              <w:t xml:space="preserve"> via een aantal queries op historische data: bijvoorbeeld, hoe groot de kans is bij een macd koopsignaal dat de koers inderdaad gaat stijgen. Gemiddelde stijging en daling binnen een week na dat signaal. </w:t>
+            </w:r>
+          </w:p>
+          <w:p>
+            <w:pPr>
+              <w:rPr>
+                <w:lang w:val="nl-NL"/>
+              </w:rPr>
+            </w:pPr>
+          </w:p>
+          <w:p>
+            <w:pPr>
+              <w:rPr>
+                <w:lang w:val="nl-NL"/>
+              </w:rPr>
+            </w:pPr>
+            <w:r>
+              <w:rPr>
+                <w:lang w:val="nl-NL"/>
+              </w:rPr>
+              <w:t>In principe kun je hier een tijdelijke functie voor maken die in het grafiekenscherm dit inzichtelijk maakt bij de verschillende indicatoren die al in beeld zijn via een stukje tekst.</w:t>
+            </w:r>
+          </w:p>
+          <w:p>
+            <w:pPr>
+              <w:rPr>
+                <w:lang w:val="nl-NL"/>
+              </w:rPr>
+            </w:pPr>
+          </w:p>
+          <w:p>
+            <w:pPr>
+              <w:rPr>
+                <w:lang w:val="nl-NL"/>
+              </w:rPr>
+            </w:pPr>
+            <w:r>
+              <w:rPr>
+                <w:lang w:val="nl-NL"/>
+              </w:rPr>
+              <w:t>Geschat op 1 dag per indicator</w:t>
+            </w:r>
+          </w:p>
+        </w:tc>
+      </w:tr>
+    </w:tbl>
+    <w:p>
+      <w:pPr>
+        <w:pStyle w:val="ListParagraph"/>
         <w:ind w:left="0"/>
         <w:jc w:val="both"/>
       </w:pPr>
@@ -1181,11 +1481,20 @@
       </w:r>
     </w:p>
     <w:p>
-      <w:pPr>
-        <w:pStyle w:val="Kop2"/>
-      </w:pPr>
-      <w:r>
-        <w:lastRenderedPageBreak/>
+      <w:r>
+        <w:br w:type="page"/>
+      </w:r>
+    </w:p>
+    <w:p>
+      <w:pPr>
+        <w:ind w:left="360"/>
+      </w:pPr>
+    </w:p>
+    <w:p>
+      <w:pPr>
+        <w:pStyle w:val="Heading2"/>
+      </w:pPr>
+      <w:r>
         <w:t>W001   Portefeuille op kunnen slaan</w:t>
       </w:r>
       <w:r>
@@ -1225,7 +1534,7 @@
     </w:p>
     <w:p>
       <w:pPr>
-        <w:pStyle w:val="Lijstalinea"/>
+        <w:pStyle w:val="ListParagraph"/>
         <w:numPr>
           <w:ilvl w:val="0"/>
           <w:numId w:val="3"/>
@@ -1237,7 +1546,7 @@
     </w:p>
     <w:p>
       <w:pPr>
-        <w:pStyle w:val="Lijstalinea"/>
+        <w:pStyle w:val="ListParagraph"/>
         <w:numPr>
           <w:ilvl w:val="0"/>
           <w:numId w:val="3"/>
@@ -1294,44 +1603,12 @@
     <w:p/>
     <w:p>
       <w:r>
-        <w:t xml:space="preserve">In de portefeuillebeheer-controller bevindt zich een methode </w:t>
-      </w:r>
-      <w:proofErr w:type="spellStart"/>
-      <w:r>
-        <w:t>verwerkOrders</w:t>
-      </w:r>
-      <w:proofErr w:type="spellEnd"/>
-      <w:r>
-        <w:t>(</w:t>
-      </w:r>
-      <w:proofErr w:type="spellStart"/>
-      <w:r>
-        <w:t>dpr</w:t>
-      </w:r>
-      <w:proofErr w:type="spellEnd"/>
-      <w:r>
-        <w:t>).</w:t>
-      </w:r>
-    </w:p>
-    <w:p>
-      <w:r>
-        <w:t xml:space="preserve">Het </w:t>
-      </w:r>
-      <w:proofErr w:type="spellStart"/>
-      <w:r>
-        <w:t>day</w:t>
-      </w:r>
-      <w:proofErr w:type="spellEnd"/>
-      <w:r>
-        <w:t>-</w:t>
-      </w:r>
-      <w:proofErr w:type="spellStart"/>
-      <w:r>
-        <w:t>price</w:t>
-      </w:r>
-      <w:proofErr w:type="spellEnd"/>
-      <w:r>
-        <w:t xml:space="preserve">-record bevat de gegevens van de eindedagkoers op de handelsdag (datum plus open/hoog/laag/slot). Er worden twee lijsten opgebouwd, te verwijderen orders en toe te voegen transacties. Dit aan de hand van de openstaande orders uit het </w:t>
+        <w:t>In de portefeuillebeheer-controller bevindt zich een methode verwerkOrders(dpr).</w:t>
+      </w:r>
+    </w:p>
+    <w:p>
+      <w:r>
+        <w:t xml:space="preserve">Het day-price-record bevat de gegevens van de eindedagkoers op de handelsdag (datum plus open/hoog/laag/slot). Er worden twee lijsten opgebouwd, te verwijderen orders en toe te voegen transacties. Dit aan de hand van de openstaande orders uit het </w:t>
       </w:r>
       <w:r>
         <w:rPr>
@@ -1418,90 +1695,16 @@
     <w:p/>
     <w:p>
       <w:r>
-        <w:t xml:space="preserve">Vervolgens worden de orders via de </w:t>
-      </w:r>
-      <w:proofErr w:type="spellStart"/>
-      <w:r>
-        <w:t>de</w:t>
-      </w:r>
-      <w:proofErr w:type="spellEnd"/>
-      <w:r>
-        <w:t xml:space="preserve"> portefeuillebeheercontroller (het </w:t>
-      </w:r>
-      <w:proofErr w:type="spellStart"/>
-      <w:r>
-        <w:t>pfController</w:t>
-      </w:r>
-      <w:proofErr w:type="spellEnd"/>
-      <w:r>
-        <w:t xml:space="preserve"> object) verwerkt (</w:t>
-      </w:r>
-      <w:proofErr w:type="spellStart"/>
-      <w:proofErr w:type="gramStart"/>
-      <w:r>
-        <w:t>processMatchedOrders</w:t>
-      </w:r>
-      <w:proofErr w:type="spellEnd"/>
-      <w:r>
-        <w:t>(</w:t>
-      </w:r>
-      <w:proofErr w:type="gramEnd"/>
-      <w:r>
-        <w:t>) methode). De orders en de transacties in respectievelijk het orders object en het transacties object worden bijgewerkt. Tevens wordt het rekeningtegoed in de portefeuillebeheercontroller bijgewerkt. Vervolgens wordt het schermobject bijgewerkt met de nieuwe gegevens (</w:t>
-      </w:r>
-      <w:proofErr w:type="spellStart"/>
-      <w:proofErr w:type="gramStart"/>
-      <w:r>
-        <w:t>addTransactionsToScreen</w:t>
-      </w:r>
-      <w:proofErr w:type="spellEnd"/>
-      <w:r>
-        <w:t>(</w:t>
-      </w:r>
-      <w:proofErr w:type="gramEnd"/>
-      <w:r>
-        <w:t xml:space="preserve">), </w:t>
-      </w:r>
-      <w:proofErr w:type="spellStart"/>
-      <w:r>
-        <w:t>addOrdersToScreen</w:t>
-      </w:r>
-      <w:proofErr w:type="spellEnd"/>
-      <w:r>
-        <w:t xml:space="preserve">() en </w:t>
-      </w:r>
-      <w:proofErr w:type="spellStart"/>
-      <w:r>
-        <w:t>addPositionsToScreen</w:t>
-      </w:r>
-      <w:proofErr w:type="spellEnd"/>
-      <w:r>
-        <w:t xml:space="preserve">() van de </w:t>
-      </w:r>
-      <w:proofErr w:type="spellStart"/>
-      <w:r>
-        <w:t>pfController</w:t>
-      </w:r>
-      <w:proofErr w:type="spellEnd"/>
-      <w:r>
-        <w:t xml:space="preserve">) en worden </w:t>
-      </w:r>
-      <w:r>
-        <w:t xml:space="preserve">de orders getoond via de methode </w:t>
-      </w:r>
-      <w:proofErr w:type="spellStart"/>
-      <w:r>
-        <w:t>toonOrders</w:t>
-      </w:r>
-      <w:proofErr w:type="spellEnd"/>
-      <w:r>
-        <w:t>().</w:t>
+        <w:t xml:space="preserve">Vervolgens worden de orders via de de portefeuillebeheercontroller (het pfController object) verwerkt (processMatchedOrders() methode). De orders en de transacties in respectievelijk het orders object en het transacties object worden bijgewerkt. Tevens wordt het rekeningtegoed in de portefeuillebeheercontroller bijgewerkt. Vervolgens wordt het schermobject bijgewerkt met de nieuwe gegevens (addTransactionsToScreen(), addOrdersToScreen() en addPositionsToScreen() van de pfController) en worden </w:t>
+      </w:r>
+      <w:r>
+        <w:t>de orders getoond via de methode toonOrders().</w:t>
       </w:r>
     </w:p>
     <w:p/>
     <w:tbl>
       <w:tblPr>
-        <w:tblStyle w:val="Tabelraster"/>
+        <w:tblStyle w:val="TableGrid"/>
         <w:tblW w:w="0" w:type="auto"/>
         <w:tblLook w:val="04A0" w:firstRow="1" w:lastRow="0" w:firstColumn="1" w:lastColumn="0" w:noHBand="0" w:noVBand="1"/>
       </w:tblPr>
@@ -1542,8 +1745,6 @@
                 <w:lang w:val="nl-NL" w:eastAsia="nl-NL"/>
               </w:rPr>
             </w:pPr>
-            <w:proofErr w:type="spellStart"/>
-            <w:proofErr w:type="gramStart"/>
             <w:r>
               <w:rPr>
                 <w:rFonts w:ascii="Courier New" w:eastAsia="Times New Roman" w:hAnsi="Courier New" w:cs="Courier New"/>
@@ -1552,10 +1753,18 @@
                 <w:szCs w:val="20"/>
                 <w:lang w:val="nl-NL" w:eastAsia="nl-NL"/>
               </w:rPr>
-              <w:t>result</w:t>
-            </w:r>
-            <w:proofErr w:type="spellEnd"/>
-            <w:proofErr w:type="gramEnd"/>
+              <w:t xml:space="preserve">result = </w:t>
+            </w:r>
+            <w:r>
+              <w:rPr>
+                <w:rFonts w:ascii="Courier New" w:eastAsia="Times New Roman" w:hAnsi="Courier New" w:cs="Courier New"/>
+                <w:color w:val="871094"/>
+                <w:sz w:val="20"/>
+                <w:szCs w:val="20"/>
+                <w:lang w:val="nl-NL" w:eastAsia="nl-NL"/>
+              </w:rPr>
+              <w:t>pfController</w:t>
+            </w:r>
             <w:r>
               <w:rPr>
                 <w:rFonts w:ascii="Courier New" w:eastAsia="Times New Roman" w:hAnsi="Courier New" w:cs="Courier New"/>
@@ -1564,9 +1773,18 @@
                 <w:szCs w:val="20"/>
                 <w:lang w:val="nl-NL" w:eastAsia="nl-NL"/>
               </w:rPr>
-              <w:t xml:space="preserve"> = </w:t>
-            </w:r>
-            <w:proofErr w:type="spellStart"/>
+              <w:t>.verwerkOrders(dpr);</w:t>
+            </w:r>
+            <w:r>
+              <w:rPr>
+                <w:rFonts w:ascii="Courier New" w:eastAsia="Times New Roman" w:hAnsi="Courier New" w:cs="Courier New"/>
+                <w:color w:val="080808"/>
+                <w:sz w:val="20"/>
+                <w:szCs w:val="20"/>
+                <w:lang w:val="nl-NL" w:eastAsia="nl-NL"/>
+              </w:rPr>
+              <w:br/>
+            </w:r>
             <w:r>
               <w:rPr>
                 <w:rFonts w:ascii="Courier New" w:eastAsia="Times New Roman" w:hAnsi="Courier New" w:cs="Courier New"/>
@@ -1585,9 +1803,8 @@
                 <w:szCs w:val="20"/>
                 <w:lang w:val="nl-NL" w:eastAsia="nl-NL"/>
               </w:rPr>
-              <w:t>.verwerkOrders</w:t>
-            </w:r>
-            <w:proofErr w:type="spellEnd"/>
+              <w:t>.processMatchedOrders();</w:t>
+            </w:r>
             <w:r>
               <w:rPr>
                 <w:rFonts w:ascii="Courier New" w:eastAsia="Times New Roman" w:hAnsi="Courier New" w:cs="Courier New"/>
@@ -1596,9 +1813,18 @@
                 <w:szCs w:val="20"/>
                 <w:lang w:val="nl-NL" w:eastAsia="nl-NL"/>
               </w:rPr>
-              <w:t>(</w:t>
-            </w:r>
-            <w:proofErr w:type="spellStart"/>
+              <w:br/>
+            </w:r>
+            <w:r>
+              <w:rPr>
+                <w:rFonts w:ascii="Courier New" w:eastAsia="Times New Roman" w:hAnsi="Courier New" w:cs="Courier New"/>
+                <w:color w:val="871094"/>
+                <w:sz w:val="20"/>
+                <w:szCs w:val="20"/>
+                <w:lang w:val="nl-NL" w:eastAsia="nl-NL"/>
+              </w:rPr>
+              <w:t>pfController</w:t>
+            </w:r>
             <w:r>
               <w:rPr>
                 <w:rFonts w:ascii="Courier New" w:eastAsia="Times New Roman" w:hAnsi="Courier New" w:cs="Courier New"/>
@@ -1607,9 +1833,8 @@
                 <w:szCs w:val="20"/>
                 <w:lang w:val="nl-NL" w:eastAsia="nl-NL"/>
               </w:rPr>
-              <w:t>dpr</w:t>
-            </w:r>
-            <w:proofErr w:type="spellEnd"/>
+              <w:t>.addOrdersToScreen();</w:t>
+            </w:r>
             <w:r>
               <w:rPr>
                 <w:rFonts w:ascii="Courier New" w:eastAsia="Times New Roman" w:hAnsi="Courier New" w:cs="Courier New"/>
@@ -1618,7 +1843,17 @@
                 <w:szCs w:val="20"/>
                 <w:lang w:val="nl-NL" w:eastAsia="nl-NL"/>
               </w:rPr>
-              <w:t>);</w:t>
+              <w:br/>
+            </w:r>
+            <w:r>
+              <w:rPr>
+                <w:rFonts w:ascii="Courier New" w:eastAsia="Times New Roman" w:hAnsi="Courier New" w:cs="Courier New"/>
+                <w:color w:val="871094"/>
+                <w:sz w:val="20"/>
+                <w:szCs w:val="20"/>
+                <w:lang w:val="nl-NL" w:eastAsia="nl-NL"/>
+              </w:rPr>
+              <w:t>pfController</w:t>
             </w:r>
             <w:r>
               <w:rPr>
@@ -1628,9 +1863,18 @@
                 <w:szCs w:val="20"/>
                 <w:lang w:val="nl-NL" w:eastAsia="nl-NL"/>
               </w:rPr>
+              <w:t>.addTransactionsToScreen();</w:t>
+            </w:r>
+            <w:r>
+              <w:rPr>
+                <w:rFonts w:ascii="Courier New" w:eastAsia="Times New Roman" w:hAnsi="Courier New" w:cs="Courier New"/>
+                <w:color w:val="080808"/>
+                <w:sz w:val="20"/>
+                <w:szCs w:val="20"/>
+                <w:lang w:val="nl-NL" w:eastAsia="nl-NL"/>
+              </w:rPr>
               <w:br/>
             </w:r>
-            <w:proofErr w:type="spellStart"/>
             <w:r>
               <w:rPr>
                 <w:rFonts w:ascii="Courier New" w:eastAsia="Times New Roman" w:hAnsi="Courier New" w:cs="Courier New"/>
@@ -1649,9 +1893,8 @@
                 <w:szCs w:val="20"/>
                 <w:lang w:val="nl-NL" w:eastAsia="nl-NL"/>
               </w:rPr>
-              <w:t>.processMatchedOrders</w:t>
-            </w:r>
-            <w:proofErr w:type="spellEnd"/>
+              <w:t>.addPositionsToScreen(dpr.getYear(),</w:t>
+            </w:r>
             <w:r>
               <w:rPr>
                 <w:rFonts w:ascii="Courier New" w:eastAsia="Times New Roman" w:hAnsi="Courier New" w:cs="Courier New"/>
@@ -1660,7 +1903,8 @@
                 <w:szCs w:val="20"/>
                 <w:lang w:val="nl-NL" w:eastAsia="nl-NL"/>
               </w:rPr>
-              <w:t>();</w:t>
+              <w:br/>
+              <w:t xml:space="preserve">        dpr.getMonth(), dpr.getDay());</w:t>
             </w:r>
             <w:r>
               <w:rPr>
@@ -1672,7 +1916,6 @@
               </w:rPr>
               <w:br/>
             </w:r>
-            <w:proofErr w:type="spellStart"/>
             <w:r>
               <w:rPr>
                 <w:rFonts w:ascii="Courier New" w:eastAsia="Times New Roman" w:hAnsi="Courier New" w:cs="Courier New"/>
@@ -1691,221 +1934,7 @@
                 <w:szCs w:val="20"/>
                 <w:lang w:val="nl-NL" w:eastAsia="nl-NL"/>
               </w:rPr>
-              <w:t>.addOrdersToScreen</w:t>
-            </w:r>
-            <w:proofErr w:type="spellEnd"/>
-            <w:r>
-              <w:rPr>
-                <w:rFonts w:ascii="Courier New" w:eastAsia="Times New Roman" w:hAnsi="Courier New" w:cs="Courier New"/>
-                <w:color w:val="080808"/>
-                <w:sz w:val="20"/>
-                <w:szCs w:val="20"/>
-                <w:lang w:val="nl-NL" w:eastAsia="nl-NL"/>
-              </w:rPr>
-              <w:t>();</w:t>
-            </w:r>
-            <w:r>
-              <w:rPr>
-                <w:rFonts w:ascii="Courier New" w:eastAsia="Times New Roman" w:hAnsi="Courier New" w:cs="Courier New"/>
-                <w:color w:val="080808"/>
-                <w:sz w:val="20"/>
-                <w:szCs w:val="20"/>
-                <w:lang w:val="nl-NL" w:eastAsia="nl-NL"/>
-              </w:rPr>
-              <w:br/>
-            </w:r>
-            <w:proofErr w:type="spellStart"/>
-            <w:r>
-              <w:rPr>
-                <w:rFonts w:ascii="Courier New" w:eastAsia="Times New Roman" w:hAnsi="Courier New" w:cs="Courier New"/>
-                <w:color w:val="871094"/>
-                <w:sz w:val="20"/>
-                <w:szCs w:val="20"/>
-                <w:lang w:val="nl-NL" w:eastAsia="nl-NL"/>
-              </w:rPr>
-              <w:t>pfController</w:t>
-            </w:r>
-            <w:r>
-              <w:rPr>
-                <w:rFonts w:ascii="Courier New" w:eastAsia="Times New Roman" w:hAnsi="Courier New" w:cs="Courier New"/>
-                <w:color w:val="080808"/>
-                <w:sz w:val="20"/>
-                <w:szCs w:val="20"/>
-                <w:lang w:val="nl-NL" w:eastAsia="nl-NL"/>
-              </w:rPr>
-              <w:t>.addTransactionsToScreen</w:t>
-            </w:r>
-            <w:proofErr w:type="spellEnd"/>
-            <w:r>
-              <w:rPr>
-                <w:rFonts w:ascii="Courier New" w:eastAsia="Times New Roman" w:hAnsi="Courier New" w:cs="Courier New"/>
-                <w:color w:val="080808"/>
-                <w:sz w:val="20"/>
-                <w:szCs w:val="20"/>
-                <w:lang w:val="nl-NL" w:eastAsia="nl-NL"/>
-              </w:rPr>
-              <w:t>();</w:t>
-            </w:r>
-            <w:r>
-              <w:rPr>
-                <w:rFonts w:ascii="Courier New" w:eastAsia="Times New Roman" w:hAnsi="Courier New" w:cs="Courier New"/>
-                <w:color w:val="080808"/>
-                <w:sz w:val="20"/>
-                <w:szCs w:val="20"/>
-                <w:lang w:val="nl-NL" w:eastAsia="nl-NL"/>
-              </w:rPr>
-              <w:br/>
-            </w:r>
-            <w:proofErr w:type="spellStart"/>
-            <w:r>
-              <w:rPr>
-                <w:rFonts w:ascii="Courier New" w:eastAsia="Times New Roman" w:hAnsi="Courier New" w:cs="Courier New"/>
-                <w:color w:val="871094"/>
-                <w:sz w:val="20"/>
-                <w:szCs w:val="20"/>
-                <w:lang w:val="nl-NL" w:eastAsia="nl-NL"/>
-              </w:rPr>
-              <w:t>pfController</w:t>
-            </w:r>
-            <w:r>
-              <w:rPr>
-                <w:rFonts w:ascii="Courier New" w:eastAsia="Times New Roman" w:hAnsi="Courier New" w:cs="Courier New"/>
-                <w:color w:val="080808"/>
-                <w:sz w:val="20"/>
-                <w:szCs w:val="20"/>
-                <w:lang w:val="nl-NL" w:eastAsia="nl-NL"/>
-              </w:rPr>
-              <w:t>.addPositionsToScreen</w:t>
-            </w:r>
-            <w:proofErr w:type="spellEnd"/>
-            <w:r>
-              <w:rPr>
-                <w:rFonts w:ascii="Courier New" w:eastAsia="Times New Roman" w:hAnsi="Courier New" w:cs="Courier New"/>
-                <w:color w:val="080808"/>
-                <w:sz w:val="20"/>
-                <w:szCs w:val="20"/>
-                <w:lang w:val="nl-NL" w:eastAsia="nl-NL"/>
-              </w:rPr>
-              <w:t>(</w:t>
-            </w:r>
-            <w:proofErr w:type="spellStart"/>
-            <w:r>
-              <w:rPr>
-                <w:rFonts w:ascii="Courier New" w:eastAsia="Times New Roman" w:hAnsi="Courier New" w:cs="Courier New"/>
-                <w:color w:val="080808"/>
-                <w:sz w:val="20"/>
-                <w:szCs w:val="20"/>
-                <w:lang w:val="nl-NL" w:eastAsia="nl-NL"/>
-              </w:rPr>
-              <w:t>dpr.getYear</w:t>
-            </w:r>
-            <w:proofErr w:type="spellEnd"/>
-            <w:r>
-              <w:rPr>
-                <w:rFonts w:ascii="Courier New" w:eastAsia="Times New Roman" w:hAnsi="Courier New" w:cs="Courier New"/>
-                <w:color w:val="080808"/>
-                <w:sz w:val="20"/>
-                <w:szCs w:val="20"/>
-                <w:lang w:val="nl-NL" w:eastAsia="nl-NL"/>
-              </w:rPr>
-              <w:t>(),</w:t>
-            </w:r>
-            <w:r>
-              <w:rPr>
-                <w:rFonts w:ascii="Courier New" w:eastAsia="Times New Roman" w:hAnsi="Courier New" w:cs="Courier New"/>
-                <w:color w:val="080808"/>
-                <w:sz w:val="20"/>
-                <w:szCs w:val="20"/>
-                <w:lang w:val="nl-NL" w:eastAsia="nl-NL"/>
-              </w:rPr>
-              <w:br/>
-              <w:t xml:space="preserve">        </w:t>
-            </w:r>
-            <w:proofErr w:type="spellStart"/>
-            <w:r>
-              <w:rPr>
-                <w:rFonts w:ascii="Courier New" w:eastAsia="Times New Roman" w:hAnsi="Courier New" w:cs="Courier New"/>
-                <w:color w:val="080808"/>
-                <w:sz w:val="20"/>
-                <w:szCs w:val="20"/>
-                <w:lang w:val="nl-NL" w:eastAsia="nl-NL"/>
-              </w:rPr>
-              <w:t>dpr.getMonth</w:t>
-            </w:r>
-            <w:proofErr w:type="spellEnd"/>
-            <w:r>
-              <w:rPr>
-                <w:rFonts w:ascii="Courier New" w:eastAsia="Times New Roman" w:hAnsi="Courier New" w:cs="Courier New"/>
-                <w:color w:val="080808"/>
-                <w:sz w:val="20"/>
-                <w:szCs w:val="20"/>
-                <w:lang w:val="nl-NL" w:eastAsia="nl-NL"/>
-              </w:rPr>
-              <w:t xml:space="preserve">(), </w:t>
-            </w:r>
-            <w:proofErr w:type="spellStart"/>
-            <w:r>
-              <w:rPr>
-                <w:rFonts w:ascii="Courier New" w:eastAsia="Times New Roman" w:hAnsi="Courier New" w:cs="Courier New"/>
-                <w:color w:val="080808"/>
-                <w:sz w:val="20"/>
-                <w:szCs w:val="20"/>
-                <w:lang w:val="nl-NL" w:eastAsia="nl-NL"/>
-              </w:rPr>
-              <w:t>dpr.getDay</w:t>
-            </w:r>
-            <w:proofErr w:type="spellEnd"/>
-            <w:r>
-              <w:rPr>
-                <w:rFonts w:ascii="Courier New" w:eastAsia="Times New Roman" w:hAnsi="Courier New" w:cs="Courier New"/>
-                <w:color w:val="080808"/>
-                <w:sz w:val="20"/>
-                <w:szCs w:val="20"/>
-                <w:lang w:val="nl-NL" w:eastAsia="nl-NL"/>
-              </w:rPr>
-              <w:t>());</w:t>
-            </w:r>
-            <w:r>
-              <w:rPr>
-                <w:rFonts w:ascii="Courier New" w:eastAsia="Times New Roman" w:hAnsi="Courier New" w:cs="Courier New"/>
-                <w:color w:val="080808"/>
-                <w:sz w:val="20"/>
-                <w:szCs w:val="20"/>
-                <w:lang w:val="nl-NL" w:eastAsia="nl-NL"/>
-              </w:rPr>
-              <w:br/>
-            </w:r>
-            <w:proofErr w:type="spellStart"/>
-            <w:r>
-              <w:rPr>
-                <w:rFonts w:ascii="Courier New" w:eastAsia="Times New Roman" w:hAnsi="Courier New" w:cs="Courier New"/>
-                <w:color w:val="871094"/>
-                <w:sz w:val="20"/>
-                <w:szCs w:val="20"/>
-                <w:lang w:val="nl-NL" w:eastAsia="nl-NL"/>
-              </w:rPr>
-              <w:t>pfController</w:t>
-            </w:r>
-            <w:r>
-              <w:rPr>
-                <w:rFonts w:ascii="Courier New" w:eastAsia="Times New Roman" w:hAnsi="Courier New" w:cs="Courier New"/>
-                <w:color w:val="080808"/>
-                <w:sz w:val="20"/>
-                <w:szCs w:val="20"/>
-                <w:lang w:val="nl-NL" w:eastAsia="nl-NL"/>
-              </w:rPr>
-              <w:t>.toonOrders</w:t>
-            </w:r>
-            <w:proofErr w:type="spellEnd"/>
-            <w:r>
-              <w:rPr>
-                <w:rFonts w:ascii="Courier New" w:eastAsia="Times New Roman" w:hAnsi="Courier New" w:cs="Courier New"/>
-                <w:color w:val="080808"/>
-                <w:sz w:val="20"/>
-                <w:szCs w:val="20"/>
-                <w:lang w:val="nl-NL" w:eastAsia="nl-NL"/>
-              </w:rPr>
-              <w:t>();</w:t>
+              <w:t>.toonOrders();</w:t>
             </w:r>
           </w:p>
           <w:p>
@@ -1922,31 +1951,7 @@
     <w:p/>
     <w:p>
       <w:r>
-        <w:t xml:space="preserve">Reden om de orders pas achteraf te verwerken in het orders object is dat de synchronisatie anders niet goed verloopt. In bijvoorbeeld </w:t>
-      </w:r>
-      <w:proofErr w:type="spellStart"/>
-      <w:r>
-        <w:t>addOrdersToScreen</w:t>
-      </w:r>
-      <w:proofErr w:type="spellEnd"/>
-      <w:r>
-        <w:t xml:space="preserve"> wordt het nieuwe rekeningtegoed in het scherm getoond in de </w:t>
-      </w:r>
-      <w:proofErr w:type="spellStart"/>
-      <w:r>
-        <w:t>textbox</w:t>
-      </w:r>
-      <w:proofErr w:type="spellEnd"/>
-      <w:r>
-        <w:t xml:space="preserve"> </w:t>
-      </w:r>
-      <w:proofErr w:type="spellStart"/>
-      <w:r>
-        <w:t>txtRekeningTegoed</w:t>
-      </w:r>
-      <w:proofErr w:type="spellEnd"/>
-      <w:r>
-        <w:t>.</w:t>
+        <w:t>Reden om de orders pas achteraf te verwerken in het orders object is dat de synchronisatie anders niet goed verloopt. In bijvoorbeeld addOrdersToScreen wordt het nieuwe rekeningtegoed in het scherm getoond in de textbox txtRekeningTegoed.</w:t>
       </w:r>
     </w:p>
     <w:p/>
@@ -1963,8 +1968,6 @@
           <w:bCs/>
         </w:rPr>
       </w:pPr>
-      <w:proofErr w:type="spellStart"/>
-      <w:proofErr w:type="gramStart"/>
       <w:r>
         <w:rPr>
           <w:b/>
@@ -1972,26 +1975,17 @@
         </w:rPr>
         <w:t>pfController</w:t>
       </w:r>
-      <w:proofErr w:type="spellEnd"/>
-      <w:proofErr w:type="gramEnd"/>
     </w:p>
     <w:p>
       <w:r>
         <w:tab/>
-      </w:r>
-      <w:proofErr w:type="spellStart"/>
-      <w:proofErr w:type="gramStart"/>
-      <w:r>
         <w:t>rekeningTegoed</w:t>
       </w:r>
-      <w:proofErr w:type="spellEnd"/>
-      <w:proofErr w:type="gramEnd"/>
     </w:p>
     <w:p>
       <w:pPr>
         <w:ind w:firstLine="708"/>
       </w:pPr>
-      <w:proofErr w:type="gramStart"/>
       <w:r>
         <w:rPr>
           <w:b/>
@@ -1999,7 +1993,6 @@
         </w:rPr>
         <w:t>transactions</w:t>
       </w:r>
-      <w:proofErr w:type="gramEnd"/>
       <w:r>
         <w:rPr>
           <w:b/>
@@ -2019,7 +2012,6 @@
           <w:bCs/>
         </w:rPr>
       </w:pPr>
-      <w:proofErr w:type="gramStart"/>
       <w:r>
         <w:rPr>
           <w:b/>
@@ -2027,7 +2019,6 @@
         </w:rPr>
         <w:t>orders</w:t>
       </w:r>
-      <w:proofErr w:type="gramEnd"/>
       <w:r>
         <w:rPr>
           <w:b/>
@@ -2063,21 +2054,12 @@
       <w:pPr>
         <w:ind w:firstLine="708"/>
       </w:pPr>
-      <w:proofErr w:type="gramStart"/>
       <w:r>
         <w:rPr>
           <w:b/>
           <w:bCs/>
         </w:rPr>
-        <w:t>portefeuille</w:t>
-      </w:r>
-      <w:proofErr w:type="gramEnd"/>
-      <w:r>
-        <w:rPr>
-          <w:b/>
-          <w:bCs/>
-        </w:rPr>
-        <w:t>-&gt;</w:t>
+        <w:t>portefeuille-&gt;</w:t>
       </w:r>
       <w:r>
         <w:rPr>
@@ -2123,37 +2105,12 @@
           <w:bCs/>
         </w:rPr>
       </w:pPr>
-      <w:proofErr w:type="spellStart"/>
       <w:r>
         <w:rPr>
           <w:b/>
           <w:bCs/>
         </w:rPr>
-        <w:t>GrafiekenschermController</w:t>
-      </w:r>
-      <w:proofErr w:type="spellEnd"/>
-      <w:r>
-        <w:rPr>
-          <w:b/>
-          <w:bCs/>
-        </w:rPr>
-        <w:t>-&gt;</w:t>
-      </w:r>
-      <w:proofErr w:type="spellStart"/>
-      <w:r>
-        <w:rPr>
-          <w:b/>
-          <w:bCs/>
-        </w:rPr>
-        <w:t>candleStickClassObject</w:t>
-      </w:r>
-      <w:proofErr w:type="spellEnd"/>
-      <w:r>
-        <w:rPr>
-          <w:b/>
-          <w:bCs/>
-        </w:rPr>
-        <w:t xml:space="preserve"> </w:t>
+        <w:t xml:space="preserve">GrafiekenschermController-&gt;candleStickClassObject </w:t>
       </w:r>
     </w:p>
     <w:p>
@@ -2162,39 +2119,7 @@
         <w:jc w:val="both"/>
       </w:pPr>
       <w:r>
-        <w:t xml:space="preserve">Het </w:t>
-      </w:r>
-      <w:proofErr w:type="spellStart"/>
-      <w:r>
-        <w:t>candlestickClassObject</w:t>
-      </w:r>
-      <w:proofErr w:type="spellEnd"/>
-      <w:r>
-        <w:t xml:space="preserve"> van het grafiekenscherm bevat de naam van het gekozen aandeel, het </w:t>
-      </w:r>
-      <w:proofErr w:type="spellStart"/>
-      <w:r>
-        <w:t>eindedagprijzenarray</w:t>
-      </w:r>
-      <w:proofErr w:type="spellEnd"/>
-      <w:r>
-        <w:t xml:space="preserve"> van het aandeel over de totaal bekende periode, het aantal dagen van de koersreeks die moet worden getoond, de startindex en de eindindex van de op dat moment getoonde </w:t>
-      </w:r>
-      <w:proofErr w:type="spellStart"/>
-      <w:r>
-        <w:t>candles</w:t>
-      </w:r>
-      <w:proofErr w:type="spellEnd"/>
-      <w:r>
-        <w:t xml:space="preserve"> en het laatste </w:t>
-      </w:r>
-      <w:proofErr w:type="spellStart"/>
-      <w:r>
-        <w:t>DayPriceRecord</w:t>
-      </w:r>
-      <w:proofErr w:type="spellEnd"/>
-      <w:r>
-        <w:t xml:space="preserve"> die bij deze eindindex hoort.</w:t>
+        <w:t>Het candlestickClassObject van het grafiekenscherm bevat de naam van het gekozen aandeel, het eindedagprijzenarray van het aandeel over de totaal bekende periode, het aantal dagen van de koersreeks die moet worden getoond, de startindex en de eindindex van de op dat moment getoonde candles en het laatste DayPriceRecord die bij deze eindindex hoort.</w:t>
       </w:r>
     </w:p>
     <w:p>
@@ -2204,7 +2129,7 @@
     </w:p>
     <w:tbl>
       <w:tblPr>
-        <w:tblStyle w:val="Tabelraster"/>
+        <w:tblStyle w:val="TableGrid"/>
         <w:tblW w:w="0" w:type="auto"/>
         <w:tblLook w:val="04A0" w:firstRow="1" w:lastRow="0" w:firstColumn="1" w:lastColumn="0" w:noHBand="0" w:noVBand="1"/>
       </w:tblPr>
@@ -2218,30 +2143,20 @@
           </w:tcPr>
           <w:p>
             <w:pPr>
-              <w:pStyle w:val="HTML-voorafopgemaakt"/>
+              <w:pStyle w:val="HTMLPreformatted"/>
               <w:shd w:val="clear" w:color="auto" w:fill="FFFFFF"/>
               <w:rPr>
                 <w:color w:val="080808"/>
                 <w:lang w:val="nl-NL"/>
               </w:rPr>
             </w:pPr>
-            <w:proofErr w:type="gramStart"/>
             <w:r>
               <w:rPr>
                 <w:color w:val="0033B3"/>
                 <w:lang w:val="nl-NL"/>
               </w:rPr>
-              <w:t>public</w:t>
-            </w:r>
-            <w:proofErr w:type="gramEnd"/>
-            <w:r>
-              <w:rPr>
-                <w:color w:val="0033B3"/>
-                <w:lang w:val="nl-NL"/>
-              </w:rPr>
-              <w:t xml:space="preserve"> </w:t>
-            </w:r>
-            <w:proofErr w:type="spellStart"/>
+              <w:t xml:space="preserve">public </w:t>
+            </w:r>
             <w:r>
               <w:rPr>
                 <w:color w:val="00627A"/>
@@ -2249,7 +2164,6 @@
               </w:rPr>
               <w:t>CandlestickClass</w:t>
             </w:r>
-            <w:proofErr w:type="spellEnd"/>
             <w:r>
               <w:rPr>
                 <w:color w:val="080808"/>
@@ -2257,7 +2171,6 @@
               </w:rPr>
               <w:t>(</w:t>
             </w:r>
-            <w:proofErr w:type="spellStart"/>
             <w:r>
               <w:rPr>
                 <w:color w:val="000000"/>
@@ -2265,7 +2178,6 @@
               </w:rPr>
               <w:t>ArrayList</w:t>
             </w:r>
-            <w:proofErr w:type="spellEnd"/>
             <w:r>
               <w:rPr>
                 <w:color w:val="080808"/>
@@ -2273,7 +2185,6 @@
               </w:rPr>
               <w:t>&lt;</w:t>
             </w:r>
-            <w:proofErr w:type="spellStart"/>
             <w:r>
               <w:rPr>
                 <w:color w:val="000000"/>
@@ -2281,29 +2192,12 @@
               </w:rPr>
               <w:t>DayPriceRecord</w:t>
             </w:r>
-            <w:proofErr w:type="spellEnd"/>
             <w:r>
               <w:rPr>
                 <w:color w:val="080808"/>
                 <w:lang w:val="nl-NL"/>
               </w:rPr>
-              <w:t xml:space="preserve">&gt; </w:t>
-            </w:r>
-            <w:proofErr w:type="spellStart"/>
-            <w:r>
-              <w:rPr>
-                <w:color w:val="080808"/>
-                <w:lang w:val="nl-NL"/>
-              </w:rPr>
-              <w:t>dayPriceArray</w:t>
-            </w:r>
-            <w:proofErr w:type="spellEnd"/>
-            <w:r>
-              <w:rPr>
-                <w:color w:val="080808"/>
-                <w:lang w:val="nl-NL"/>
-              </w:rPr>
-              <w:t>,</w:t>
+              <w:t>&gt; dayPriceArray,</w:t>
             </w:r>
             <w:r>
               <w:rPr>
@@ -2320,21 +2214,12 @@
               </w:rPr>
               <w:t xml:space="preserve">String </w:t>
             </w:r>
-            <w:proofErr w:type="spellStart"/>
             <w:r>
               <w:rPr>
                 <w:color w:val="080808"/>
                 <w:lang w:val="nl-NL"/>
               </w:rPr>
-              <w:t>gekozenAandeel</w:t>
-            </w:r>
-            <w:proofErr w:type="spellEnd"/>
-            <w:r>
-              <w:rPr>
-                <w:color w:val="080808"/>
-                <w:lang w:val="nl-NL"/>
-              </w:rPr>
-              <w:t>,</w:t>
+              <w:t>gekozenAandeel,</w:t>
             </w:r>
             <w:r>
               <w:rPr>
@@ -2351,21 +2236,12 @@
               </w:rPr>
               <w:t xml:space="preserve">int </w:t>
             </w:r>
-            <w:proofErr w:type="spellStart"/>
             <w:r>
               <w:rPr>
                 <w:color w:val="080808"/>
                 <w:lang w:val="nl-NL"/>
               </w:rPr>
-              <w:t>aAantalBeursdagenKoersreeks</w:t>
-            </w:r>
-            <w:proofErr w:type="spellEnd"/>
-            <w:r>
-              <w:rPr>
-                <w:color w:val="080808"/>
-                <w:lang w:val="nl-NL"/>
-              </w:rPr>
-              <w:t>,</w:t>
+              <w:t>aAantalBeursdagenKoersreeks,</w:t>
             </w:r>
             <w:r>
               <w:rPr>
@@ -2382,53 +2258,26 @@
               </w:rPr>
               <w:t xml:space="preserve">int </w:t>
             </w:r>
-            <w:proofErr w:type="spellStart"/>
             <w:r>
               <w:rPr>
                 <w:color w:val="080808"/>
                 <w:lang w:val="nl-NL"/>
               </w:rPr>
-              <w:t>aAantalDagenRetro</w:t>
-            </w:r>
-            <w:proofErr w:type="spellEnd"/>
-            <w:r>
-              <w:rPr>
-                <w:color w:val="080808"/>
-                <w:lang w:val="nl-NL"/>
-              </w:rPr>
-              <w:t xml:space="preserve">) </w:t>
-            </w:r>
-            <w:proofErr w:type="spellStart"/>
+              <w:t xml:space="preserve">aAantalDagenRetro) </w:t>
+            </w:r>
             <w:r>
               <w:rPr>
                 <w:color w:val="0033B3"/>
                 <w:lang w:val="nl-NL"/>
               </w:rPr>
-              <w:t>throws</w:t>
-            </w:r>
-            <w:proofErr w:type="spellEnd"/>
-            <w:r>
-              <w:rPr>
-                <w:color w:val="0033B3"/>
-                <w:lang w:val="nl-NL"/>
-              </w:rPr>
-              <w:t xml:space="preserve"> </w:t>
-            </w:r>
-            <w:proofErr w:type="spellStart"/>
+              <w:t xml:space="preserve">throws </w:t>
+            </w:r>
             <w:r>
               <w:rPr>
                 <w:color w:val="000000"/>
                 <w:lang w:val="nl-NL"/>
               </w:rPr>
-              <w:t>Exception</w:t>
-            </w:r>
-            <w:proofErr w:type="spellEnd"/>
-            <w:r>
-              <w:rPr>
-                <w:color w:val="000000"/>
-                <w:lang w:val="nl-NL"/>
-              </w:rPr>
-              <w:t xml:space="preserve"> </w:t>
+              <w:t xml:space="preserve">Exception </w:t>
             </w:r>
             <w:r>
               <w:rPr>
@@ -2452,44 +2301,35 @@
               <w:br/>
               <w:t xml:space="preserve">    </w:t>
             </w:r>
-            <w:proofErr w:type="spellStart"/>
             <w:r>
               <w:rPr>
                 <w:color w:val="871094"/>
                 <w:lang w:val="nl-NL"/>
               </w:rPr>
-              <w:t>myDayPriceArray</w:t>
-            </w:r>
-            <w:proofErr w:type="spellEnd"/>
-            <w:r>
-              <w:rPr>
-                <w:color w:val="871094"/>
-                <w:lang w:val="nl-NL"/>
-              </w:rPr>
-              <w:t xml:space="preserve"> </w:t>
+              <w:t xml:space="preserve">myDayPriceArray </w:t>
             </w:r>
             <w:r>
               <w:rPr>
                 <w:color w:val="080808"/>
                 <w:lang w:val="nl-NL"/>
               </w:rPr>
-              <w:t xml:space="preserve">= </w:t>
-            </w:r>
-            <w:proofErr w:type="spellStart"/>
+              <w:t>= dayPriceArray;</w:t>
+            </w:r>
             <w:r>
               <w:rPr>
                 <w:color w:val="080808"/>
                 <w:lang w:val="nl-NL"/>
               </w:rPr>
-              <w:t>dayPriceArray</w:t>
-            </w:r>
-            <w:proofErr w:type="spellEnd"/>
+              <w:br/>
+              <w:t xml:space="preserve">    init(gekozenAandeel,</w:t>
+            </w:r>
             <w:r>
               <w:rPr>
                 <w:color w:val="080808"/>
                 <w:lang w:val="nl-NL"/>
               </w:rPr>
-              <w:t>;</w:t>
+              <w:br/>
+              <w:t xml:space="preserve">            aAantalBeursdagenKoersreeks,</w:t>
             </w:r>
             <w:r>
               <w:rPr>
@@ -2497,87 +2337,7 @@
                 <w:lang w:val="nl-NL"/>
               </w:rPr>
               <w:br/>
-              <w:t xml:space="preserve">    </w:t>
-            </w:r>
-            <w:proofErr w:type="spellStart"/>
-            <w:r>
-              <w:rPr>
-                <w:color w:val="080808"/>
-                <w:lang w:val="nl-NL"/>
-              </w:rPr>
-              <w:t>init</w:t>
-            </w:r>
-            <w:proofErr w:type="spellEnd"/>
-            <w:r>
-              <w:rPr>
-                <w:color w:val="080808"/>
-                <w:lang w:val="nl-NL"/>
-              </w:rPr>
-              <w:t>(</w:t>
-            </w:r>
-            <w:proofErr w:type="spellStart"/>
-            <w:r>
-              <w:rPr>
-                <w:color w:val="080808"/>
-                <w:lang w:val="nl-NL"/>
-              </w:rPr>
-              <w:t>gekozenAandeel</w:t>
-            </w:r>
-            <w:proofErr w:type="spellEnd"/>
-            <w:r>
-              <w:rPr>
-                <w:color w:val="080808"/>
-                <w:lang w:val="nl-NL"/>
-              </w:rPr>
-              <w:t>,</w:t>
-            </w:r>
-            <w:r>
-              <w:rPr>
-                <w:color w:val="080808"/>
-                <w:lang w:val="nl-NL"/>
-              </w:rPr>
-              <w:br/>
-              <w:t xml:space="preserve">            </w:t>
-            </w:r>
-            <w:proofErr w:type="spellStart"/>
-            <w:r>
-              <w:rPr>
-                <w:color w:val="080808"/>
-                <w:lang w:val="nl-NL"/>
-              </w:rPr>
-              <w:t>aAantalBeursdagenKoersreeks</w:t>
-            </w:r>
-            <w:proofErr w:type="spellEnd"/>
-            <w:r>
-              <w:rPr>
-                <w:color w:val="080808"/>
-                <w:lang w:val="nl-NL"/>
-              </w:rPr>
-              <w:t>,</w:t>
-            </w:r>
-            <w:r>
-              <w:rPr>
-                <w:color w:val="080808"/>
-                <w:lang w:val="nl-NL"/>
-              </w:rPr>
-              <w:br/>
-              <w:t xml:space="preserve">            </w:t>
-            </w:r>
-            <w:proofErr w:type="spellStart"/>
-            <w:r>
-              <w:rPr>
-                <w:color w:val="080808"/>
-                <w:lang w:val="nl-NL"/>
-              </w:rPr>
-              <w:t>aAantalDagenRetro</w:t>
-            </w:r>
-            <w:proofErr w:type="spellEnd"/>
-            <w:r>
-              <w:rPr>
-                <w:color w:val="080808"/>
-                <w:lang w:val="nl-NL"/>
-              </w:rPr>
-              <w:t>);</w:t>
+              <w:t xml:space="preserve">            aAantalDagenRetro);</w:t>
             </w:r>
             <w:r>
               <w:rPr>
@@ -2612,68 +2372,7 @@
         <w:t xml:space="preserve">In feite hoort de </w:t>
       </w:r>
       <w:r>
-        <w:t xml:space="preserve">laatste handelsdag van de portefeuille bij de portefeuille. Op dit moment wordt vanuit de grafiek via </w:t>
-      </w:r>
-      <w:proofErr w:type="spellStart"/>
-      <w:proofErr w:type="gramStart"/>
-      <w:r>
-        <w:t>checkUitvoerenOrders</w:t>
-      </w:r>
-      <w:proofErr w:type="spellEnd"/>
-      <w:r>
-        <w:t>(</w:t>
-      </w:r>
-      <w:proofErr w:type="gramEnd"/>
-      <w:r>
-        <w:t xml:space="preserve">) het </w:t>
-      </w:r>
-      <w:proofErr w:type="spellStart"/>
-      <w:r>
-        <w:t>candlestickobject</w:t>
-      </w:r>
-      <w:proofErr w:type="spellEnd"/>
-      <w:r>
-        <w:t xml:space="preserve"> uitgevraagd voor de eindindex en via het </w:t>
-      </w:r>
-      <w:proofErr w:type="spellStart"/>
-      <w:r>
-        <w:t>priceArray</w:t>
-      </w:r>
-      <w:proofErr w:type="spellEnd"/>
-      <w:r>
-        <w:t xml:space="preserve"> en het </w:t>
-      </w:r>
-      <w:proofErr w:type="spellStart"/>
-      <w:r>
-        <w:t>main</w:t>
-      </w:r>
-      <w:proofErr w:type="spellEnd"/>
-      <w:r>
-        <w:t xml:space="preserve"> object </w:t>
-      </w:r>
-      <w:proofErr w:type="spellStart"/>
-      <w:r>
-        <w:t>doorgegeeven</w:t>
-      </w:r>
-      <w:proofErr w:type="spellEnd"/>
-      <w:r>
-        <w:t xml:space="preserve"> via </w:t>
-      </w:r>
-      <w:proofErr w:type="spellStart"/>
-      <w:r>
-        <w:t>main.verwerkOrders</w:t>
-      </w:r>
-      <w:proofErr w:type="spellEnd"/>
-      <w:r>
-        <w:t>(</w:t>
-      </w:r>
-      <w:proofErr w:type="spellStart"/>
-      <w:r>
-        <w:t>daypricerecord</w:t>
-      </w:r>
-      <w:proofErr w:type="spellEnd"/>
-      <w:r>
-        <w:t>).</w:t>
+        <w:t>laatste handelsdag van de portefeuille bij de portefeuille. Op dit moment wordt vanuit de grafiek via checkUitvoerenOrders() het candlestickobject uitgevraagd voor de eindindex en via het priceArray en het main object doorgegeeven via main.verwerkOrders(daypricerecord).</w:t>
       </w:r>
     </w:p>
     <w:p>
@@ -2792,7 +2491,7 @@
     <w:p/>
     <w:p>
       <w:pPr>
-        <w:pStyle w:val="Lijstalinea"/>
+        <w:pStyle w:val="ListParagraph"/>
         <w:numPr>
           <w:ilvl w:val="0"/>
           <w:numId w:val="5"/>
@@ -2804,7 +2503,7 @@
     </w:p>
     <w:p>
       <w:pPr>
-        <w:pStyle w:val="Lijstalinea"/>
+        <w:pStyle w:val="ListParagraph"/>
         <w:numPr>
           <w:ilvl w:val="0"/>
           <w:numId w:val="5"/>
@@ -2816,7 +2515,7 @@
     </w:p>
     <w:p>
       <w:pPr>
-        <w:pStyle w:val="Lijstalinea"/>
+        <w:pStyle w:val="ListParagraph"/>
       </w:pPr>
       <w:r>
         <w:t>Deze speelt een rol bij het tonen van grafieken die handelsdagen tonen die “nieuwer” zijn.</w:t>
@@ -2824,41 +2523,26 @@
     </w:p>
     <w:p>
       <w:pPr>
-        <w:pStyle w:val="Lijstalinea"/>
+        <w:pStyle w:val="ListParagraph"/>
         <w:numPr>
           <w:ilvl w:val="0"/>
           <w:numId w:val="5"/>
         </w:numPr>
       </w:pPr>
-      <w:proofErr w:type="spellStart"/>
-      <w:proofErr w:type="gramStart"/>
-      <w:r>
-        <w:t>rekeningTegoed</w:t>
-      </w:r>
-      <w:proofErr w:type="spellEnd"/>
-      <w:proofErr w:type="gramEnd"/>
-      <w:r>
-        <w:t xml:space="preserve"> moet verplaatst worden naar de portefeuille.</w:t>
-      </w:r>
-    </w:p>
-    <w:p>
-      <w:pPr>
-        <w:pStyle w:val="Lijstalinea"/>
+      <w:r>
+        <w:t>rekeningTegoed moet verplaatst worden naar de portefeuille.</w:t>
+      </w:r>
+    </w:p>
+    <w:p>
+      <w:pPr>
+        <w:pStyle w:val="ListParagraph"/>
         <w:numPr>
           <w:ilvl w:val="0"/>
           <w:numId w:val="5"/>
         </w:numPr>
       </w:pPr>
       <w:r>
-        <w:t xml:space="preserve">Er moeten </w:t>
-      </w:r>
-      <w:proofErr w:type="gramStart"/>
-      <w:r>
-        <w:t>Opslaan(</w:t>
-      </w:r>
-      <w:proofErr w:type="gramEnd"/>
-      <w:r>
-        <w:t>) en Ophalen() methoden in het portefeuille object worden opgenomen.</w:t>
+        <w:t>Er moeten Opslaan() en Ophalen() methoden in het portefeuille object worden opgenomen.</w:t>
       </w:r>
     </w:p>
     <w:p/>
@@ -2871,7 +2555,7 @@
     <w:p/>
     <w:p>
       <w:pPr>
-        <w:pStyle w:val="Lijstalinea"/>
+        <w:pStyle w:val="ListParagraph"/>
         <w:numPr>
           <w:ilvl w:val="0"/>
           <w:numId w:val="4"/>
@@ -2886,7 +2570,7 @@
     </w:p>
     <w:p>
       <w:pPr>
-        <w:pStyle w:val="Lijstalinea"/>
+        <w:pStyle w:val="ListParagraph"/>
         <w:numPr>
           <w:ilvl w:val="0"/>
           <w:numId w:val="4"/>
@@ -2898,7 +2582,7 @@
     </w:p>
     <w:p>
       <w:pPr>
-        <w:pStyle w:val="Lijstalinea"/>
+        <w:pStyle w:val="ListParagraph"/>
         <w:numPr>
           <w:ilvl w:val="0"/>
           <w:numId w:val="4"/>
@@ -2910,7 +2594,7 @@
     </w:p>
     <w:p>
       <w:pPr>
-        <w:pStyle w:val="Lijstalinea"/>
+        <w:pStyle w:val="ListParagraph"/>
         <w:numPr>
           <w:ilvl w:val="0"/>
           <w:numId w:val="4"/>
@@ -2934,7 +2618,7 @@
     <w:p/>
     <w:tbl>
       <w:tblPr>
-        <w:tblStyle w:val="Tabelraster"/>
+        <w:tblStyle w:val="TableGrid"/>
         <w:tblW w:w="9493" w:type="dxa"/>
         <w:tblLook w:val="0000" w:firstRow="0" w:lastRow="0" w:firstColumn="0" w:lastColumn="0" w:noHBand="0" w:noVBand="0"/>
       </w:tblPr>
@@ -2948,19 +2632,9 @@
             <w:tcW w:w="3823" w:type="dxa"/>
           </w:tcPr>
           <w:p>
-            <w:proofErr w:type="spellStart"/>
-            <w:r>
-              <w:t>Uitklaplijst</w:t>
-            </w:r>
-            <w:proofErr w:type="spellEnd"/>
-            <w:r>
-              <w:t xml:space="preserve"> </w:t>
-            </w:r>
-            <w:proofErr w:type="spellStart"/>
-            <w:r>
-              <w:t>Aandeel</w:t>
-            </w:r>
-            <w:proofErr w:type="spellEnd"/>
+            <w:r>
+              <w:t>Uitklaplijst Aandeel</w:t>
+            </w:r>
           </w:p>
         </w:tc>
         <w:tc>
@@ -2968,27 +2642,9 @@
             <w:tcW w:w="5670" w:type="dxa"/>
           </w:tcPr>
           <w:p>
-            <w:proofErr w:type="spellStart"/>
-            <w:r>
-              <w:t>Kies</w:t>
-            </w:r>
-            <w:proofErr w:type="spellEnd"/>
-            <w:r>
-              <w:t xml:space="preserve"> </w:t>
-            </w:r>
-            <w:proofErr w:type="spellStart"/>
-            <w:r>
-              <w:t>een</w:t>
-            </w:r>
-            <w:proofErr w:type="spellEnd"/>
-            <w:r>
-              <w:t xml:space="preserve"> </w:t>
-            </w:r>
-            <w:proofErr w:type="spellStart"/>
-            <w:r>
-              <w:t>aandeel</w:t>
-            </w:r>
-            <w:proofErr w:type="spellEnd"/>
+            <w:r>
+              <w:t>Kies een aandeel</w:t>
+            </w:r>
           </w:p>
         </w:tc>
       </w:tr>
@@ -2998,27 +2654,9 @@
             <w:tcW w:w="3823" w:type="dxa"/>
           </w:tcPr>
           <w:p>
-            <w:proofErr w:type="spellStart"/>
-            <w:r>
-              <w:t>Invulveld</w:t>
-            </w:r>
-            <w:proofErr w:type="spellEnd"/>
-            <w:r>
-              <w:t xml:space="preserve"> </w:t>
-            </w:r>
-            <w:proofErr w:type="spellStart"/>
-            <w:r>
-              <w:t>Aantal</w:t>
-            </w:r>
-            <w:proofErr w:type="spellEnd"/>
-            <w:r>
-              <w:t xml:space="preserve"> </w:t>
-            </w:r>
-            <w:proofErr w:type="spellStart"/>
-            <w:r>
-              <w:t>beursdagen</w:t>
-            </w:r>
-            <w:proofErr w:type="spellEnd"/>
+            <w:r>
+              <w:t>Invulveld Aantal beursdagen</w:t>
+            </w:r>
           </w:p>
         </w:tc>
         <w:tc>
@@ -3064,37 +2702,8 @@
             <w:tcW w:w="5670" w:type="dxa"/>
           </w:tcPr>
           <w:p>
-            <w:proofErr w:type="spellStart"/>
-            <w:r>
-              <w:t>Kies</w:t>
-            </w:r>
-            <w:proofErr w:type="spellEnd"/>
-            <w:r>
-              <w:t xml:space="preserve"> </w:t>
-            </w:r>
-            <w:proofErr w:type="spellStart"/>
-            <w:r>
-              <w:t>een</w:t>
-            </w:r>
-            <w:proofErr w:type="spellEnd"/>
-            <w:r>
-              <w:t xml:space="preserve"> </w:t>
-            </w:r>
-            <w:proofErr w:type="spellStart"/>
-            <w:r>
-              <w:t>aantal</w:t>
-            </w:r>
-            <w:proofErr w:type="spellEnd"/>
-            <w:r>
-              <w:t xml:space="preserve"> </w:t>
-            </w:r>
-            <w:proofErr w:type="spellStart"/>
-            <w:r>
-              <w:t>dagen</w:t>
-            </w:r>
-            <w:proofErr w:type="spellEnd"/>
-            <w:r>
-              <w:t xml:space="preserve">. </w:t>
+            <w:r>
+              <w:t xml:space="preserve">Kies een aantal dagen. </w:t>
             </w:r>
           </w:p>
         </w:tc>
@@ -3120,13 +2729,8 @@
           </w:tcPr>
           <w:p>
             <w:r>
-              <w:t xml:space="preserve">Button </w:t>
-            </w:r>
-            <w:proofErr w:type="spellStart"/>
-            <w:r>
-              <w:t>Portefeuille</w:t>
-            </w:r>
-            <w:proofErr w:type="spellEnd"/>
+              <w:t>Button Portefeuille</w:t>
+            </w:r>
           </w:p>
         </w:tc>
         <w:tc>
@@ -3135,29 +2739,8 @@
           </w:tcPr>
           <w:p>
             <w:r>
-              <w:t xml:space="preserve">De </w:t>
-            </w:r>
-            <w:proofErr w:type="spellStart"/>
-            <w:r>
-              <w:t>portefeuille</w:t>
-            </w:r>
-            <w:proofErr w:type="spellEnd"/>
-            <w:r>
-              <w:t xml:space="preserve"> </w:t>
-            </w:r>
-            <w:proofErr w:type="spellStart"/>
-            <w:r>
-              <w:t>wordt</w:t>
-            </w:r>
-            <w:proofErr w:type="spellEnd"/>
-            <w:r>
-              <w:t xml:space="preserve"> </w:t>
-            </w:r>
-            <w:proofErr w:type="spellStart"/>
-            <w:r>
-              <w:t>getoond</w:t>
-            </w:r>
-            <w:proofErr w:type="spellEnd"/>
+              <w:t>De portefeuille wordt getoond</w:t>
+            </w:r>
           </w:p>
         </w:tc>
       </w:tr>
@@ -3168,13 +2751,8 @@
           </w:tcPr>
           <w:p>
             <w:r>
-              <w:t xml:space="preserve">Button </w:t>
-            </w:r>
-            <w:proofErr w:type="spellStart"/>
-            <w:r>
-              <w:t>ToonGrafiekenscherm</w:t>
-            </w:r>
-            <w:proofErr w:type="spellEnd"/>
+              <w:t>Button ToonGrafiekenscherm</w:t>
+            </w:r>
           </w:p>
         </w:tc>
         <w:tc>
@@ -3213,7 +2791,7 @@
     <w:p/>
     <w:p>
       <w:pPr>
-        <w:pStyle w:val="Lijstalinea"/>
+        <w:pStyle w:val="ListParagraph"/>
         <w:numPr>
           <w:ilvl w:val="0"/>
           <w:numId w:val="6"/>
@@ -3241,7 +2819,7 @@
     </w:p>
     <w:p>
       <w:pPr>
-        <w:pStyle w:val="Lijstalinea"/>
+        <w:pStyle w:val="ListParagraph"/>
         <w:numPr>
           <w:ilvl w:val="0"/>
           <w:numId w:val="6"/>
@@ -3271,7 +2849,7 @@
     </w:p>
     <w:p>
       <w:pPr>
-        <w:pStyle w:val="Lijstalinea"/>
+        <w:pStyle w:val="ListParagraph"/>
         <w:numPr>
           <w:ilvl w:val="0"/>
           <w:numId w:val="6"/>
@@ -3292,7 +2870,7 @@
     </w:p>
     <w:p>
       <w:pPr>
-        <w:pStyle w:val="Lijstalinea"/>
+        <w:pStyle w:val="ListParagraph"/>
         <w:numPr>
           <w:ilvl w:val="0"/>
           <w:numId w:val="6"/>
@@ -3311,7 +2889,7 @@
     </w:p>
     <w:p>
       <w:pPr>
-        <w:pStyle w:val="Lijstalinea"/>
+        <w:pStyle w:val="ListParagraph"/>
         <w:numPr>
           <w:ilvl w:val="0"/>
           <w:numId w:val="6"/>
@@ -3390,60 +2968,182 @@
     </w:p>
     <w:p>
       <w:r>
-        <w:t xml:space="preserve">Bij </w:t>
-      </w:r>
-      <w:proofErr w:type="spellStart"/>
-      <w:r>
-        <w:t>BeursdagNaarRechts</w:t>
-      </w:r>
-      <w:proofErr w:type="spellEnd"/>
-      <w:r>
-        <w:t xml:space="preserve">() moet naar de portefeuillecontroller een call </w:t>
-      </w:r>
-      <w:proofErr w:type="spellStart"/>
-      <w:r>
-        <w:t>beursdagNaarRechts</w:t>
-      </w:r>
-      <w:proofErr w:type="spellEnd"/>
-      <w:r>
-        <w:t xml:space="preserve">() komen. Dit gaat via </w:t>
-      </w:r>
-      <w:proofErr w:type="spellStart"/>
-      <w:proofErr w:type="gramStart"/>
-      <w:r>
-        <w:t>main</w:t>
-      </w:r>
-      <w:proofErr w:type="spellEnd"/>
-      <w:r>
-        <w:t>(</w:t>
-      </w:r>
-      <w:proofErr w:type="gramEnd"/>
-      <w:r>
-        <w:t>).</w:t>
-      </w:r>
-      <w:r>
-        <w:t xml:space="preserve"> Laatste datum voor de portefeuille moet dan worden meegegeven, die moet bij </w:t>
-      </w:r>
-      <w:proofErr w:type="spellStart"/>
-      <w:proofErr w:type="gramStart"/>
-      <w:r>
-        <w:t>panPeriod</w:t>
-      </w:r>
-      <w:proofErr w:type="spellEnd"/>
-      <w:r>
-        <w:t>(</w:t>
-      </w:r>
-      <w:proofErr w:type="gramEnd"/>
-      <w:r>
-        <w:t xml:space="preserve">) van het </w:t>
-      </w:r>
-      <w:proofErr w:type="spellStart"/>
-      <w:r>
-        <w:t>candlestickobject</w:t>
-      </w:r>
-      <w:proofErr w:type="spellEnd"/>
-      <w:r>
-        <w:t xml:space="preserve"> worden teruggegeven.</w:t>
+        <w:t>Bij BeursdagNaarRechts() moet naar de portefeuillecontroller een call beursdagNaarRechts() komen. Dit gaat via main().</w:t>
+      </w:r>
+      <w:r>
+        <w:t xml:space="preserve"> Laatste datum voor de portefeuille moet dan worden meegegeven, die moet bij panPeriod() van het candlestickobject worden teruggegeven.</w:t>
+      </w:r>
+    </w:p>
+    <w:p/>
+    <w:p>
+      <w:r>
+        <w:br w:type="page"/>
+      </w:r>
+    </w:p>
+    <w:p/>
+    <w:p/>
+    <w:p>
+      <w:r>
+        <w:t>Synchronisatie grafiekenscherm (W001 / Synchronisatie )</w:t>
+      </w:r>
+    </w:p>
+    <w:p/>
+    <w:p>
+      <w:r>
+        <w:drawing>
+          <wp:inline distT="0" distB="0" distL="0" distR="0" wp14:anchorId="272EAF1F" wp14:editId="2397EE2F">
+            <wp:extent cx="3048000" cy="2135817"/>
+            <wp:effectExtent l="0" t="0" r="0" b="0"/>
+            <wp:docPr id="4" name="Picture 4"/>
+            <wp:cNvGraphicFramePr>
+              <a:graphicFrameLocks xmlns:a="http://schemas.openxmlformats.org/drawingml/2006/main" noChangeAspect="1"/>
+            </wp:cNvGraphicFramePr>
+            <a:graphic xmlns:a="http://schemas.openxmlformats.org/drawingml/2006/main">
+              <a:graphicData uri="http://schemas.openxmlformats.org/drawingml/2006/picture">
+                <pic:pic xmlns:pic="http://schemas.openxmlformats.org/drawingml/2006/picture">
+                  <pic:nvPicPr>
+                    <pic:cNvPr id="1" name=""/>
+                    <pic:cNvPicPr/>
+                  </pic:nvPicPr>
+                  <pic:blipFill>
+                    <a:blip r:embed="rId10"/>
+                    <a:stretch>
+                      <a:fillRect/>
+                    </a:stretch>
+                  </pic:blipFill>
+                  <pic:spPr>
+                    <a:xfrm>
+                      <a:off x="0" y="0"/>
+                      <a:ext cx="3052129" cy="2138710"/>
+                    </a:xfrm>
+                    <a:prstGeom prst="rect">
+                      <a:avLst/>
+                    </a:prstGeom>
+                  </pic:spPr>
+                </pic:pic>
+              </a:graphicData>
+            </a:graphic>
+          </wp:inline>
+        </w:drawing>
+      </w:r>
+    </w:p>
+    <w:p/>
+    <w:p>
+      <w:r>
+        <w:t>Wat gaat er goed:</w:t>
+      </w:r>
+    </w:p>
+    <w:p>
+      <w:pPr>
+        <w:pStyle w:val="ListParagraph"/>
+        <w:numPr>
+          <w:ilvl w:val="0"/>
+          <w:numId w:val="10"/>
+        </w:numPr>
+      </w:pPr>
+      <w:r>
+        <w:t>Via portefeuille geopend grafiekenscherm eindigt netjes op de einddatum van de portefeuille.</w:t>
+      </w:r>
+      <w:r>
+        <w:br/>
+        <w:t xml:space="preserve">Vanuit het grafiekenscherm: knop “1 beursdag” zorgt er vervolgens netjes voor dat orders worden verwerkt in de portefeuille en de einddatum van zowel grafiek als portefeuille wordt bijgewerkt. </w:t>
+      </w:r>
+    </w:p>
+    <w:p/>
+    <w:p>
+      <w:r>
+        <w:t>Wat gaat er niet goed:</w:t>
+      </w:r>
+    </w:p>
+    <w:p>
+      <w:pPr>
+        <w:pStyle w:val="ListParagraph"/>
+        <w:numPr>
+          <w:ilvl w:val="0"/>
+          <w:numId w:val="10"/>
+        </w:numPr>
+      </w:pPr>
+      <w:r>
+        <w:t xml:space="preserve">Er is een overbodige knop </w:t>
+      </w:r>
+      <w:r>
+        <w:t>Portefeuille openen vanuit grafiekenscher</w:t>
+      </w:r>
+      <w:r>
+        <w:t>m</w:t>
+      </w:r>
+      <w:r>
+        <w:t xml:space="preserve">. </w:t>
+      </w:r>
+    </w:p>
+    <w:p>
+      <w:pPr>
+        <w:pStyle w:val="ListParagraph"/>
+        <w:numPr>
+          <w:ilvl w:val="0"/>
+          <w:numId w:val="10"/>
+        </w:numPr>
+      </w:pPr>
+      <w:r>
+        <w:t>Zodra er een grafiekenscherm vanuit de Main() rechtstreeks is geopend moet het niet mogelijk zijn om tevens een portefeuille te openen, dat is verwarrend.</w:t>
+      </w:r>
+    </w:p>
+    <w:p>
+      <w:pPr>
+        <w:pStyle w:val="ListParagraph"/>
+        <w:numPr>
+          <w:ilvl w:val="0"/>
+          <w:numId w:val="10"/>
+        </w:numPr>
+      </w:pPr>
+      <w:r>
+        <w:t>Zolang er een portefeuille open staat moet het niet mogelijk zijn om vanuit het hoofdscherm een grafiekenscherm te openen, dat is verwarrend.</w:t>
+      </w:r>
+    </w:p>
+    <w:p/>
+    <w:p>
+      <w:pPr>
+        <w:pStyle w:val="ListParagraph"/>
+        <w:numPr>
+          <w:ilvl w:val="0"/>
+          <w:numId w:val="9"/>
+        </w:numPr>
+      </w:pPr>
+      <w:r>
+        <w:t>Echter, het is mogelijk om via de knoppen bovenaan naar links te scrollen zodat de “laatste beursdag” bij de grafiek een of meer dagen eerder komt te liggen dan de eerdere “laatste dag” die bij de portefeuille hoort. Klik je vervolgens op de “1 beursdag” knop dan wordt ten onrechte gepoogd openstaande orders uit te voeren tegen de laatste beursdag van de grafiek (?)</w:t>
+      </w:r>
+      <w:r>
+        <w:t xml:space="preserve"> nog niet uitgeprobeerd, verifieer dit</w:t>
+      </w:r>
+    </w:p>
+    <w:p>
+      <w:pPr>
+        <w:pStyle w:val="ListParagraph"/>
+        <w:numPr>
+          <w:ilvl w:val="0"/>
+          <w:numId w:val="9"/>
+        </w:numPr>
+      </w:pPr>
+      <w:r>
+        <w:t>Het is mogelijk om via de knoppen bovenaan naar latere datums te scrollen zonder dat de einddatum van de portefeuille wordt bijgewerkt of orders die nog open staan worden uitgevoerd (?) nog niet uitgeprobeerd, verifieer dit</w:t>
+      </w:r>
+    </w:p>
+    <w:p>
+      <w:pPr>
+        <w:pStyle w:val="ListParagraph"/>
+        <w:numPr>
+          <w:ilvl w:val="0"/>
+          <w:numId w:val="9"/>
+        </w:numPr>
+      </w:pPr>
+      <w:r>
+        <w:t>Het is mogelijk om meerdere grafieken van uit de portefeuille te openen. Echter niet alle grafieken worden bijgewerkt bij het verwerken van een beursdag.</w:t>
+      </w:r>
+    </w:p>
+    <w:p/>
+    <w:p>
+      <w:r>
+        <w:br w:type="page"/>
       </w:r>
     </w:p>
     <w:p/>
@@ -3461,7 +3161,7 @@
 </file>
 
 <file path=word/endnotes.xml><?xml version="1.0" encoding="utf-8"?>
-<w:endnotes xmlns:wpc="http://schemas.microsoft.com/office/word/2010/wordprocessingCanvas" xmlns:cx="http://schemas.microsoft.com/office/drawing/2014/chartex" xmlns:cx1="http://schemas.microsoft.com/office/drawing/2015/9/8/chartex" xmlns:cx2="http://schemas.microsoft.com/office/drawing/2015/10/21/chartex" xmlns:cx3="http://schemas.microsoft.com/office/drawing/2016/5/9/chartex" xmlns:cx4="http://schemas.microsoft.com/office/drawing/2016/5/10/chartex" xmlns:cx5="http://schemas.microsoft.com/office/drawing/2016/5/11/chartex" xmlns:cx6="http://schemas.microsoft.com/office/drawing/2016/5/12/chartex" xmlns:cx7="http://schemas.microsoft.com/office/drawing/2016/5/13/chartex" xmlns:cx8="http://schemas.microsoft.com/office/drawing/2016/5/14/chartex" xmlns:mc="http://schemas.openxmlformats.org/markup-compatibility/2006" xmlns:aink="http://schemas.microsoft.com/office/drawing/2016/ink" xmlns:am3d="http://schemas.microsoft.com/office/drawing/2017/model3d" xmlns:o="urn:schemas-microsoft-com:office:office" xmlns:r="http://schemas.openxmlformats.org/officeDocument/2006/relationships" xmlns:m="http://schemas.openxmlformats.org/officeDocument/2006/math" xmlns:v="urn:schemas-microsoft-com:vml" xmlns:wp14="http://schemas.microsoft.com/office/word/2010/wordprocessingDrawing" xmlns:wp="http://schemas.openxmlformats.org/drawingml/2006/wordprocessingDrawing" xmlns:w10="urn:schemas-microsoft-com:office:word" xmlns:w="http://schemas.openxmlformats.org/wordprocessingml/2006/main" xmlns:w14="http://schemas.microsoft.com/office/word/2010/wordml" xmlns:w15="http://schemas.microsoft.com/office/word/2012/wordml" xmlns:w16cex="http://schemas.microsoft.com/office/word/2018/wordml/cex" xmlns:w16cid="http://schemas.microsoft.com/office/word/2016/wordml/cid" xmlns:w16="http://schemas.microsoft.com/office/word/2018/wordml" xmlns:w16se="http://schemas.microsoft.com/office/word/2015/wordml/symex" xmlns:wpg="http://schemas.microsoft.com/office/word/2010/wordprocessingGroup" xmlns:wpi="http://schemas.microsoft.com/office/word/2010/wordprocessingInk" xmlns:wne="http://schemas.microsoft.com/office/word/2006/wordml" xmlns:wps="http://schemas.microsoft.com/office/word/2010/wordprocessingShape" mc:Ignorable="w14 w15 w16se w16cid w16 w16cex wp14">
+<w:endnotes xmlns:wpc="http://schemas.microsoft.com/office/word/2010/wordprocessingCanvas" xmlns:cx="http://schemas.microsoft.com/office/drawing/2014/chartex" xmlns:cx1="http://schemas.microsoft.com/office/drawing/2015/9/8/chartex" xmlns:cx2="http://schemas.microsoft.com/office/drawing/2015/10/21/chartex" xmlns:cx3="http://schemas.microsoft.com/office/drawing/2016/5/9/chartex" xmlns:cx4="http://schemas.microsoft.com/office/drawing/2016/5/10/chartex" xmlns:cx5="http://schemas.microsoft.com/office/drawing/2016/5/11/chartex" xmlns:cx6="http://schemas.microsoft.com/office/drawing/2016/5/12/chartex" xmlns:cx7="http://schemas.microsoft.com/office/drawing/2016/5/13/chartex" xmlns:cx8="http://schemas.microsoft.com/office/drawing/2016/5/14/chartex" xmlns:mc="http://schemas.openxmlformats.org/markup-compatibility/2006" xmlns:aink="http://schemas.microsoft.com/office/drawing/2016/ink" xmlns:am3d="http://schemas.microsoft.com/office/drawing/2017/model3d" xmlns:o="urn:schemas-microsoft-com:office:office" xmlns:r="http://schemas.openxmlformats.org/officeDocument/2006/relationships" xmlns:m="http://schemas.openxmlformats.org/officeDocument/2006/math" xmlns:v="urn:schemas-microsoft-com:vml" xmlns:wp14="http://schemas.microsoft.com/office/word/2010/wordprocessingDrawing" xmlns:wp="http://schemas.openxmlformats.org/drawingml/2006/wordprocessingDrawing" xmlns:w10="urn:schemas-microsoft-com:office:word" xmlns:w="http://schemas.openxmlformats.org/wordprocessingml/2006/main" xmlns:w14="http://schemas.microsoft.com/office/word/2010/wordml" xmlns:w15="http://schemas.microsoft.com/office/word/2012/wordml" xmlns:w16cid="http://schemas.microsoft.com/office/word/2016/wordml/cid" xmlns:w16se="http://schemas.microsoft.com/office/word/2015/wordml/symex" xmlns:wpg="http://schemas.microsoft.com/office/word/2010/wordprocessingGroup" xmlns:wpi="http://schemas.microsoft.com/office/word/2010/wordprocessingInk" xmlns:wne="http://schemas.microsoft.com/office/word/2006/wordml" xmlns:wps="http://schemas.microsoft.com/office/word/2010/wordprocessingShape" mc:Ignorable="w14 w15 w16se w16cid wp14">
   <w:endnote w:type="separator" w:id="-1">
     <w:p>
       <w:r>
@@ -3480,7 +3180,7 @@
 </file>
 
 <file path=word/footnotes.xml><?xml version="1.0" encoding="utf-8"?>
-<w:footnotes xmlns:wpc="http://schemas.microsoft.com/office/word/2010/wordprocessingCanvas" xmlns:cx="http://schemas.microsoft.com/office/drawing/2014/chartex" xmlns:cx1="http://schemas.microsoft.com/office/drawing/2015/9/8/chartex" xmlns:cx2="http://schemas.microsoft.com/office/drawing/2015/10/21/chartex" xmlns:cx3="http://schemas.microsoft.com/office/drawing/2016/5/9/chartex" xmlns:cx4="http://schemas.microsoft.com/office/drawing/2016/5/10/chartex" xmlns:cx5="http://schemas.microsoft.com/office/drawing/2016/5/11/chartex" xmlns:cx6="http://schemas.microsoft.com/office/drawing/2016/5/12/chartex" xmlns:cx7="http://schemas.microsoft.com/office/drawing/2016/5/13/chartex" xmlns:cx8="http://schemas.microsoft.com/office/drawing/2016/5/14/chartex" xmlns:mc="http://schemas.openxmlformats.org/markup-compatibility/2006" xmlns:aink="http://schemas.microsoft.com/office/drawing/2016/ink" xmlns:am3d="http://schemas.microsoft.com/office/drawing/2017/model3d" xmlns:o="urn:schemas-microsoft-com:office:office" xmlns:r="http://schemas.openxmlformats.org/officeDocument/2006/relationships" xmlns:m="http://schemas.openxmlformats.org/officeDocument/2006/math" xmlns:v="urn:schemas-microsoft-com:vml" xmlns:wp14="http://schemas.microsoft.com/office/word/2010/wordprocessingDrawing" xmlns:wp="http://schemas.openxmlformats.org/drawingml/2006/wordprocessingDrawing" xmlns:w10="urn:schemas-microsoft-com:office:word" xmlns:w="http://schemas.openxmlformats.org/wordprocessingml/2006/main" xmlns:w14="http://schemas.microsoft.com/office/word/2010/wordml" xmlns:w15="http://schemas.microsoft.com/office/word/2012/wordml" xmlns:w16cex="http://schemas.microsoft.com/office/word/2018/wordml/cex" xmlns:w16cid="http://schemas.microsoft.com/office/word/2016/wordml/cid" xmlns:w16="http://schemas.microsoft.com/office/word/2018/wordml" xmlns:w16se="http://schemas.microsoft.com/office/word/2015/wordml/symex" xmlns:wpg="http://schemas.microsoft.com/office/word/2010/wordprocessingGroup" xmlns:wpi="http://schemas.microsoft.com/office/word/2010/wordprocessingInk" xmlns:wne="http://schemas.microsoft.com/office/word/2006/wordml" xmlns:wps="http://schemas.microsoft.com/office/word/2010/wordprocessingShape" mc:Ignorable="w14 w15 w16se w16cid w16 w16cex wp14">
+<w:footnotes xmlns:wpc="http://schemas.microsoft.com/office/word/2010/wordprocessingCanvas" xmlns:cx="http://schemas.microsoft.com/office/drawing/2014/chartex" xmlns:cx1="http://schemas.microsoft.com/office/drawing/2015/9/8/chartex" xmlns:cx2="http://schemas.microsoft.com/office/drawing/2015/10/21/chartex" xmlns:cx3="http://schemas.microsoft.com/office/drawing/2016/5/9/chartex" xmlns:cx4="http://schemas.microsoft.com/office/drawing/2016/5/10/chartex" xmlns:cx5="http://schemas.microsoft.com/office/drawing/2016/5/11/chartex" xmlns:cx6="http://schemas.microsoft.com/office/drawing/2016/5/12/chartex" xmlns:cx7="http://schemas.microsoft.com/office/drawing/2016/5/13/chartex" xmlns:cx8="http://schemas.microsoft.com/office/drawing/2016/5/14/chartex" xmlns:mc="http://schemas.openxmlformats.org/markup-compatibility/2006" xmlns:aink="http://schemas.microsoft.com/office/drawing/2016/ink" xmlns:am3d="http://schemas.microsoft.com/office/drawing/2017/model3d" xmlns:o="urn:schemas-microsoft-com:office:office" xmlns:r="http://schemas.openxmlformats.org/officeDocument/2006/relationships" xmlns:m="http://schemas.openxmlformats.org/officeDocument/2006/math" xmlns:v="urn:schemas-microsoft-com:vml" xmlns:wp14="http://schemas.microsoft.com/office/word/2010/wordprocessingDrawing" xmlns:wp="http://schemas.openxmlformats.org/drawingml/2006/wordprocessingDrawing" xmlns:w10="urn:schemas-microsoft-com:office:word" xmlns:w="http://schemas.openxmlformats.org/wordprocessingml/2006/main" xmlns:w14="http://schemas.microsoft.com/office/word/2010/wordml" xmlns:w15="http://schemas.microsoft.com/office/word/2012/wordml" xmlns:w16cid="http://schemas.microsoft.com/office/word/2016/wordml/cid" xmlns:w16se="http://schemas.microsoft.com/office/word/2015/wordml/symex" xmlns:wpg="http://schemas.microsoft.com/office/word/2010/wordprocessingGroup" xmlns:wpi="http://schemas.microsoft.com/office/word/2010/wordprocessingInk" xmlns:wne="http://schemas.microsoft.com/office/word/2006/wordml" xmlns:wps="http://schemas.microsoft.com/office/word/2010/wordprocessingShape" mc:Ignorable="w14 w15 w16se w16cid wp14">
   <w:footnote w:type="separator" w:id="-1">
     <w:p>
       <w:r>
@@ -3499,7 +3199,7 @@
 </file>
 
 <file path=word/numbering.xml><?xml version="1.0" encoding="utf-8"?>
-<w:numbering xmlns:wpc="http://schemas.microsoft.com/office/word/2010/wordprocessingCanvas" xmlns:cx="http://schemas.microsoft.com/office/drawing/2014/chartex" xmlns:cx1="http://schemas.microsoft.com/office/drawing/2015/9/8/chartex" xmlns:cx2="http://schemas.microsoft.com/office/drawing/2015/10/21/chartex" xmlns:cx3="http://schemas.microsoft.com/office/drawing/2016/5/9/chartex" xmlns:cx4="http://schemas.microsoft.com/office/drawing/2016/5/10/chartex" xmlns:cx5="http://schemas.microsoft.com/office/drawing/2016/5/11/chartex" xmlns:cx6="http://schemas.microsoft.com/office/drawing/2016/5/12/chartex" xmlns:cx7="http://schemas.microsoft.com/office/drawing/2016/5/13/chartex" xmlns:cx8="http://schemas.microsoft.com/office/drawing/2016/5/14/chartex" xmlns:mc="http://schemas.openxmlformats.org/markup-compatibility/2006" xmlns:aink="http://schemas.microsoft.com/office/drawing/2016/ink" xmlns:am3d="http://schemas.microsoft.com/office/drawing/2017/model3d" xmlns:o="urn:schemas-microsoft-com:office:office" xmlns:r="http://schemas.openxmlformats.org/officeDocument/2006/relationships" xmlns:m="http://schemas.openxmlformats.org/officeDocument/2006/math" xmlns:v="urn:schemas-microsoft-com:vml" xmlns:wp14="http://schemas.microsoft.com/office/word/2010/wordprocessingDrawing" xmlns:wp="http://schemas.openxmlformats.org/drawingml/2006/wordprocessingDrawing" xmlns:w10="urn:schemas-microsoft-com:office:word" xmlns:w="http://schemas.openxmlformats.org/wordprocessingml/2006/main" xmlns:w14="http://schemas.microsoft.com/office/word/2010/wordml" xmlns:w15="http://schemas.microsoft.com/office/word/2012/wordml" xmlns:w16cex="http://schemas.microsoft.com/office/word/2018/wordml/cex" xmlns:w16cid="http://schemas.microsoft.com/office/word/2016/wordml/cid" xmlns:w16="http://schemas.microsoft.com/office/word/2018/wordml" xmlns:w16se="http://schemas.microsoft.com/office/word/2015/wordml/symex" xmlns:wpg="http://schemas.microsoft.com/office/word/2010/wordprocessingGroup" xmlns:wpi="http://schemas.microsoft.com/office/word/2010/wordprocessingInk" xmlns:wne="http://schemas.microsoft.com/office/word/2006/wordml" xmlns:wps="http://schemas.microsoft.com/office/word/2010/wordprocessingShape" mc:Ignorable="w14 w15 w16se w16cid w16 w16cex wp14">
+<w:numbering xmlns:wpc="http://schemas.microsoft.com/office/word/2010/wordprocessingCanvas" xmlns:cx="http://schemas.microsoft.com/office/drawing/2014/chartex" xmlns:cx1="http://schemas.microsoft.com/office/drawing/2015/9/8/chartex" xmlns:cx2="http://schemas.microsoft.com/office/drawing/2015/10/21/chartex" xmlns:cx3="http://schemas.microsoft.com/office/drawing/2016/5/9/chartex" xmlns:cx4="http://schemas.microsoft.com/office/drawing/2016/5/10/chartex" xmlns:cx5="http://schemas.microsoft.com/office/drawing/2016/5/11/chartex" xmlns:cx6="http://schemas.microsoft.com/office/drawing/2016/5/12/chartex" xmlns:cx7="http://schemas.microsoft.com/office/drawing/2016/5/13/chartex" xmlns:cx8="http://schemas.microsoft.com/office/drawing/2016/5/14/chartex" xmlns:mc="http://schemas.openxmlformats.org/markup-compatibility/2006" xmlns:aink="http://schemas.microsoft.com/office/drawing/2016/ink" xmlns:am3d="http://schemas.microsoft.com/office/drawing/2017/model3d" xmlns:o="urn:schemas-microsoft-com:office:office" xmlns:r="http://schemas.openxmlformats.org/officeDocument/2006/relationships" xmlns:m="http://schemas.openxmlformats.org/officeDocument/2006/math" xmlns:v="urn:schemas-microsoft-com:vml" xmlns:wp14="http://schemas.microsoft.com/office/word/2010/wordprocessingDrawing" xmlns:wp="http://schemas.openxmlformats.org/drawingml/2006/wordprocessingDrawing" xmlns:w10="urn:schemas-microsoft-com:office:word" xmlns:w="http://schemas.openxmlformats.org/wordprocessingml/2006/main" xmlns:w14="http://schemas.microsoft.com/office/word/2010/wordml" xmlns:w15="http://schemas.microsoft.com/office/word/2012/wordml" xmlns:w16cid="http://schemas.microsoft.com/office/word/2016/wordml/cid" xmlns:w16se="http://schemas.microsoft.com/office/word/2015/wordml/symex" xmlns:wpg="http://schemas.microsoft.com/office/word/2010/wordprocessingGroup" xmlns:wpi="http://schemas.microsoft.com/office/word/2010/wordprocessingInk" xmlns:wne="http://schemas.microsoft.com/office/word/2006/wordml" xmlns:wps="http://schemas.microsoft.com/office/word/2010/wordprocessingShape" mc:Ignorable="w14 w15 w16se w16cid wp14">
   <w:abstractNum w:abstractNumId="0" w15:restartNumberingAfterBreak="0">
     <w:nsid w:val="003C34FC"/>
     <w:multiLevelType w:val="hybridMultilevel"/>
@@ -3613,6 +3313,273 @@
     </w:lvl>
   </w:abstractNum>
   <w:abstractNum w:abstractNumId="1" w15:restartNumberingAfterBreak="0">
+    <w:nsid w:val="048A518A"/>
+    <w:multiLevelType w:val="hybridMultilevel"/>
+    <w:tmpl w:val="8550C438"/>
+    <w:lvl w:ilvl="0" w:tplc="0409000F">
+      <w:start w:val="1"/>
+      <w:numFmt w:val="decimal"/>
+      <w:lvlText w:val="%1."/>
+      <w:lvlJc w:val="left"/>
+      <w:pPr>
+        <w:ind w:left="720" w:hanging="360"/>
+      </w:pPr>
+      <w:rPr>
+        <w:rFonts w:hint="default"/>
+      </w:rPr>
+    </w:lvl>
+    <w:lvl w:ilvl="1" w:tplc="04090019" w:tentative="1">
+      <w:start w:val="1"/>
+      <w:numFmt w:val="lowerLetter"/>
+      <w:lvlText w:val="%2."/>
+      <w:lvlJc w:val="left"/>
+      <w:pPr>
+        <w:ind w:left="1440" w:hanging="360"/>
+      </w:pPr>
+    </w:lvl>
+    <w:lvl w:ilvl="2" w:tplc="0409001B" w:tentative="1">
+      <w:start w:val="1"/>
+      <w:numFmt w:val="lowerRoman"/>
+      <w:lvlText w:val="%3."/>
+      <w:lvlJc w:val="right"/>
+      <w:pPr>
+        <w:ind w:left="2160" w:hanging="180"/>
+      </w:pPr>
+    </w:lvl>
+    <w:lvl w:ilvl="3" w:tplc="0409000F" w:tentative="1">
+      <w:start w:val="1"/>
+      <w:numFmt w:val="decimal"/>
+      <w:lvlText w:val="%4."/>
+      <w:lvlJc w:val="left"/>
+      <w:pPr>
+        <w:ind w:left="2880" w:hanging="360"/>
+      </w:pPr>
+    </w:lvl>
+    <w:lvl w:ilvl="4" w:tplc="04090019" w:tentative="1">
+      <w:start w:val="1"/>
+      <w:numFmt w:val="lowerLetter"/>
+      <w:lvlText w:val="%5."/>
+      <w:lvlJc w:val="left"/>
+      <w:pPr>
+        <w:ind w:left="3600" w:hanging="360"/>
+      </w:pPr>
+    </w:lvl>
+    <w:lvl w:ilvl="5" w:tplc="0409001B" w:tentative="1">
+      <w:start w:val="1"/>
+      <w:numFmt w:val="lowerRoman"/>
+      <w:lvlText w:val="%6."/>
+      <w:lvlJc w:val="right"/>
+      <w:pPr>
+        <w:ind w:left="4320" w:hanging="180"/>
+      </w:pPr>
+    </w:lvl>
+    <w:lvl w:ilvl="6" w:tplc="0409000F" w:tentative="1">
+      <w:start w:val="1"/>
+      <w:numFmt w:val="decimal"/>
+      <w:lvlText w:val="%7."/>
+      <w:lvlJc w:val="left"/>
+      <w:pPr>
+        <w:ind w:left="5040" w:hanging="360"/>
+      </w:pPr>
+    </w:lvl>
+    <w:lvl w:ilvl="7" w:tplc="04090019" w:tentative="1">
+      <w:start w:val="1"/>
+      <w:numFmt w:val="lowerLetter"/>
+      <w:lvlText w:val="%8."/>
+      <w:lvlJc w:val="left"/>
+      <w:pPr>
+        <w:ind w:left="5760" w:hanging="360"/>
+      </w:pPr>
+    </w:lvl>
+    <w:lvl w:ilvl="8" w:tplc="0409001B" w:tentative="1">
+      <w:start w:val="1"/>
+      <w:numFmt w:val="lowerRoman"/>
+      <w:lvlText w:val="%9."/>
+      <w:lvlJc w:val="right"/>
+      <w:pPr>
+        <w:ind w:left="6480" w:hanging="180"/>
+      </w:pPr>
+    </w:lvl>
+  </w:abstractNum>
+  <w:abstractNum w:abstractNumId="2" w15:restartNumberingAfterBreak="0">
+    <w:nsid w:val="203079FF"/>
+    <w:multiLevelType w:val="hybridMultilevel"/>
+    <w:tmpl w:val="CBEC9D4E"/>
+    <w:lvl w:ilvl="0" w:tplc="0409000F">
+      <w:start w:val="1"/>
+      <w:numFmt w:val="decimal"/>
+      <w:lvlText w:val="%1."/>
+      <w:lvlJc w:val="left"/>
+      <w:pPr>
+        <w:ind w:left="720" w:hanging="360"/>
+      </w:pPr>
+      <w:rPr>
+        <w:rFonts w:hint="default"/>
+      </w:rPr>
+    </w:lvl>
+    <w:lvl w:ilvl="1" w:tplc="04090019" w:tentative="1">
+      <w:start w:val="1"/>
+      <w:numFmt w:val="lowerLetter"/>
+      <w:lvlText w:val="%2."/>
+      <w:lvlJc w:val="left"/>
+      <w:pPr>
+        <w:ind w:left="1440" w:hanging="360"/>
+      </w:pPr>
+    </w:lvl>
+    <w:lvl w:ilvl="2" w:tplc="0409001B" w:tentative="1">
+      <w:start w:val="1"/>
+      <w:numFmt w:val="lowerRoman"/>
+      <w:lvlText w:val="%3."/>
+      <w:lvlJc w:val="right"/>
+      <w:pPr>
+        <w:ind w:left="2160" w:hanging="180"/>
+      </w:pPr>
+    </w:lvl>
+    <w:lvl w:ilvl="3" w:tplc="0409000F" w:tentative="1">
+      <w:start w:val="1"/>
+      <w:numFmt w:val="decimal"/>
+      <w:lvlText w:val="%4."/>
+      <w:lvlJc w:val="left"/>
+      <w:pPr>
+        <w:ind w:left="2880" w:hanging="360"/>
+      </w:pPr>
+    </w:lvl>
+    <w:lvl w:ilvl="4" w:tplc="04090019" w:tentative="1">
+      <w:start w:val="1"/>
+      <w:numFmt w:val="lowerLetter"/>
+      <w:lvlText w:val="%5."/>
+      <w:lvlJc w:val="left"/>
+      <w:pPr>
+        <w:ind w:left="3600" w:hanging="360"/>
+      </w:pPr>
+    </w:lvl>
+    <w:lvl w:ilvl="5" w:tplc="0409001B" w:tentative="1">
+      <w:start w:val="1"/>
+      <w:numFmt w:val="lowerRoman"/>
+      <w:lvlText w:val="%6."/>
+      <w:lvlJc w:val="right"/>
+      <w:pPr>
+        <w:ind w:left="4320" w:hanging="180"/>
+      </w:pPr>
+    </w:lvl>
+    <w:lvl w:ilvl="6" w:tplc="0409000F" w:tentative="1">
+      <w:start w:val="1"/>
+      <w:numFmt w:val="decimal"/>
+      <w:lvlText w:val="%7."/>
+      <w:lvlJc w:val="left"/>
+      <w:pPr>
+        <w:ind w:left="5040" w:hanging="360"/>
+      </w:pPr>
+    </w:lvl>
+    <w:lvl w:ilvl="7" w:tplc="04090019" w:tentative="1">
+      <w:start w:val="1"/>
+      <w:numFmt w:val="lowerLetter"/>
+      <w:lvlText w:val="%8."/>
+      <w:lvlJc w:val="left"/>
+      <w:pPr>
+        <w:ind w:left="5760" w:hanging="360"/>
+      </w:pPr>
+    </w:lvl>
+    <w:lvl w:ilvl="8" w:tplc="0409001B" w:tentative="1">
+      <w:start w:val="1"/>
+      <w:numFmt w:val="lowerRoman"/>
+      <w:lvlText w:val="%9."/>
+      <w:lvlJc w:val="right"/>
+      <w:pPr>
+        <w:ind w:left="6480" w:hanging="180"/>
+      </w:pPr>
+    </w:lvl>
+  </w:abstractNum>
+  <w:abstractNum w:abstractNumId="3" w15:restartNumberingAfterBreak="0">
+    <w:nsid w:val="21B9713F"/>
+    <w:multiLevelType w:val="hybridMultilevel"/>
+    <w:tmpl w:val="CBEC9D4E"/>
+    <w:lvl w:ilvl="0" w:tplc="0409000F">
+      <w:start w:val="1"/>
+      <w:numFmt w:val="decimal"/>
+      <w:lvlText w:val="%1."/>
+      <w:lvlJc w:val="left"/>
+      <w:pPr>
+        <w:ind w:left="720" w:hanging="360"/>
+      </w:pPr>
+      <w:rPr>
+        <w:rFonts w:hint="default"/>
+      </w:rPr>
+    </w:lvl>
+    <w:lvl w:ilvl="1" w:tplc="04090019" w:tentative="1">
+      <w:start w:val="1"/>
+      <w:numFmt w:val="lowerLetter"/>
+      <w:lvlText w:val="%2."/>
+      <w:lvlJc w:val="left"/>
+      <w:pPr>
+        <w:ind w:left="1440" w:hanging="360"/>
+      </w:pPr>
+    </w:lvl>
+    <w:lvl w:ilvl="2" w:tplc="0409001B" w:tentative="1">
+      <w:start w:val="1"/>
+      <w:numFmt w:val="lowerRoman"/>
+      <w:lvlText w:val="%3."/>
+      <w:lvlJc w:val="right"/>
+      <w:pPr>
+        <w:ind w:left="2160" w:hanging="180"/>
+      </w:pPr>
+    </w:lvl>
+    <w:lvl w:ilvl="3" w:tplc="0409000F" w:tentative="1">
+      <w:start w:val="1"/>
+      <w:numFmt w:val="decimal"/>
+      <w:lvlText w:val="%4."/>
+      <w:lvlJc w:val="left"/>
+      <w:pPr>
+        <w:ind w:left="2880" w:hanging="360"/>
+      </w:pPr>
+    </w:lvl>
+    <w:lvl w:ilvl="4" w:tplc="04090019" w:tentative="1">
+      <w:start w:val="1"/>
+      <w:numFmt w:val="lowerLetter"/>
+      <w:lvlText w:val="%5."/>
+      <w:lvlJc w:val="left"/>
+      <w:pPr>
+        <w:ind w:left="3600" w:hanging="360"/>
+      </w:pPr>
+    </w:lvl>
+    <w:lvl w:ilvl="5" w:tplc="0409001B" w:tentative="1">
+      <w:start w:val="1"/>
+      <w:numFmt w:val="lowerRoman"/>
+      <w:lvlText w:val="%6."/>
+      <w:lvlJc w:val="right"/>
+      <w:pPr>
+        <w:ind w:left="4320" w:hanging="180"/>
+      </w:pPr>
+    </w:lvl>
+    <w:lvl w:ilvl="6" w:tplc="0409000F" w:tentative="1">
+      <w:start w:val="1"/>
+      <w:numFmt w:val="decimal"/>
+      <w:lvlText w:val="%7."/>
+      <w:lvlJc w:val="left"/>
+      <w:pPr>
+        <w:ind w:left="5040" w:hanging="360"/>
+      </w:pPr>
+    </w:lvl>
+    <w:lvl w:ilvl="7" w:tplc="04090019" w:tentative="1">
+      <w:start w:val="1"/>
+      <w:numFmt w:val="lowerLetter"/>
+      <w:lvlText w:val="%8."/>
+      <w:lvlJc w:val="left"/>
+      <w:pPr>
+        <w:ind w:left="5760" w:hanging="360"/>
+      </w:pPr>
+    </w:lvl>
+    <w:lvl w:ilvl="8" w:tplc="0409001B" w:tentative="1">
+      <w:start w:val="1"/>
+      <w:numFmt w:val="lowerRoman"/>
+      <w:lvlText w:val="%9."/>
+      <w:lvlJc w:val="right"/>
+      <w:pPr>
+        <w:ind w:left="6480" w:hanging="180"/>
+      </w:pPr>
+    </w:lvl>
+  </w:abstractNum>
+  <w:abstractNum w:abstractNumId="4" w15:restartNumberingAfterBreak="0">
     <w:nsid w:val="294C15CD"/>
     <w:multiLevelType w:val="hybridMultilevel"/>
     <w:tmpl w:val="FC2CE478"/>
@@ -3701,7 +3668,433 @@
       </w:pPr>
     </w:lvl>
   </w:abstractNum>
-  <w:abstractNum w:abstractNumId="2" w15:restartNumberingAfterBreak="0">
+  <w:abstractNum w:abstractNumId="5" w15:restartNumberingAfterBreak="0">
+    <w:nsid w:val="2B1203B9"/>
+    <w:multiLevelType w:val="hybridMultilevel"/>
+    <w:tmpl w:val="CBEC9D4E"/>
+    <w:lvl w:ilvl="0" w:tplc="0409000F">
+      <w:start w:val="1"/>
+      <w:numFmt w:val="decimal"/>
+      <w:lvlText w:val="%1."/>
+      <w:lvlJc w:val="left"/>
+      <w:pPr>
+        <w:ind w:left="720" w:hanging="360"/>
+      </w:pPr>
+      <w:rPr>
+        <w:rFonts w:hint="default"/>
+      </w:rPr>
+    </w:lvl>
+    <w:lvl w:ilvl="1" w:tplc="04090019" w:tentative="1">
+      <w:start w:val="1"/>
+      <w:numFmt w:val="lowerLetter"/>
+      <w:lvlText w:val="%2."/>
+      <w:lvlJc w:val="left"/>
+      <w:pPr>
+        <w:ind w:left="1440" w:hanging="360"/>
+      </w:pPr>
+    </w:lvl>
+    <w:lvl w:ilvl="2" w:tplc="0409001B" w:tentative="1">
+      <w:start w:val="1"/>
+      <w:numFmt w:val="lowerRoman"/>
+      <w:lvlText w:val="%3."/>
+      <w:lvlJc w:val="right"/>
+      <w:pPr>
+        <w:ind w:left="2160" w:hanging="180"/>
+      </w:pPr>
+    </w:lvl>
+    <w:lvl w:ilvl="3" w:tplc="0409000F" w:tentative="1">
+      <w:start w:val="1"/>
+      <w:numFmt w:val="decimal"/>
+      <w:lvlText w:val="%4."/>
+      <w:lvlJc w:val="left"/>
+      <w:pPr>
+        <w:ind w:left="2880" w:hanging="360"/>
+      </w:pPr>
+    </w:lvl>
+    <w:lvl w:ilvl="4" w:tplc="04090019" w:tentative="1">
+      <w:start w:val="1"/>
+      <w:numFmt w:val="lowerLetter"/>
+      <w:lvlText w:val="%5."/>
+      <w:lvlJc w:val="left"/>
+      <w:pPr>
+        <w:ind w:left="3600" w:hanging="360"/>
+      </w:pPr>
+    </w:lvl>
+    <w:lvl w:ilvl="5" w:tplc="0409001B" w:tentative="1">
+      <w:start w:val="1"/>
+      <w:numFmt w:val="lowerRoman"/>
+      <w:lvlText w:val="%6."/>
+      <w:lvlJc w:val="right"/>
+      <w:pPr>
+        <w:ind w:left="4320" w:hanging="180"/>
+      </w:pPr>
+    </w:lvl>
+    <w:lvl w:ilvl="6" w:tplc="0409000F" w:tentative="1">
+      <w:start w:val="1"/>
+      <w:numFmt w:val="decimal"/>
+      <w:lvlText w:val="%7."/>
+      <w:lvlJc w:val="left"/>
+      <w:pPr>
+        <w:ind w:left="5040" w:hanging="360"/>
+      </w:pPr>
+    </w:lvl>
+    <w:lvl w:ilvl="7" w:tplc="04090019" w:tentative="1">
+      <w:start w:val="1"/>
+      <w:numFmt w:val="lowerLetter"/>
+      <w:lvlText w:val="%8."/>
+      <w:lvlJc w:val="left"/>
+      <w:pPr>
+        <w:ind w:left="5760" w:hanging="360"/>
+      </w:pPr>
+    </w:lvl>
+    <w:lvl w:ilvl="8" w:tplc="0409001B" w:tentative="1">
+      <w:start w:val="1"/>
+      <w:numFmt w:val="lowerRoman"/>
+      <w:lvlText w:val="%9."/>
+      <w:lvlJc w:val="right"/>
+      <w:pPr>
+        <w:ind w:left="6480" w:hanging="180"/>
+      </w:pPr>
+    </w:lvl>
+  </w:abstractNum>
+  <w:abstractNum w:abstractNumId="6" w15:restartNumberingAfterBreak="0">
+    <w:nsid w:val="4D8110F5"/>
+    <w:multiLevelType w:val="hybridMultilevel"/>
+    <w:tmpl w:val="4EBC0A8C"/>
+    <w:lvl w:ilvl="0" w:tplc="7A0A3CE4">
+      <w:numFmt w:val="bullet"/>
+      <w:lvlText w:val="-"/>
+      <w:lvlJc w:val="left"/>
+      <w:pPr>
+        <w:ind w:left="720" w:hanging="360"/>
+      </w:pPr>
+      <w:rPr>
+        <w:rFonts w:ascii="Calibri" w:eastAsiaTheme="minorHAnsi" w:hAnsi="Calibri" w:cs="Calibri" w:hint="default"/>
+      </w:rPr>
+    </w:lvl>
+    <w:lvl w:ilvl="1" w:tplc="04090003" w:tentative="1">
+      <w:start w:val="1"/>
+      <w:numFmt w:val="bullet"/>
+      <w:lvlText w:val="o"/>
+      <w:lvlJc w:val="left"/>
+      <w:pPr>
+        <w:ind w:left="1440" w:hanging="360"/>
+      </w:pPr>
+      <w:rPr>
+        <w:rFonts w:ascii="Courier New" w:hAnsi="Courier New" w:cs="Courier New" w:hint="default"/>
+      </w:rPr>
+    </w:lvl>
+    <w:lvl w:ilvl="2" w:tplc="04090005" w:tentative="1">
+      <w:start w:val="1"/>
+      <w:numFmt w:val="bullet"/>
+      <w:lvlText w:val=""/>
+      <w:lvlJc w:val="left"/>
+      <w:pPr>
+        <w:ind w:left="2160" w:hanging="360"/>
+      </w:pPr>
+      <w:rPr>
+        <w:rFonts w:ascii="Wingdings" w:hAnsi="Wingdings" w:hint="default"/>
+      </w:rPr>
+    </w:lvl>
+    <w:lvl w:ilvl="3" w:tplc="04090001" w:tentative="1">
+      <w:start w:val="1"/>
+      <w:numFmt w:val="bullet"/>
+      <w:lvlText w:val=""/>
+      <w:lvlJc w:val="left"/>
+      <w:pPr>
+        <w:ind w:left="2880" w:hanging="360"/>
+      </w:pPr>
+      <w:rPr>
+        <w:rFonts w:ascii="Symbol" w:hAnsi="Symbol" w:hint="default"/>
+      </w:rPr>
+    </w:lvl>
+    <w:lvl w:ilvl="4" w:tplc="04090003" w:tentative="1">
+      <w:start w:val="1"/>
+      <w:numFmt w:val="bullet"/>
+      <w:lvlText w:val="o"/>
+      <w:lvlJc w:val="left"/>
+      <w:pPr>
+        <w:ind w:left="3600" w:hanging="360"/>
+      </w:pPr>
+      <w:rPr>
+        <w:rFonts w:ascii="Courier New" w:hAnsi="Courier New" w:cs="Courier New" w:hint="default"/>
+      </w:rPr>
+    </w:lvl>
+    <w:lvl w:ilvl="5" w:tplc="04090005" w:tentative="1">
+      <w:start w:val="1"/>
+      <w:numFmt w:val="bullet"/>
+      <w:lvlText w:val=""/>
+      <w:lvlJc w:val="left"/>
+      <w:pPr>
+        <w:ind w:left="4320" w:hanging="360"/>
+      </w:pPr>
+      <w:rPr>
+        <w:rFonts w:ascii="Wingdings" w:hAnsi="Wingdings" w:hint="default"/>
+      </w:rPr>
+    </w:lvl>
+    <w:lvl w:ilvl="6" w:tplc="04090001" w:tentative="1">
+      <w:start w:val="1"/>
+      <w:numFmt w:val="bullet"/>
+      <w:lvlText w:val=""/>
+      <w:lvlJc w:val="left"/>
+      <w:pPr>
+        <w:ind w:left="5040" w:hanging="360"/>
+      </w:pPr>
+      <w:rPr>
+        <w:rFonts w:ascii="Symbol" w:hAnsi="Symbol" w:hint="default"/>
+      </w:rPr>
+    </w:lvl>
+    <w:lvl w:ilvl="7" w:tplc="04090003" w:tentative="1">
+      <w:start w:val="1"/>
+      <w:numFmt w:val="bullet"/>
+      <w:lvlText w:val="o"/>
+      <w:lvlJc w:val="left"/>
+      <w:pPr>
+        <w:ind w:left="5760" w:hanging="360"/>
+      </w:pPr>
+      <w:rPr>
+        <w:rFonts w:ascii="Courier New" w:hAnsi="Courier New" w:cs="Courier New" w:hint="default"/>
+      </w:rPr>
+    </w:lvl>
+    <w:lvl w:ilvl="8" w:tplc="04090005" w:tentative="1">
+      <w:start w:val="1"/>
+      <w:numFmt w:val="bullet"/>
+      <w:lvlText w:val=""/>
+      <w:lvlJc w:val="left"/>
+      <w:pPr>
+        <w:ind w:left="6480" w:hanging="360"/>
+      </w:pPr>
+      <w:rPr>
+        <w:rFonts w:ascii="Wingdings" w:hAnsi="Wingdings" w:hint="default"/>
+      </w:rPr>
+    </w:lvl>
+  </w:abstractNum>
+  <w:abstractNum w:abstractNumId="7" w15:restartNumberingAfterBreak="0">
+    <w:nsid w:val="53040944"/>
+    <w:multiLevelType w:val="hybridMultilevel"/>
+    <w:tmpl w:val="66C88FC2"/>
+    <w:lvl w:ilvl="0" w:tplc="7A0A3CE4">
+      <w:numFmt w:val="bullet"/>
+      <w:lvlText w:val="-"/>
+      <w:lvlJc w:val="left"/>
+      <w:pPr>
+        <w:ind w:left="720" w:hanging="360"/>
+      </w:pPr>
+      <w:rPr>
+        <w:rFonts w:ascii="Calibri" w:eastAsiaTheme="minorHAnsi" w:hAnsi="Calibri" w:cs="Calibri" w:hint="default"/>
+      </w:rPr>
+    </w:lvl>
+    <w:lvl w:ilvl="1" w:tplc="04090003" w:tentative="1">
+      <w:start w:val="1"/>
+      <w:numFmt w:val="bullet"/>
+      <w:lvlText w:val="o"/>
+      <w:lvlJc w:val="left"/>
+      <w:pPr>
+        <w:ind w:left="1440" w:hanging="360"/>
+      </w:pPr>
+      <w:rPr>
+        <w:rFonts w:ascii="Courier New" w:hAnsi="Courier New" w:cs="Courier New" w:hint="default"/>
+      </w:rPr>
+    </w:lvl>
+    <w:lvl w:ilvl="2" w:tplc="04090005" w:tentative="1">
+      <w:start w:val="1"/>
+      <w:numFmt w:val="bullet"/>
+      <w:lvlText w:val=""/>
+      <w:lvlJc w:val="left"/>
+      <w:pPr>
+        <w:ind w:left="2160" w:hanging="360"/>
+      </w:pPr>
+      <w:rPr>
+        <w:rFonts w:ascii="Wingdings" w:hAnsi="Wingdings" w:hint="default"/>
+      </w:rPr>
+    </w:lvl>
+    <w:lvl w:ilvl="3" w:tplc="04090001" w:tentative="1">
+      <w:start w:val="1"/>
+      <w:numFmt w:val="bullet"/>
+      <w:lvlText w:val=""/>
+      <w:lvlJc w:val="left"/>
+      <w:pPr>
+        <w:ind w:left="2880" w:hanging="360"/>
+      </w:pPr>
+      <w:rPr>
+        <w:rFonts w:ascii="Symbol" w:hAnsi="Symbol" w:hint="default"/>
+      </w:rPr>
+    </w:lvl>
+    <w:lvl w:ilvl="4" w:tplc="04090003" w:tentative="1">
+      <w:start w:val="1"/>
+      <w:numFmt w:val="bullet"/>
+      <w:lvlText w:val="o"/>
+      <w:lvlJc w:val="left"/>
+      <w:pPr>
+        <w:ind w:left="3600" w:hanging="360"/>
+      </w:pPr>
+      <w:rPr>
+        <w:rFonts w:ascii="Courier New" w:hAnsi="Courier New" w:cs="Courier New" w:hint="default"/>
+      </w:rPr>
+    </w:lvl>
+    <w:lvl w:ilvl="5" w:tplc="04090005" w:tentative="1">
+      <w:start w:val="1"/>
+      <w:numFmt w:val="bullet"/>
+      <w:lvlText w:val=""/>
+      <w:lvlJc w:val="left"/>
+      <w:pPr>
+        <w:ind w:left="4320" w:hanging="360"/>
+      </w:pPr>
+      <w:rPr>
+        <w:rFonts w:ascii="Wingdings" w:hAnsi="Wingdings" w:hint="default"/>
+      </w:rPr>
+    </w:lvl>
+    <w:lvl w:ilvl="6" w:tplc="04090001" w:tentative="1">
+      <w:start w:val="1"/>
+      <w:numFmt w:val="bullet"/>
+      <w:lvlText w:val=""/>
+      <w:lvlJc w:val="left"/>
+      <w:pPr>
+        <w:ind w:left="5040" w:hanging="360"/>
+      </w:pPr>
+      <w:rPr>
+        <w:rFonts w:ascii="Symbol" w:hAnsi="Symbol" w:hint="default"/>
+      </w:rPr>
+    </w:lvl>
+    <w:lvl w:ilvl="7" w:tplc="04090003" w:tentative="1">
+      <w:start w:val="1"/>
+      <w:numFmt w:val="bullet"/>
+      <w:lvlText w:val="o"/>
+      <w:lvlJc w:val="left"/>
+      <w:pPr>
+        <w:ind w:left="5760" w:hanging="360"/>
+      </w:pPr>
+      <w:rPr>
+        <w:rFonts w:ascii="Courier New" w:hAnsi="Courier New" w:cs="Courier New" w:hint="default"/>
+      </w:rPr>
+    </w:lvl>
+    <w:lvl w:ilvl="8" w:tplc="04090005" w:tentative="1">
+      <w:start w:val="1"/>
+      <w:numFmt w:val="bullet"/>
+      <w:lvlText w:val=""/>
+      <w:lvlJc w:val="left"/>
+      <w:pPr>
+        <w:ind w:left="6480" w:hanging="360"/>
+      </w:pPr>
+      <w:rPr>
+        <w:rFonts w:ascii="Wingdings" w:hAnsi="Wingdings" w:hint="default"/>
+      </w:rPr>
+    </w:lvl>
+  </w:abstractNum>
+  <w:abstractNum w:abstractNumId="8" w15:restartNumberingAfterBreak="0">
+    <w:nsid w:val="55C401F7"/>
+    <w:multiLevelType w:val="hybridMultilevel"/>
+    <w:tmpl w:val="02D054E8"/>
+    <w:lvl w:ilvl="0" w:tplc="0409000F">
+      <w:start w:val="1"/>
+      <w:numFmt w:val="decimal"/>
+      <w:lvlText w:val="%1."/>
+      <w:lvlJc w:val="left"/>
+      <w:pPr>
+        <w:ind w:left="720" w:hanging="360"/>
+      </w:pPr>
+      <w:rPr>
+        <w:rFonts w:hint="default"/>
+      </w:rPr>
+    </w:lvl>
+    <w:lvl w:ilvl="1" w:tplc="04130003" w:tentative="1">
+      <w:start w:val="1"/>
+      <w:numFmt w:val="bullet"/>
+      <w:lvlText w:val="o"/>
+      <w:lvlJc w:val="left"/>
+      <w:pPr>
+        <w:ind w:left="1440" w:hanging="360"/>
+      </w:pPr>
+      <w:rPr>
+        <w:rFonts w:ascii="Courier New" w:hAnsi="Courier New" w:cs="Courier New" w:hint="default"/>
+      </w:rPr>
+    </w:lvl>
+    <w:lvl w:ilvl="2" w:tplc="04130005" w:tentative="1">
+      <w:start w:val="1"/>
+      <w:numFmt w:val="bullet"/>
+      <w:lvlText w:val=""/>
+      <w:lvlJc w:val="left"/>
+      <w:pPr>
+        <w:ind w:left="2160" w:hanging="360"/>
+      </w:pPr>
+      <w:rPr>
+        <w:rFonts w:ascii="Wingdings" w:hAnsi="Wingdings" w:hint="default"/>
+      </w:rPr>
+    </w:lvl>
+    <w:lvl w:ilvl="3" w:tplc="04130001" w:tentative="1">
+      <w:start w:val="1"/>
+      <w:numFmt w:val="bullet"/>
+      <w:lvlText w:val=""/>
+      <w:lvlJc w:val="left"/>
+      <w:pPr>
+        <w:ind w:left="2880" w:hanging="360"/>
+      </w:pPr>
+      <w:rPr>
+        <w:rFonts w:ascii="Symbol" w:hAnsi="Symbol" w:hint="default"/>
+      </w:rPr>
+    </w:lvl>
+    <w:lvl w:ilvl="4" w:tplc="04130003" w:tentative="1">
+      <w:start w:val="1"/>
+      <w:numFmt w:val="bullet"/>
+      <w:lvlText w:val="o"/>
+      <w:lvlJc w:val="left"/>
+      <w:pPr>
+        <w:ind w:left="3600" w:hanging="360"/>
+      </w:pPr>
+      <w:rPr>
+        <w:rFonts w:ascii="Courier New" w:hAnsi="Courier New" w:cs="Courier New" w:hint="default"/>
+      </w:rPr>
+    </w:lvl>
+    <w:lvl w:ilvl="5" w:tplc="04130005" w:tentative="1">
+      <w:start w:val="1"/>
+      <w:numFmt w:val="bullet"/>
+      <w:lvlText w:val=""/>
+      <w:lvlJc w:val="left"/>
+      <w:pPr>
+        <w:ind w:left="4320" w:hanging="360"/>
+      </w:pPr>
+      <w:rPr>
+        <w:rFonts w:ascii="Wingdings" w:hAnsi="Wingdings" w:hint="default"/>
+      </w:rPr>
+    </w:lvl>
+    <w:lvl w:ilvl="6" w:tplc="04130001" w:tentative="1">
+      <w:start w:val="1"/>
+      <w:numFmt w:val="bullet"/>
+      <w:lvlText w:val=""/>
+      <w:lvlJc w:val="left"/>
+      <w:pPr>
+        <w:ind w:left="5040" w:hanging="360"/>
+      </w:pPr>
+      <w:rPr>
+        <w:rFonts w:ascii="Symbol" w:hAnsi="Symbol" w:hint="default"/>
+      </w:rPr>
+    </w:lvl>
+    <w:lvl w:ilvl="7" w:tplc="04130003" w:tentative="1">
+      <w:start w:val="1"/>
+      <w:numFmt w:val="bullet"/>
+      <w:lvlText w:val="o"/>
+      <w:lvlJc w:val="left"/>
+      <w:pPr>
+        <w:ind w:left="5760" w:hanging="360"/>
+      </w:pPr>
+      <w:rPr>
+        <w:rFonts w:ascii="Courier New" w:hAnsi="Courier New" w:cs="Courier New" w:hint="default"/>
+      </w:rPr>
+    </w:lvl>
+    <w:lvl w:ilvl="8" w:tplc="04130005" w:tentative="1">
+      <w:start w:val="1"/>
+      <w:numFmt w:val="bullet"/>
+      <w:lvlText w:val=""/>
+      <w:lvlJc w:val="left"/>
+      <w:pPr>
+        <w:ind w:left="6480" w:hanging="360"/>
+      </w:pPr>
+      <w:rPr>
+        <w:rFonts w:ascii="Wingdings" w:hAnsi="Wingdings" w:hint="default"/>
+      </w:rPr>
+    </w:lvl>
+  </w:abstractNum>
+  <w:abstractNum w:abstractNumId="9" w15:restartNumberingAfterBreak="0">
     <w:nsid w:val="55FC6A0F"/>
     <w:multiLevelType w:val="hybridMultilevel"/>
     <w:tmpl w:val="6B58845A"/>
@@ -3814,7 +4207,7 @@
       </w:rPr>
     </w:lvl>
   </w:abstractNum>
-  <w:abstractNum w:abstractNumId="3" w15:restartNumberingAfterBreak="0">
+  <w:abstractNum w:abstractNumId="10" w15:restartNumberingAfterBreak="0">
     <w:nsid w:val="66580958"/>
     <w:multiLevelType w:val="hybridMultilevel"/>
     <w:tmpl w:val="5016CB28"/>
@@ -3926,7 +4319,7 @@
       </w:rPr>
     </w:lvl>
   </w:abstractNum>
-  <w:abstractNum w:abstractNumId="4" w15:restartNumberingAfterBreak="0">
+  <w:abstractNum w:abstractNumId="11" w15:restartNumberingAfterBreak="0">
     <w:nsid w:val="6A825983"/>
     <w:multiLevelType w:val="hybridMultilevel"/>
     <w:tmpl w:val="6BA06E3E"/>
@@ -4038,7 +4431,7 @@
       </w:rPr>
     </w:lvl>
   </w:abstractNum>
-  <w:abstractNum w:abstractNumId="5" w15:restartNumberingAfterBreak="0">
+  <w:abstractNum w:abstractNumId="12" w15:restartNumberingAfterBreak="0">
     <w:nsid w:val="6B2A7BF5"/>
     <w:multiLevelType w:val="hybridMultilevel"/>
     <w:tmpl w:val="46EE69DC"/>
@@ -4151,28 +4544,49 @@
     </w:lvl>
   </w:abstractNum>
   <w:num w:numId="1">
-    <w:abstractNumId w:val="5"/>
+    <w:abstractNumId w:val="12"/>
   </w:num>
   <w:num w:numId="2">
-    <w:abstractNumId w:val="1"/>
+    <w:abstractNumId w:val="4"/>
   </w:num>
   <w:num w:numId="3">
-    <w:abstractNumId w:val="3"/>
+    <w:abstractNumId w:val="10"/>
   </w:num>
   <w:num w:numId="4">
     <w:abstractNumId w:val="0"/>
   </w:num>
   <w:num w:numId="5">
-    <w:abstractNumId w:val="4"/>
+    <w:abstractNumId w:val="11"/>
   </w:num>
   <w:num w:numId="6">
+    <w:abstractNumId w:val="9"/>
+  </w:num>
+  <w:num w:numId="7">
+    <w:abstractNumId w:val="1"/>
+  </w:num>
+  <w:num w:numId="8">
+    <w:abstractNumId w:val="6"/>
+  </w:num>
+  <w:num w:numId="9">
+    <w:abstractNumId w:val="8"/>
+  </w:num>
+  <w:num w:numId="10">
+    <w:abstractNumId w:val="7"/>
+  </w:num>
+  <w:num w:numId="11">
+    <w:abstractNumId w:val="5"/>
+  </w:num>
+  <w:num w:numId="12">
     <w:abstractNumId w:val="2"/>
+  </w:num>
+  <w:num w:numId="13">
+    <w:abstractNumId w:val="3"/>
   </w:num>
 </w:numbering>
 </file>
 
 <file path=word/styles.xml><?xml version="1.0" encoding="utf-8"?>
-<w:styles xmlns:mc="http://schemas.openxmlformats.org/markup-compatibility/2006" xmlns:r="http://schemas.openxmlformats.org/officeDocument/2006/relationships" xmlns:w="http://schemas.openxmlformats.org/wordprocessingml/2006/main" xmlns:w14="http://schemas.microsoft.com/office/word/2010/wordml" xmlns:w15="http://schemas.microsoft.com/office/word/2012/wordml" xmlns:w16cex="http://schemas.microsoft.com/office/word/2018/wordml/cex" xmlns:w16cid="http://schemas.microsoft.com/office/word/2016/wordml/cid" xmlns:w16="http://schemas.microsoft.com/office/word/2018/wordml" xmlns:w16se="http://schemas.microsoft.com/office/word/2015/wordml/symex" mc:Ignorable="w14 w15 w16se w16cid w16 w16cex">
+<w:styles xmlns:mc="http://schemas.openxmlformats.org/markup-compatibility/2006" xmlns:r="http://schemas.openxmlformats.org/officeDocument/2006/relationships" xmlns:w="http://schemas.openxmlformats.org/wordprocessingml/2006/main" xmlns:w14="http://schemas.microsoft.com/office/word/2010/wordml" xmlns:w15="http://schemas.microsoft.com/office/word/2012/wordml" xmlns:w16cid="http://schemas.microsoft.com/office/word/2016/wordml/cid" xmlns:w16se="http://schemas.microsoft.com/office/word/2015/wordml/symex" mc:Ignorable="w14 w15 w16se w16cid">
   <w:docDefaults>
     <w:rPrDefault>
       <w:rPr>
@@ -4562,15 +4976,15 @@
     <w:lsdException w:name="Unresolved Mention" w:semiHidden="1" w:unhideWhenUsed="1"/>
     <w:lsdException w:name="Smart Link" w:semiHidden="1" w:unhideWhenUsed="1"/>
   </w:latentStyles>
-  <w:style w:type="paragraph" w:default="1" w:styleId="Standaard">
+  <w:style w:type="paragraph" w:default="1" w:styleId="Normal">
     <w:name w:val="Normal"/>
     <w:qFormat/>
   </w:style>
-  <w:style w:type="paragraph" w:styleId="Kop1">
+  <w:style w:type="paragraph" w:styleId="Heading1">
     <w:name w:val="heading 1"/>
-    <w:basedOn w:val="Standaard"/>
-    <w:next w:val="Standaard"/>
-    <w:link w:val="Kop1Char"/>
+    <w:basedOn w:val="Normal"/>
+    <w:next w:val="Normal"/>
+    <w:link w:val="Heading1Char"/>
     <w:uiPriority w:val="9"/>
     <w:qFormat/>
     <w:rsid w:val="00FF703A"/>
@@ -4587,11 +5001,11 @@
       <w:szCs w:val="32"/>
     </w:rPr>
   </w:style>
-  <w:style w:type="paragraph" w:styleId="Kop2">
+  <w:style w:type="paragraph" w:styleId="Heading2">
     <w:name w:val="heading 2"/>
-    <w:basedOn w:val="Standaard"/>
-    <w:next w:val="Standaard"/>
-    <w:link w:val="Kop2Char"/>
+    <w:basedOn w:val="Normal"/>
+    <w:next w:val="Normal"/>
+    <w:link w:val="Heading2Char"/>
     <w:uiPriority w:val="9"/>
     <w:unhideWhenUsed/>
     <w:qFormat/>
@@ -4609,11 +5023,11 @@
       <w:szCs w:val="26"/>
     </w:rPr>
   </w:style>
-  <w:style w:type="paragraph" w:styleId="Kop3">
+  <w:style w:type="paragraph" w:styleId="Heading3">
     <w:name w:val="heading 3"/>
-    <w:basedOn w:val="Standaard"/>
-    <w:next w:val="Standaard"/>
-    <w:link w:val="Kop3Char"/>
+    <w:basedOn w:val="Normal"/>
+    <w:next w:val="Normal"/>
+    <w:link w:val="Heading3Char"/>
     <w:uiPriority w:val="9"/>
     <w:unhideWhenUsed/>
     <w:qFormat/>
@@ -4629,13 +5043,13 @@
       <w:color w:val="1F3763" w:themeColor="accent1" w:themeShade="7F"/>
     </w:rPr>
   </w:style>
-  <w:style w:type="character" w:default="1" w:styleId="Standaardalinea-lettertype">
+  <w:style w:type="character" w:default="1" w:styleId="DefaultParagraphFont">
     <w:name w:val="Default Paragraph Font"/>
     <w:uiPriority w:val="1"/>
     <w:semiHidden/>
     <w:unhideWhenUsed/>
   </w:style>
-  <w:style w:type="table" w:default="1" w:styleId="Standaardtabel">
+  <w:style w:type="table" w:default="1" w:styleId="TableNormal">
     <w:name w:val="Normal Table"/>
     <w:uiPriority w:val="99"/>
     <w:semiHidden/>
@@ -4650,15 +5064,15 @@
       </w:tblCellMar>
     </w:tblPr>
   </w:style>
-  <w:style w:type="numbering" w:default="1" w:styleId="Geenlijst">
+  <w:style w:type="numbering" w:default="1" w:styleId="NoList">
     <w:name w:val="No List"/>
     <w:uiPriority w:val="99"/>
     <w:semiHidden/>
     <w:unhideWhenUsed/>
   </w:style>
-  <w:style w:type="paragraph" w:styleId="Lijstalinea">
+  <w:style w:type="paragraph" w:styleId="ListParagraph">
     <w:name w:val="List Paragraph"/>
-    <w:basedOn w:val="Standaard"/>
+    <w:basedOn w:val="Normal"/>
     <w:uiPriority w:val="34"/>
     <w:qFormat/>
     <w:rsid w:val="00867D53"/>
@@ -4667,10 +5081,10 @@
       <w:contextualSpacing/>
     </w:pPr>
   </w:style>
-  <w:style w:type="paragraph" w:styleId="HTML-voorafopgemaakt">
+  <w:style w:type="paragraph" w:styleId="HTMLPreformatted">
     <w:name w:val="HTML Preformatted"/>
-    <w:basedOn w:val="Standaard"/>
-    <w:link w:val="HTML-voorafopgemaaktChar"/>
+    <w:basedOn w:val="Normal"/>
+    <w:link w:val="HTMLPreformattedChar"/>
     <w:uiPriority w:val="99"/>
     <w:semiHidden/>
     <w:unhideWhenUsed/>
@@ -4702,10 +5116,10 @@
       <w:lang w:eastAsia="nl-NL"/>
     </w:rPr>
   </w:style>
-  <w:style w:type="character" w:customStyle="1" w:styleId="HTML-voorafopgemaaktChar">
-    <w:name w:val="HTML - vooraf opgemaakt Char"/>
-    <w:basedOn w:val="Standaardalinea-lettertype"/>
-    <w:link w:val="HTML-voorafopgemaakt"/>
+  <w:style w:type="character" w:customStyle="1" w:styleId="HTMLPreformattedChar">
+    <w:name w:val="HTML Preformatted Char"/>
+    <w:basedOn w:val="DefaultParagraphFont"/>
+    <w:link w:val="HTMLPreformatted"/>
     <w:uiPriority w:val="99"/>
     <w:semiHidden/>
     <w:rsid w:val="00867D53"/>
@@ -4716,9 +5130,9 @@
       <w:lang w:eastAsia="nl-NL"/>
     </w:rPr>
   </w:style>
-  <w:style w:type="table" w:styleId="Tabelraster">
+  <w:style w:type="table" w:styleId="TableGrid">
     <w:name w:val="Table Grid"/>
-    <w:basedOn w:val="Standaardtabel"/>
+    <w:basedOn w:val="TableNormal"/>
     <w:uiPriority w:val="39"/>
     <w:rsid w:val="00A14EDD"/>
     <w:rPr>
@@ -4737,10 +5151,10 @@
       </w:tblBorders>
     </w:tblPr>
   </w:style>
-  <w:style w:type="character" w:customStyle="1" w:styleId="Kop2Char">
-    <w:name w:val="Kop 2 Char"/>
-    <w:basedOn w:val="Standaardalinea-lettertype"/>
-    <w:link w:val="Kop2"/>
+  <w:style w:type="character" w:customStyle="1" w:styleId="Heading2Char">
+    <w:name w:val="Heading 2 Char"/>
+    <w:basedOn w:val="DefaultParagraphFont"/>
+    <w:link w:val="Heading2"/>
     <w:uiPriority w:val="9"/>
     <w:rsid w:val="006D752E"/>
     <w:rPr>
@@ -4750,10 +5164,10 @@
       <w:szCs w:val="26"/>
     </w:rPr>
   </w:style>
-  <w:style w:type="paragraph" w:styleId="Koptekst">
+  <w:style w:type="paragraph" w:styleId="Header">
     <w:name w:val="header"/>
-    <w:basedOn w:val="Standaard"/>
-    <w:link w:val="KoptekstChar"/>
+    <w:basedOn w:val="Normal"/>
+    <w:link w:val="HeaderChar"/>
     <w:uiPriority w:val="99"/>
     <w:unhideWhenUsed/>
     <w:rsid w:val="002F20C3"/>
@@ -4764,17 +5178,17 @@
       </w:tabs>
     </w:pPr>
   </w:style>
-  <w:style w:type="character" w:customStyle="1" w:styleId="KoptekstChar">
-    <w:name w:val="Koptekst Char"/>
-    <w:basedOn w:val="Standaardalinea-lettertype"/>
-    <w:link w:val="Koptekst"/>
+  <w:style w:type="character" w:customStyle="1" w:styleId="HeaderChar">
+    <w:name w:val="Header Char"/>
+    <w:basedOn w:val="DefaultParagraphFont"/>
+    <w:link w:val="Header"/>
     <w:uiPriority w:val="99"/>
     <w:rsid w:val="002F20C3"/>
   </w:style>
-  <w:style w:type="paragraph" w:styleId="Voettekst">
+  <w:style w:type="paragraph" w:styleId="Footer">
     <w:name w:val="footer"/>
-    <w:basedOn w:val="Standaard"/>
-    <w:link w:val="VoettekstChar"/>
+    <w:basedOn w:val="Normal"/>
+    <w:link w:val="FooterChar"/>
     <w:uiPriority w:val="99"/>
     <w:unhideWhenUsed/>
     <w:rsid w:val="002F20C3"/>
@@ -4785,17 +5199,17 @@
       </w:tabs>
     </w:pPr>
   </w:style>
-  <w:style w:type="character" w:customStyle="1" w:styleId="VoettekstChar">
-    <w:name w:val="Voettekst Char"/>
-    <w:basedOn w:val="Standaardalinea-lettertype"/>
-    <w:link w:val="Voettekst"/>
+  <w:style w:type="character" w:customStyle="1" w:styleId="FooterChar">
+    <w:name w:val="Footer Char"/>
+    <w:basedOn w:val="DefaultParagraphFont"/>
+    <w:link w:val="Footer"/>
     <w:uiPriority w:val="99"/>
     <w:rsid w:val="002F20C3"/>
   </w:style>
-  <w:style w:type="character" w:customStyle="1" w:styleId="Kop3Char">
-    <w:name w:val="Kop 3 Char"/>
-    <w:basedOn w:val="Standaardalinea-lettertype"/>
-    <w:link w:val="Kop3"/>
+  <w:style w:type="character" w:customStyle="1" w:styleId="Heading3Char">
+    <w:name w:val="Heading 3 Char"/>
+    <w:basedOn w:val="DefaultParagraphFont"/>
+    <w:link w:val="Heading3"/>
     <w:uiPriority w:val="9"/>
     <w:rsid w:val="00FF703A"/>
     <w:rPr>
@@ -4803,10 +5217,10 @@
       <w:color w:val="1F3763" w:themeColor="accent1" w:themeShade="7F"/>
     </w:rPr>
   </w:style>
-  <w:style w:type="character" w:customStyle="1" w:styleId="Kop1Char">
-    <w:name w:val="Kop 1 Char"/>
-    <w:basedOn w:val="Standaardalinea-lettertype"/>
-    <w:link w:val="Kop1"/>
+  <w:style w:type="character" w:customStyle="1" w:styleId="Heading1Char">
+    <w:name w:val="Heading 1 Char"/>
+    <w:basedOn w:val="DefaultParagraphFont"/>
+    <w:link w:val="Heading1"/>
     <w:uiPriority w:val="9"/>
     <w:rsid w:val="00FF703A"/>
     <w:rPr>

</xml_diff>